<commit_message>
added get players / get games
</commit_message>
<xml_diff>
--- a/doc/specification.bak.docx
+++ b/doc/specification.bak.docx
@@ -763,6 +763,18 @@
       <w:r>
         <w:t>Login</w:t>
       </w:r>
+      <w:r>
+        <w:t xml:space="preserve"> </w:t>
+      </w:r>
+      <w:r>
+        <w:rPr>
+          <w:rFonts w:ascii="Chiller" w:hAnsi="Chiller"/>
+        </w:rPr>
+        <w:t xml:space="preserve"> </w:t>
+      </w:r>
+      <w:r>
+        <w:sym w:font="Wingdings" w:char="F0FC"/>
+      </w:r>
     </w:p>
     <w:p>
       <w:r>
@@ -967,6 +979,12 @@
         <w:lastRenderedPageBreak/>
         <w:t>Logout</w:t>
       </w:r>
+      <w:r>
+        <w:t xml:space="preserve"> </w:t>
+      </w:r>
+      <w:r>
+        <w:sym w:font="Wingdings" w:char="F0FC"/>
+      </w:r>
     </w:p>
     <w:p>
       <w:r>
@@ -1298,6 +1316,12 @@
         <w:lastRenderedPageBreak/>
         <w:t>Create Game</w:t>
       </w:r>
+      <w:r>
+        <w:t xml:space="preserve"> </w:t>
+      </w:r>
+      <w:r>
+        <w:sym w:font="Wingdings" w:char="F0FC"/>
+      </w:r>
     </w:p>
     <w:p>
       <w:r>
@@ -1976,6 +2000,12 @@
         <w:lastRenderedPageBreak/>
         <w:t>Invite Player</w:t>
       </w:r>
+      <w:r>
+        <w:t xml:space="preserve"> </w:t>
+      </w:r>
+      <w:r>
+        <w:sym w:font="Wingdings" w:char="F0FC"/>
+      </w:r>
     </w:p>
     <w:p>
       <w:r>
@@ -2095,6 +2125,12 @@
         <w:t>Register Player</w:t>
       </w:r>
       <w:r>
+        <w:t xml:space="preserve"> </w:t>
+      </w:r>
+      <w:r>
+        <w:sym w:font="Wingdings" w:char="F0FC"/>
+      </w:r>
+      <w:r>
         <w:br/>
         <w:t>Effects</w:t>
       </w:r>
@@ -2439,6 +2475,12 @@
       <w:r>
         <w:t>st Player List</w:t>
       </w:r>
+      <w:r>
+        <w:t xml:space="preserve"> </w:t>
+      </w:r>
+      <w:r>
+        <w:sym w:font="Wingdings" w:char="F0FC"/>
+      </w:r>
     </w:p>
     <w:p>
       <w:r>
@@ -2500,7 +2542,25 @@
         <w:pStyle w:val="Code"/>
       </w:pPr>
       <w:r>
-        <w:t>PlayerList {players: object[]}</w:t>
+        <w:t>PlayerList {</w:t>
+      </w:r>
+      <w:r>
+        <w:t xml:space="preserve"> </w:t>
+      </w:r>
+      <w:r>
+        <w:t>players : {</w:t>
+      </w:r>
+      <w:r>
+        <w:t>NAME : Player</w:t>
+      </w:r>
+      <w:r>
+        <w:t>...</w:t>
+      </w:r>
+      <w:r>
+        <w:t>}</w:t>
+      </w:r>
+      <w:r>
+        <w:t>}</w:t>
       </w:r>
     </w:p>
     <w:p>
@@ -2514,6 +2574,12 @@
       </w:pPr>
       <w:r>
         <w:t>Request Game List</w:t>
+      </w:r>
+      <w:r>
+        <w:t xml:space="preserve"> </w:t>
+      </w:r>
+      <w:r>
+        <w:sym w:font="Wingdings" w:char="F0FC"/>
       </w:r>
     </w:p>
     <w:p>
@@ -2576,7 +2642,34 @@
         <w:pStyle w:val="Code"/>
       </w:pPr>
       <w:r>
-        <w:t>GameList {games: object[]}</w:t>
+        <w:t xml:space="preserve">GameList </w:t>
+      </w:r>
+      <w:r>
+        <w:t xml:space="preserve">{ </w:t>
+      </w:r>
+      <w:r>
+        <w:t>games</w:t>
+      </w:r>
+      <w:r>
+        <w:t xml:space="preserve"> :</w:t>
+      </w:r>
+      <w:r>
+        <w:t xml:space="preserve"> {</w:t>
+      </w:r>
+      <w:r>
+        <w:t xml:space="preserve">NAME : </w:t>
+      </w:r>
+      <w:r>
+        <w:t>Game</w:t>
+      </w:r>
+      <w:r>
+        <w:t>...</w:t>
+      </w:r>
+      <w:r>
+        <w:t>}</w:t>
+      </w:r>
+      <w:r>
+        <w:t>}</w:t>
       </w:r>
     </w:p>
     <w:sectPr>
@@ -6886,4 +6979,16 @@
     </a:ext>
   </a:extLst>
 </a:theme>
+</file>
+
+<file path=customXml/item1.xml><?xml version="1.0" encoding="utf-8"?>
+<b:Sources xmlns:b="http://schemas.openxmlformats.org/officeDocument/2006/bibliography" xmlns="http://schemas.openxmlformats.org/officeDocument/2006/bibliography" SelectedStyle="\APASixthEditionOfficeOnline.xsl" StyleName="APA" Version="6"/>
+</file>
+
+<file path=customXml/itemProps1.xml><?xml version="1.0" encoding="utf-8"?>
+<ds:datastoreItem xmlns:ds="http://schemas.openxmlformats.org/officeDocument/2006/customXml" ds:itemID="{63A857E2-51D8-4584-B11D-96F84BD58B5E}">
+  <ds:schemaRefs>
+    <ds:schemaRef ds:uri="http://schemas.openxmlformats.org/officeDocument/2006/bibliography"/>
+  </ds:schemaRefs>
+</ds:datastoreItem>
 </file>
</xml_diff>

<commit_message>
added leave game and tests
</commit_message>
<xml_diff>
--- a/doc/specification.bak.docx
+++ b/doc/specification.bak.docx
@@ -2,13 +2,1871 @@
 <file path=word/document.xml><?xml version="1.0" encoding="utf-8"?>
 <w:document xmlns:wpc="http://schemas.microsoft.com/office/word/2010/wordprocessingCanvas" xmlns:cx="http://schemas.microsoft.com/office/drawing/2014/chartex" xmlns:cx1="http://schemas.microsoft.com/office/drawing/2015/9/8/chartex" xmlns:cx2="http://schemas.microsoft.com/office/drawing/2015/10/21/chartex" xmlns:cx3="http://schemas.microsoft.com/office/drawing/2016/5/9/chartex" xmlns:cx4="http://schemas.microsoft.com/office/drawing/2016/5/10/chartex" xmlns:cx5="http://schemas.microsoft.com/office/drawing/2016/5/11/chartex" xmlns:cx6="http://schemas.microsoft.com/office/drawing/2016/5/12/chartex" xmlns:cx7="http://schemas.microsoft.com/office/drawing/2016/5/13/chartex" xmlns:cx8="http://schemas.microsoft.com/office/drawing/2016/5/14/chartex" xmlns:mc="http://schemas.openxmlformats.org/markup-compatibility/2006" xmlns:aink="http://schemas.microsoft.com/office/drawing/2016/ink" xmlns:am3d="http://schemas.microsoft.com/office/drawing/2017/model3d" xmlns:o="urn:schemas-microsoft-com:office:office" xmlns:oel="http://schemas.microsoft.com/office/2019/extlst" xmlns:r="http://schemas.openxmlformats.org/officeDocument/2006/relationships" xmlns:m="http://schemas.openxmlformats.org/officeDocument/2006/math" xmlns:v="urn:schemas-microsoft-com:vml" xmlns:wp14="http://schemas.microsoft.com/office/word/2010/wordprocessingDrawing" xmlns:wp="http://schemas.openxmlformats.org/drawingml/2006/wordprocessingDrawing" xmlns:w10="urn:schemas-microsoft-com:office:word" xmlns:w="http://schemas.openxmlformats.org/wordprocessingml/2006/main" xmlns:w14="http://schemas.microsoft.com/office/word/2010/wordml" xmlns:w15="http://schemas.microsoft.com/office/word/2012/wordml" xmlns:w16cex="http://schemas.microsoft.com/office/word/2018/wordml/cex" xmlns:w16cid="http://schemas.microsoft.com/office/word/2016/wordml/cid" xmlns:w16="http://schemas.microsoft.com/office/word/2018/wordml" xmlns:w16sdtdh="http://schemas.microsoft.com/office/word/2020/wordml/sdtdatahash" xmlns:w16se="http://schemas.microsoft.com/office/word/2015/wordml/symex" xmlns:wpg="http://schemas.microsoft.com/office/word/2010/wordprocessingGroup" xmlns:wpi="http://schemas.microsoft.com/office/word/2010/wordprocessingInk" xmlns:wne="http://schemas.microsoft.com/office/word/2006/wordml" xmlns:wps="http://schemas.microsoft.com/office/word/2010/wordprocessingShape" mc:Ignorable="w14 w15 w16se w16cid w16 w16cex w16sdtdh wp14">
   <w:body>
+    <w:sdt>
+      <w:sdtPr>
+        <w:id w:val="-278806544"/>
+        <w:docPartObj>
+          <w:docPartGallery w:val="Table of Contents"/>
+          <w:docPartUnique/>
+        </w:docPartObj>
+      </w:sdtPr>
+      <w:sdtEndPr>
+        <w:rPr>
+          <w:rFonts w:asciiTheme="minorHAnsi" w:eastAsiaTheme="minorHAnsi" w:hAnsiTheme="minorHAnsi" w:cstheme="minorBidi"/>
+          <w:b/>
+          <w:bCs/>
+          <w:noProof/>
+          <w:color w:val="auto"/>
+          <w:sz w:val="24"/>
+          <w:szCs w:val="22"/>
+        </w:rPr>
+      </w:sdtEndPr>
+      <w:sdtContent>
+        <w:p>
+          <w:pPr>
+            <w:pStyle w:val="TOCHeading"/>
+          </w:pPr>
+          <w:r>
+            <w:t>Contents</w:t>
+          </w:r>
+        </w:p>
+        <w:p>
+          <w:pPr>
+            <w:pStyle w:val="TOC1"/>
+            <w:tabs>
+              <w:tab w:val="left" w:pos="480"/>
+              <w:tab w:val="right" w:leader="dot" w:pos="9350"/>
+            </w:tabs>
+            <w:rPr>
+              <w:rFonts w:eastAsiaTheme="minorEastAsia"/>
+              <w:noProof/>
+              <w:sz w:val="22"/>
+            </w:rPr>
+          </w:pPr>
+          <w:r>
+            <w:fldChar w:fldCharType="begin"/>
+          </w:r>
+          <w:r>
+            <w:instrText xml:space="preserve"> TOC \o "1-3" \h \z \u </w:instrText>
+          </w:r>
+          <w:r>
+            <w:fldChar w:fldCharType="separate"/>
+          </w:r>
+          <w:hyperlink w:anchor="_Toc123807470" w:history="1">
+            <w:r>
+              <w:rPr>
+                <w:rStyle w:val="Hyperlink"/>
+                <w:noProof/>
+              </w:rPr>
+              <w:t>1.</w:t>
+            </w:r>
+            <w:r>
+              <w:rPr>
+                <w:rFonts w:eastAsiaTheme="minorEastAsia"/>
+                <w:noProof/>
+                <w:sz w:val="22"/>
+              </w:rPr>
+              <w:tab/>
+            </w:r>
+            <w:r>
+              <w:rPr>
+                <w:rStyle w:val="Hyperlink"/>
+                <w:noProof/>
+              </w:rPr>
+              <w:t>Introduction</w:t>
+            </w:r>
+            <w:r>
+              <w:rPr>
+                <w:noProof/>
+                <w:webHidden/>
+              </w:rPr>
+              <w:tab/>
+            </w:r>
+            <w:r>
+              <w:rPr>
+                <w:noProof/>
+                <w:webHidden/>
+              </w:rPr>
+              <w:fldChar w:fldCharType="begin"/>
+            </w:r>
+            <w:r>
+              <w:rPr>
+                <w:noProof/>
+                <w:webHidden/>
+              </w:rPr>
+              <w:instrText xml:space="preserve"> PAGEREF _Toc123807470 \h </w:instrText>
+            </w:r>
+            <w:r>
+              <w:rPr>
+                <w:noProof/>
+                <w:webHidden/>
+              </w:rPr>
+            </w:r>
+            <w:r>
+              <w:rPr>
+                <w:noProof/>
+                <w:webHidden/>
+              </w:rPr>
+              <w:fldChar w:fldCharType="separate"/>
+            </w:r>
+            <w:r>
+              <w:rPr>
+                <w:noProof/>
+                <w:webHidden/>
+              </w:rPr>
+              <w:t>2</w:t>
+            </w:r>
+            <w:r>
+              <w:rPr>
+                <w:noProof/>
+                <w:webHidden/>
+              </w:rPr>
+              <w:fldChar w:fldCharType="end"/>
+            </w:r>
+          </w:hyperlink>
+        </w:p>
+        <w:p>
+          <w:pPr>
+            <w:pStyle w:val="TOC1"/>
+            <w:tabs>
+              <w:tab w:val="left" w:pos="480"/>
+              <w:tab w:val="right" w:leader="dot" w:pos="9350"/>
+            </w:tabs>
+            <w:rPr>
+              <w:rFonts w:eastAsiaTheme="minorEastAsia"/>
+              <w:noProof/>
+              <w:sz w:val="22"/>
+            </w:rPr>
+          </w:pPr>
+          <w:hyperlink w:anchor="_Toc123807471" w:history="1">
+            <w:r>
+              <w:rPr>
+                <w:rStyle w:val="Hyperlink"/>
+                <w:noProof/>
+              </w:rPr>
+              <w:t>2.</w:t>
+            </w:r>
+            <w:r>
+              <w:rPr>
+                <w:rFonts w:eastAsiaTheme="minorEastAsia"/>
+                <w:noProof/>
+                <w:sz w:val="22"/>
+              </w:rPr>
+              <w:tab/>
+            </w:r>
+            <w:r>
+              <w:rPr>
+                <w:rStyle w:val="Hyperlink"/>
+                <w:noProof/>
+              </w:rPr>
+              <w:t>Implementation Details</w:t>
+            </w:r>
+            <w:r>
+              <w:rPr>
+                <w:noProof/>
+                <w:webHidden/>
+              </w:rPr>
+              <w:tab/>
+            </w:r>
+            <w:r>
+              <w:rPr>
+                <w:noProof/>
+                <w:webHidden/>
+              </w:rPr>
+              <w:fldChar w:fldCharType="begin"/>
+            </w:r>
+            <w:r>
+              <w:rPr>
+                <w:noProof/>
+                <w:webHidden/>
+              </w:rPr>
+              <w:instrText xml:space="preserve"> PAGEREF _Toc123807471 \h </w:instrText>
+            </w:r>
+            <w:r>
+              <w:rPr>
+                <w:noProof/>
+                <w:webHidden/>
+              </w:rPr>
+            </w:r>
+            <w:r>
+              <w:rPr>
+                <w:noProof/>
+                <w:webHidden/>
+              </w:rPr>
+              <w:fldChar w:fldCharType="separate"/>
+            </w:r>
+            <w:r>
+              <w:rPr>
+                <w:noProof/>
+                <w:webHidden/>
+              </w:rPr>
+              <w:t>2</w:t>
+            </w:r>
+            <w:r>
+              <w:rPr>
+                <w:noProof/>
+                <w:webHidden/>
+              </w:rPr>
+              <w:fldChar w:fldCharType="end"/>
+            </w:r>
+          </w:hyperlink>
+        </w:p>
+        <w:p>
+          <w:pPr>
+            <w:pStyle w:val="TOC2"/>
+            <w:tabs>
+              <w:tab w:val="left" w:pos="880"/>
+              <w:tab w:val="right" w:leader="dot" w:pos="9350"/>
+            </w:tabs>
+            <w:rPr>
+              <w:rFonts w:eastAsiaTheme="minorEastAsia"/>
+              <w:noProof/>
+              <w:sz w:val="22"/>
+            </w:rPr>
+          </w:pPr>
+          <w:hyperlink w:anchor="_Toc123807472" w:history="1">
+            <w:r>
+              <w:rPr>
+                <w:rStyle w:val="Hyperlink"/>
+                <w:noProof/>
+              </w:rPr>
+              <w:t>2.1.</w:t>
+            </w:r>
+            <w:r>
+              <w:rPr>
+                <w:rFonts w:eastAsiaTheme="minorEastAsia"/>
+                <w:noProof/>
+                <w:sz w:val="22"/>
+              </w:rPr>
+              <w:tab/>
+            </w:r>
+            <w:r>
+              <w:rPr>
+                <w:rStyle w:val="Hyperlink"/>
+                <w:noProof/>
+              </w:rPr>
+              <w:t>Lobby Model</w:t>
+            </w:r>
+            <w:r>
+              <w:rPr>
+                <w:noProof/>
+                <w:webHidden/>
+              </w:rPr>
+              <w:tab/>
+            </w:r>
+            <w:r>
+              <w:rPr>
+                <w:noProof/>
+                <w:webHidden/>
+              </w:rPr>
+              <w:fldChar w:fldCharType="begin"/>
+            </w:r>
+            <w:r>
+              <w:rPr>
+                <w:noProof/>
+                <w:webHidden/>
+              </w:rPr>
+              <w:instrText xml:space="preserve"> PAGEREF _Toc123807472 \h </w:instrText>
+            </w:r>
+            <w:r>
+              <w:rPr>
+                <w:noProof/>
+                <w:webHidden/>
+              </w:rPr>
+            </w:r>
+            <w:r>
+              <w:rPr>
+                <w:noProof/>
+                <w:webHidden/>
+              </w:rPr>
+              <w:fldChar w:fldCharType="separate"/>
+            </w:r>
+            <w:r>
+              <w:rPr>
+                <w:noProof/>
+                <w:webHidden/>
+              </w:rPr>
+              <w:t>2</w:t>
+            </w:r>
+            <w:r>
+              <w:rPr>
+                <w:noProof/>
+                <w:webHidden/>
+              </w:rPr>
+              <w:fldChar w:fldCharType="end"/>
+            </w:r>
+          </w:hyperlink>
+        </w:p>
+        <w:p>
+          <w:pPr>
+            <w:pStyle w:val="TOC3"/>
+            <w:tabs>
+              <w:tab w:val="left" w:pos="1320"/>
+              <w:tab w:val="right" w:leader="dot" w:pos="9350"/>
+            </w:tabs>
+            <w:rPr>
+              <w:rFonts w:eastAsiaTheme="minorEastAsia"/>
+              <w:noProof/>
+              <w:sz w:val="22"/>
+            </w:rPr>
+          </w:pPr>
+          <w:hyperlink w:anchor="_Toc123807473" w:history="1">
+            <w:r>
+              <w:rPr>
+                <w:rStyle w:val="Hyperlink"/>
+                <w:noProof/>
+              </w:rPr>
+              <w:t>2.1.1.</w:t>
+            </w:r>
+            <w:r>
+              <w:rPr>
+                <w:rFonts w:eastAsiaTheme="minorEastAsia"/>
+                <w:noProof/>
+                <w:sz w:val="22"/>
+              </w:rPr>
+              <w:tab/>
+            </w:r>
+            <w:r>
+              <w:rPr>
+                <w:rStyle w:val="Hyperlink"/>
+                <w:noProof/>
+              </w:rPr>
+              <w:t>Layout</w:t>
+            </w:r>
+            <w:r>
+              <w:rPr>
+                <w:noProof/>
+                <w:webHidden/>
+              </w:rPr>
+              <w:tab/>
+            </w:r>
+            <w:r>
+              <w:rPr>
+                <w:noProof/>
+                <w:webHidden/>
+              </w:rPr>
+              <w:fldChar w:fldCharType="begin"/>
+            </w:r>
+            <w:r>
+              <w:rPr>
+                <w:noProof/>
+                <w:webHidden/>
+              </w:rPr>
+              <w:instrText xml:space="preserve"> PAGEREF _Toc123807473 \h </w:instrText>
+            </w:r>
+            <w:r>
+              <w:rPr>
+                <w:noProof/>
+                <w:webHidden/>
+              </w:rPr>
+            </w:r>
+            <w:r>
+              <w:rPr>
+                <w:noProof/>
+                <w:webHidden/>
+              </w:rPr>
+              <w:fldChar w:fldCharType="separate"/>
+            </w:r>
+            <w:r>
+              <w:rPr>
+                <w:noProof/>
+                <w:webHidden/>
+              </w:rPr>
+              <w:t>2</w:t>
+            </w:r>
+            <w:r>
+              <w:rPr>
+                <w:noProof/>
+                <w:webHidden/>
+              </w:rPr>
+              <w:fldChar w:fldCharType="end"/>
+            </w:r>
+          </w:hyperlink>
+        </w:p>
+        <w:p>
+          <w:pPr>
+            <w:pStyle w:val="TOC3"/>
+            <w:tabs>
+              <w:tab w:val="left" w:pos="1320"/>
+              <w:tab w:val="right" w:leader="dot" w:pos="9350"/>
+            </w:tabs>
+            <w:rPr>
+              <w:rFonts w:eastAsiaTheme="minorEastAsia"/>
+              <w:noProof/>
+              <w:sz w:val="22"/>
+            </w:rPr>
+          </w:pPr>
+          <w:hyperlink w:anchor="_Toc123807474" w:history="1">
+            <w:r>
+              <w:rPr>
+                <w:rStyle w:val="Hyperlink"/>
+                <w:noProof/>
+              </w:rPr>
+              <w:t>2.1.2.</w:t>
+            </w:r>
+            <w:r>
+              <w:rPr>
+                <w:rFonts w:eastAsiaTheme="minorEastAsia"/>
+                <w:noProof/>
+                <w:sz w:val="22"/>
+              </w:rPr>
+              <w:tab/>
+            </w:r>
+            <w:r>
+              <w:rPr>
+                <w:rStyle w:val="Hyperlink"/>
+                <w:noProof/>
+              </w:rPr>
+              <w:t>Methods</w:t>
+            </w:r>
+            <w:r>
+              <w:rPr>
+                <w:noProof/>
+                <w:webHidden/>
+              </w:rPr>
+              <w:tab/>
+            </w:r>
+            <w:r>
+              <w:rPr>
+                <w:noProof/>
+                <w:webHidden/>
+              </w:rPr>
+              <w:fldChar w:fldCharType="begin"/>
+            </w:r>
+            <w:r>
+              <w:rPr>
+                <w:noProof/>
+                <w:webHidden/>
+              </w:rPr>
+              <w:instrText xml:space="preserve"> PAGEREF _Toc123807474 \h </w:instrText>
+            </w:r>
+            <w:r>
+              <w:rPr>
+                <w:noProof/>
+                <w:webHidden/>
+              </w:rPr>
+            </w:r>
+            <w:r>
+              <w:rPr>
+                <w:noProof/>
+                <w:webHidden/>
+              </w:rPr>
+              <w:fldChar w:fldCharType="separate"/>
+            </w:r>
+            <w:r>
+              <w:rPr>
+                <w:noProof/>
+                <w:webHidden/>
+              </w:rPr>
+              <w:t>2</w:t>
+            </w:r>
+            <w:r>
+              <w:rPr>
+                <w:noProof/>
+                <w:webHidden/>
+              </w:rPr>
+              <w:fldChar w:fldCharType="end"/>
+            </w:r>
+          </w:hyperlink>
+        </w:p>
+        <w:p>
+          <w:pPr>
+            <w:pStyle w:val="TOC2"/>
+            <w:tabs>
+              <w:tab w:val="left" w:pos="880"/>
+              <w:tab w:val="right" w:leader="dot" w:pos="9350"/>
+            </w:tabs>
+            <w:rPr>
+              <w:rFonts w:eastAsiaTheme="minorEastAsia"/>
+              <w:noProof/>
+              <w:sz w:val="22"/>
+            </w:rPr>
+          </w:pPr>
+          <w:hyperlink w:anchor="_Toc123807475" w:history="1">
+            <w:r>
+              <w:rPr>
+                <w:rStyle w:val="Hyperlink"/>
+                <w:noProof/>
+              </w:rPr>
+              <w:t>2.2.</w:t>
+            </w:r>
+            <w:r>
+              <w:rPr>
+                <w:rFonts w:eastAsiaTheme="minorEastAsia"/>
+                <w:noProof/>
+                <w:sz w:val="22"/>
+              </w:rPr>
+              <w:tab/>
+            </w:r>
+            <w:r>
+              <w:rPr>
+                <w:rStyle w:val="Hyperlink"/>
+                <w:noProof/>
+              </w:rPr>
+              <w:t>Password Database</w:t>
+            </w:r>
+            <w:r>
+              <w:rPr>
+                <w:noProof/>
+                <w:webHidden/>
+              </w:rPr>
+              <w:tab/>
+            </w:r>
+            <w:r>
+              <w:rPr>
+                <w:noProof/>
+                <w:webHidden/>
+              </w:rPr>
+              <w:fldChar w:fldCharType="begin"/>
+            </w:r>
+            <w:r>
+              <w:rPr>
+                <w:noProof/>
+                <w:webHidden/>
+              </w:rPr>
+              <w:instrText xml:space="preserve"> PAGEREF _Toc123807475 \h </w:instrText>
+            </w:r>
+            <w:r>
+              <w:rPr>
+                <w:noProof/>
+                <w:webHidden/>
+              </w:rPr>
+            </w:r>
+            <w:r>
+              <w:rPr>
+                <w:noProof/>
+                <w:webHidden/>
+              </w:rPr>
+              <w:fldChar w:fldCharType="separate"/>
+            </w:r>
+            <w:r>
+              <w:rPr>
+                <w:noProof/>
+                <w:webHidden/>
+              </w:rPr>
+              <w:t>3</w:t>
+            </w:r>
+            <w:r>
+              <w:rPr>
+                <w:noProof/>
+                <w:webHidden/>
+              </w:rPr>
+              <w:fldChar w:fldCharType="end"/>
+            </w:r>
+          </w:hyperlink>
+        </w:p>
+        <w:p>
+          <w:pPr>
+            <w:pStyle w:val="TOC2"/>
+            <w:tabs>
+              <w:tab w:val="left" w:pos="880"/>
+              <w:tab w:val="right" w:leader="dot" w:pos="9350"/>
+            </w:tabs>
+            <w:rPr>
+              <w:rFonts w:eastAsiaTheme="minorEastAsia"/>
+              <w:noProof/>
+              <w:sz w:val="22"/>
+            </w:rPr>
+          </w:pPr>
+          <w:hyperlink w:anchor="_Toc123807476" w:history="1">
+            <w:r>
+              <w:rPr>
+                <w:rStyle w:val="Hyperlink"/>
+                <w:noProof/>
+              </w:rPr>
+              <w:t>2.3.</w:t>
+            </w:r>
+            <w:r>
+              <w:rPr>
+                <w:rFonts w:eastAsiaTheme="minorEastAsia"/>
+                <w:noProof/>
+                <w:sz w:val="22"/>
+              </w:rPr>
+              <w:tab/>
+            </w:r>
+            <w:r>
+              <w:rPr>
+                <w:rStyle w:val="Hyperlink"/>
+                <w:noProof/>
+              </w:rPr>
+              <w:t>Server Operations</w:t>
+            </w:r>
+            <w:r>
+              <w:rPr>
+                <w:noProof/>
+                <w:webHidden/>
+              </w:rPr>
+              <w:tab/>
+            </w:r>
+            <w:r>
+              <w:rPr>
+                <w:noProof/>
+                <w:webHidden/>
+              </w:rPr>
+              <w:fldChar w:fldCharType="begin"/>
+            </w:r>
+            <w:r>
+              <w:rPr>
+                <w:noProof/>
+                <w:webHidden/>
+              </w:rPr>
+              <w:instrText xml:space="preserve"> PAGEREF _Toc123807476 \h </w:instrText>
+            </w:r>
+            <w:r>
+              <w:rPr>
+                <w:noProof/>
+                <w:webHidden/>
+              </w:rPr>
+            </w:r>
+            <w:r>
+              <w:rPr>
+                <w:noProof/>
+                <w:webHidden/>
+              </w:rPr>
+              <w:fldChar w:fldCharType="separate"/>
+            </w:r>
+            <w:r>
+              <w:rPr>
+                <w:noProof/>
+                <w:webHidden/>
+              </w:rPr>
+              <w:t>4</w:t>
+            </w:r>
+            <w:r>
+              <w:rPr>
+                <w:noProof/>
+                <w:webHidden/>
+              </w:rPr>
+              <w:fldChar w:fldCharType="end"/>
+            </w:r>
+          </w:hyperlink>
+        </w:p>
+        <w:p>
+          <w:pPr>
+            <w:pStyle w:val="TOC3"/>
+            <w:tabs>
+              <w:tab w:val="left" w:pos="1320"/>
+              <w:tab w:val="right" w:leader="dot" w:pos="9350"/>
+            </w:tabs>
+            <w:rPr>
+              <w:rFonts w:eastAsiaTheme="minorEastAsia"/>
+              <w:noProof/>
+              <w:sz w:val="22"/>
+            </w:rPr>
+          </w:pPr>
+          <w:hyperlink w:anchor="_Toc123807477" w:history="1">
+            <w:r>
+              <w:rPr>
+                <w:rStyle w:val="Hyperlink"/>
+                <w:noProof/>
+              </w:rPr>
+              <w:t>2.3.1.</w:t>
+            </w:r>
+            <w:r>
+              <w:rPr>
+                <w:rFonts w:eastAsiaTheme="minorEastAsia"/>
+                <w:noProof/>
+                <w:sz w:val="22"/>
+              </w:rPr>
+              <w:tab/>
+            </w:r>
+            <w:r>
+              <w:rPr>
+                <w:rStyle w:val="Hyperlink"/>
+                <w:noProof/>
+              </w:rPr>
+              <w:t xml:space="preserve">Login </w:t>
+            </w:r>
+            <w:r>
+              <w:rPr>
+                <w:rStyle w:val="Hyperlink"/>
+                <w:rFonts w:ascii="Chiller" w:hAnsi="Chiller"/>
+                <w:noProof/>
+              </w:rPr>
+              <w:t xml:space="preserve"> </w:t>
+            </w:r>
+            <w:r>
+              <w:rPr>
+                <w:rStyle w:val="Hyperlink"/>
+                <w:noProof/>
+              </w:rPr>
+              <w:sym w:font="Wingdings" w:char="F0FC"/>
+            </w:r>
+            <w:r>
+              <w:rPr>
+                <w:noProof/>
+                <w:webHidden/>
+              </w:rPr>
+              <w:tab/>
+            </w:r>
+            <w:r>
+              <w:rPr>
+                <w:noProof/>
+                <w:webHidden/>
+              </w:rPr>
+              <w:fldChar w:fldCharType="begin"/>
+            </w:r>
+            <w:r>
+              <w:rPr>
+                <w:noProof/>
+                <w:webHidden/>
+              </w:rPr>
+              <w:instrText xml:space="preserve"> PAGEREF _Toc123807477 \h </w:instrText>
+            </w:r>
+            <w:r>
+              <w:rPr>
+                <w:noProof/>
+                <w:webHidden/>
+              </w:rPr>
+            </w:r>
+            <w:r>
+              <w:rPr>
+                <w:noProof/>
+                <w:webHidden/>
+              </w:rPr>
+              <w:fldChar w:fldCharType="separate"/>
+            </w:r>
+            <w:r>
+              <w:rPr>
+                <w:noProof/>
+                <w:webHidden/>
+              </w:rPr>
+              <w:t>4</w:t>
+            </w:r>
+            <w:r>
+              <w:rPr>
+                <w:noProof/>
+                <w:webHidden/>
+              </w:rPr>
+              <w:fldChar w:fldCharType="end"/>
+            </w:r>
+          </w:hyperlink>
+        </w:p>
+        <w:p>
+          <w:pPr>
+            <w:pStyle w:val="TOC3"/>
+            <w:tabs>
+              <w:tab w:val="left" w:pos="1320"/>
+              <w:tab w:val="right" w:leader="dot" w:pos="9350"/>
+            </w:tabs>
+            <w:rPr>
+              <w:rFonts w:eastAsiaTheme="minorEastAsia"/>
+              <w:noProof/>
+              <w:sz w:val="22"/>
+            </w:rPr>
+          </w:pPr>
+          <w:hyperlink w:anchor="_Toc123807478" w:history="1">
+            <w:r>
+              <w:rPr>
+                <w:rStyle w:val="Hyperlink"/>
+                <w:noProof/>
+              </w:rPr>
+              <w:t>2.3.2.</w:t>
+            </w:r>
+            <w:r>
+              <w:rPr>
+                <w:rFonts w:eastAsiaTheme="minorEastAsia"/>
+                <w:noProof/>
+                <w:sz w:val="22"/>
+              </w:rPr>
+              <w:tab/>
+            </w:r>
+            <w:r>
+              <w:rPr>
+                <w:rStyle w:val="Hyperlink"/>
+                <w:noProof/>
+              </w:rPr>
+              <w:t xml:space="preserve">Logout </w:t>
+            </w:r>
+            <w:r>
+              <w:rPr>
+                <w:rStyle w:val="Hyperlink"/>
+                <w:noProof/>
+              </w:rPr>
+              <w:sym w:font="Wingdings" w:char="F0FC"/>
+            </w:r>
+            <w:r>
+              <w:rPr>
+                <w:noProof/>
+                <w:webHidden/>
+              </w:rPr>
+              <w:tab/>
+            </w:r>
+            <w:r>
+              <w:rPr>
+                <w:noProof/>
+                <w:webHidden/>
+              </w:rPr>
+              <w:fldChar w:fldCharType="begin"/>
+            </w:r>
+            <w:r>
+              <w:rPr>
+                <w:noProof/>
+                <w:webHidden/>
+              </w:rPr>
+              <w:instrText xml:space="preserve"> PAGEREF _Toc123807478 \h </w:instrText>
+            </w:r>
+            <w:r>
+              <w:rPr>
+                <w:noProof/>
+                <w:webHidden/>
+              </w:rPr>
+            </w:r>
+            <w:r>
+              <w:rPr>
+                <w:noProof/>
+                <w:webHidden/>
+              </w:rPr>
+              <w:fldChar w:fldCharType="separate"/>
+            </w:r>
+            <w:r>
+              <w:rPr>
+                <w:noProof/>
+                <w:webHidden/>
+              </w:rPr>
+              <w:t>5</w:t>
+            </w:r>
+            <w:r>
+              <w:rPr>
+                <w:noProof/>
+                <w:webHidden/>
+              </w:rPr>
+              <w:fldChar w:fldCharType="end"/>
+            </w:r>
+          </w:hyperlink>
+        </w:p>
+        <w:p>
+          <w:pPr>
+            <w:pStyle w:val="TOC3"/>
+            <w:tabs>
+              <w:tab w:val="left" w:pos="1320"/>
+              <w:tab w:val="right" w:leader="dot" w:pos="9350"/>
+            </w:tabs>
+            <w:rPr>
+              <w:rFonts w:eastAsiaTheme="minorEastAsia"/>
+              <w:noProof/>
+              <w:sz w:val="22"/>
+            </w:rPr>
+          </w:pPr>
+          <w:hyperlink w:anchor="_Toc123807479" w:history="1">
+            <w:r>
+              <w:rPr>
+                <w:rStyle w:val="Hyperlink"/>
+                <w:noProof/>
+              </w:rPr>
+              <w:t>2.3.3.</w:t>
+            </w:r>
+            <w:r>
+              <w:rPr>
+                <w:rFonts w:eastAsiaTheme="minorEastAsia"/>
+                <w:noProof/>
+                <w:sz w:val="22"/>
+              </w:rPr>
+              <w:tab/>
+            </w:r>
+            <w:r>
+              <w:rPr>
+                <w:rStyle w:val="Hyperlink"/>
+                <w:noProof/>
+              </w:rPr>
+              <w:t xml:space="preserve">Join Game </w:t>
+            </w:r>
+            <w:r>
+              <w:rPr>
+                <w:rStyle w:val="Hyperlink"/>
+                <w:noProof/>
+              </w:rPr>
+              <w:sym w:font="Wingdings" w:char="F0FC"/>
+            </w:r>
+            <w:r>
+              <w:rPr>
+                <w:noProof/>
+                <w:webHidden/>
+              </w:rPr>
+              <w:tab/>
+            </w:r>
+            <w:r>
+              <w:rPr>
+                <w:noProof/>
+                <w:webHidden/>
+              </w:rPr>
+              <w:fldChar w:fldCharType="begin"/>
+            </w:r>
+            <w:r>
+              <w:rPr>
+                <w:noProof/>
+                <w:webHidden/>
+              </w:rPr>
+              <w:instrText xml:space="preserve"> PAGEREF _Toc123807479 \h </w:instrText>
+            </w:r>
+            <w:r>
+              <w:rPr>
+                <w:noProof/>
+                <w:webHidden/>
+              </w:rPr>
+            </w:r>
+            <w:r>
+              <w:rPr>
+                <w:noProof/>
+                <w:webHidden/>
+              </w:rPr>
+              <w:fldChar w:fldCharType="separate"/>
+            </w:r>
+            <w:r>
+              <w:rPr>
+                <w:noProof/>
+                <w:webHidden/>
+              </w:rPr>
+              <w:t>5</w:t>
+            </w:r>
+            <w:r>
+              <w:rPr>
+                <w:noProof/>
+                <w:webHidden/>
+              </w:rPr>
+              <w:fldChar w:fldCharType="end"/>
+            </w:r>
+          </w:hyperlink>
+        </w:p>
+        <w:p>
+          <w:pPr>
+            <w:pStyle w:val="TOC3"/>
+            <w:tabs>
+              <w:tab w:val="left" w:pos="1320"/>
+              <w:tab w:val="right" w:leader="dot" w:pos="9350"/>
+            </w:tabs>
+            <w:rPr>
+              <w:rFonts w:eastAsiaTheme="minorEastAsia"/>
+              <w:noProof/>
+              <w:sz w:val="22"/>
+            </w:rPr>
+          </w:pPr>
+          <w:hyperlink w:anchor="_Toc123807480" w:history="1">
+            <w:r>
+              <w:rPr>
+                <w:rStyle w:val="Hyperlink"/>
+                <w:noProof/>
+              </w:rPr>
+              <w:t>2.3.4.</w:t>
+            </w:r>
+            <w:r>
+              <w:rPr>
+                <w:rFonts w:eastAsiaTheme="minorEastAsia"/>
+                <w:noProof/>
+                <w:sz w:val="22"/>
+              </w:rPr>
+              <w:tab/>
+            </w:r>
+            <w:r>
+              <w:rPr>
+                <w:rStyle w:val="Hyperlink"/>
+                <w:noProof/>
+              </w:rPr>
+              <w:t xml:space="preserve">Create Game </w:t>
+            </w:r>
+            <w:r>
+              <w:rPr>
+                <w:rStyle w:val="Hyperlink"/>
+                <w:noProof/>
+              </w:rPr>
+              <w:sym w:font="Wingdings" w:char="F0FC"/>
+            </w:r>
+            <w:r>
+              <w:rPr>
+                <w:noProof/>
+                <w:webHidden/>
+              </w:rPr>
+              <w:tab/>
+            </w:r>
+            <w:r>
+              <w:rPr>
+                <w:noProof/>
+                <w:webHidden/>
+              </w:rPr>
+              <w:fldChar w:fldCharType="begin"/>
+            </w:r>
+            <w:r>
+              <w:rPr>
+                <w:noProof/>
+                <w:webHidden/>
+              </w:rPr>
+              <w:instrText xml:space="preserve"> PAGEREF _Toc123807480 \h </w:instrText>
+            </w:r>
+            <w:r>
+              <w:rPr>
+                <w:noProof/>
+                <w:webHidden/>
+              </w:rPr>
+            </w:r>
+            <w:r>
+              <w:rPr>
+                <w:noProof/>
+                <w:webHidden/>
+              </w:rPr>
+              <w:fldChar w:fldCharType="separate"/>
+            </w:r>
+            <w:r>
+              <w:rPr>
+                <w:noProof/>
+                <w:webHidden/>
+              </w:rPr>
+              <w:t>6</w:t>
+            </w:r>
+            <w:r>
+              <w:rPr>
+                <w:noProof/>
+                <w:webHidden/>
+              </w:rPr>
+              <w:fldChar w:fldCharType="end"/>
+            </w:r>
+          </w:hyperlink>
+        </w:p>
+        <w:p>
+          <w:pPr>
+            <w:pStyle w:val="TOC3"/>
+            <w:tabs>
+              <w:tab w:val="left" w:pos="1320"/>
+              <w:tab w:val="right" w:leader="dot" w:pos="9350"/>
+            </w:tabs>
+            <w:rPr>
+              <w:rFonts w:eastAsiaTheme="minorEastAsia"/>
+              <w:noProof/>
+              <w:sz w:val="22"/>
+            </w:rPr>
+          </w:pPr>
+          <w:hyperlink w:anchor="_Toc123807481" w:history="1">
+            <w:r>
+              <w:rPr>
+                <w:rStyle w:val="Hyperlink"/>
+                <w:noProof/>
+              </w:rPr>
+              <w:t>2.3.5.</w:t>
+            </w:r>
+            <w:r>
+              <w:rPr>
+                <w:rFonts w:eastAsiaTheme="minorEastAsia"/>
+                <w:noProof/>
+                <w:sz w:val="22"/>
+              </w:rPr>
+              <w:tab/>
+            </w:r>
+            <w:r>
+              <w:rPr>
+                <w:rStyle w:val="Hyperlink"/>
+                <w:noProof/>
+              </w:rPr>
+              <w:t>Leave Game</w:t>
+            </w:r>
+            <w:r>
+              <w:rPr>
+                <w:noProof/>
+                <w:webHidden/>
+              </w:rPr>
+              <w:tab/>
+            </w:r>
+            <w:r>
+              <w:rPr>
+                <w:noProof/>
+                <w:webHidden/>
+              </w:rPr>
+              <w:fldChar w:fldCharType="begin"/>
+            </w:r>
+            <w:r>
+              <w:rPr>
+                <w:noProof/>
+                <w:webHidden/>
+              </w:rPr>
+              <w:instrText xml:space="preserve"> PAGEREF _Toc123807481 \h </w:instrText>
+            </w:r>
+            <w:r>
+              <w:rPr>
+                <w:noProof/>
+                <w:webHidden/>
+              </w:rPr>
+            </w:r>
+            <w:r>
+              <w:rPr>
+                <w:noProof/>
+                <w:webHidden/>
+              </w:rPr>
+              <w:fldChar w:fldCharType="separate"/>
+            </w:r>
+            <w:r>
+              <w:rPr>
+                <w:noProof/>
+                <w:webHidden/>
+              </w:rPr>
+              <w:t>7</w:t>
+            </w:r>
+            <w:r>
+              <w:rPr>
+                <w:noProof/>
+                <w:webHidden/>
+              </w:rPr>
+              <w:fldChar w:fldCharType="end"/>
+            </w:r>
+          </w:hyperlink>
+        </w:p>
+        <w:p>
+          <w:pPr>
+            <w:pStyle w:val="TOC3"/>
+            <w:tabs>
+              <w:tab w:val="left" w:pos="1320"/>
+              <w:tab w:val="right" w:leader="dot" w:pos="9350"/>
+            </w:tabs>
+            <w:rPr>
+              <w:rFonts w:eastAsiaTheme="minorEastAsia"/>
+              <w:noProof/>
+              <w:sz w:val="22"/>
+            </w:rPr>
+          </w:pPr>
+          <w:hyperlink w:anchor="_Toc123807482" w:history="1">
+            <w:r>
+              <w:rPr>
+                <w:rStyle w:val="Hyperlink"/>
+                <w:noProof/>
+              </w:rPr>
+              <w:t>2.3.6.</w:t>
+            </w:r>
+            <w:r>
+              <w:rPr>
+                <w:rFonts w:eastAsiaTheme="minorEastAsia"/>
+                <w:noProof/>
+                <w:sz w:val="22"/>
+              </w:rPr>
+              <w:tab/>
+            </w:r>
+            <w:r>
+              <w:rPr>
+                <w:rStyle w:val="Hyperlink"/>
+                <w:noProof/>
+              </w:rPr>
+              <w:t xml:space="preserve">Remove Player </w:t>
+            </w:r>
+            <w:r>
+              <w:rPr>
+                <w:rStyle w:val="Hyperlink"/>
+                <w:noProof/>
+              </w:rPr>
+              <w:sym w:font="Wingdings" w:char="F0FC"/>
+            </w:r>
+            <w:r>
+              <w:rPr>
+                <w:noProof/>
+                <w:webHidden/>
+              </w:rPr>
+              <w:tab/>
+            </w:r>
+            <w:r>
+              <w:rPr>
+                <w:noProof/>
+                <w:webHidden/>
+              </w:rPr>
+              <w:fldChar w:fldCharType="begin"/>
+            </w:r>
+            <w:r>
+              <w:rPr>
+                <w:noProof/>
+                <w:webHidden/>
+              </w:rPr>
+              <w:instrText xml:space="preserve"> PAGEREF _Toc123807482 \h </w:instrText>
+            </w:r>
+            <w:r>
+              <w:rPr>
+                <w:noProof/>
+                <w:webHidden/>
+              </w:rPr>
+            </w:r>
+            <w:r>
+              <w:rPr>
+                <w:noProof/>
+                <w:webHidden/>
+              </w:rPr>
+              <w:fldChar w:fldCharType="separate"/>
+            </w:r>
+            <w:r>
+              <w:rPr>
+                <w:noProof/>
+                <w:webHidden/>
+              </w:rPr>
+              <w:t>8</w:t>
+            </w:r>
+            <w:r>
+              <w:rPr>
+                <w:noProof/>
+                <w:webHidden/>
+              </w:rPr>
+              <w:fldChar w:fldCharType="end"/>
+            </w:r>
+          </w:hyperlink>
+        </w:p>
+        <w:p>
+          <w:pPr>
+            <w:pStyle w:val="TOC3"/>
+            <w:tabs>
+              <w:tab w:val="left" w:pos="1320"/>
+              <w:tab w:val="right" w:leader="dot" w:pos="9350"/>
+            </w:tabs>
+            <w:rPr>
+              <w:rFonts w:eastAsiaTheme="minorEastAsia"/>
+              <w:noProof/>
+              <w:sz w:val="22"/>
+            </w:rPr>
+          </w:pPr>
+          <w:hyperlink w:anchor="_Toc123807483" w:history="1">
+            <w:r>
+              <w:rPr>
+                <w:rStyle w:val="Hyperlink"/>
+                <w:noProof/>
+              </w:rPr>
+              <w:t>2.3.7.</w:t>
+            </w:r>
+            <w:r>
+              <w:rPr>
+                <w:rFonts w:eastAsiaTheme="minorEastAsia"/>
+                <w:noProof/>
+                <w:sz w:val="22"/>
+              </w:rPr>
+              <w:tab/>
+            </w:r>
+            <w:r>
+              <w:rPr>
+                <w:rStyle w:val="Hyperlink"/>
+                <w:noProof/>
+              </w:rPr>
+              <w:t>Start Game</w:t>
+            </w:r>
+            <w:r>
+              <w:rPr>
+                <w:noProof/>
+                <w:webHidden/>
+              </w:rPr>
+              <w:tab/>
+            </w:r>
+            <w:r>
+              <w:rPr>
+                <w:noProof/>
+                <w:webHidden/>
+              </w:rPr>
+              <w:fldChar w:fldCharType="begin"/>
+            </w:r>
+            <w:r>
+              <w:rPr>
+                <w:noProof/>
+                <w:webHidden/>
+              </w:rPr>
+              <w:instrText xml:space="preserve"> PAGEREF _Toc123807483 \h </w:instrText>
+            </w:r>
+            <w:r>
+              <w:rPr>
+                <w:noProof/>
+                <w:webHidden/>
+              </w:rPr>
+            </w:r>
+            <w:r>
+              <w:rPr>
+                <w:noProof/>
+                <w:webHidden/>
+              </w:rPr>
+              <w:fldChar w:fldCharType="separate"/>
+            </w:r>
+            <w:r>
+              <w:rPr>
+                <w:noProof/>
+                <w:webHidden/>
+              </w:rPr>
+              <w:t>9</w:t>
+            </w:r>
+            <w:r>
+              <w:rPr>
+                <w:noProof/>
+                <w:webHidden/>
+              </w:rPr>
+              <w:fldChar w:fldCharType="end"/>
+            </w:r>
+          </w:hyperlink>
+        </w:p>
+        <w:p>
+          <w:pPr>
+            <w:pStyle w:val="TOC3"/>
+            <w:tabs>
+              <w:tab w:val="left" w:pos="1320"/>
+              <w:tab w:val="right" w:leader="dot" w:pos="9350"/>
+            </w:tabs>
+            <w:rPr>
+              <w:rFonts w:eastAsiaTheme="minorEastAsia"/>
+              <w:noProof/>
+              <w:sz w:val="22"/>
+            </w:rPr>
+          </w:pPr>
+          <w:hyperlink w:anchor="_Toc123807484" w:history="1">
+            <w:r>
+              <w:rPr>
+                <w:rStyle w:val="Hyperlink"/>
+                <w:noProof/>
+              </w:rPr>
+              <w:t>2.3.8.</w:t>
+            </w:r>
+            <w:r>
+              <w:rPr>
+                <w:rFonts w:eastAsiaTheme="minorEastAsia"/>
+                <w:noProof/>
+                <w:sz w:val="22"/>
+              </w:rPr>
+              <w:tab/>
+            </w:r>
+            <w:r>
+              <w:rPr>
+                <w:rStyle w:val="Hyperlink"/>
+                <w:noProof/>
+              </w:rPr>
+              <w:t xml:space="preserve">Invite Player </w:t>
+            </w:r>
+            <w:r>
+              <w:rPr>
+                <w:rStyle w:val="Hyperlink"/>
+                <w:noProof/>
+              </w:rPr>
+              <w:sym w:font="Wingdings" w:char="F0FC"/>
+            </w:r>
+            <w:r>
+              <w:rPr>
+                <w:noProof/>
+                <w:webHidden/>
+              </w:rPr>
+              <w:tab/>
+            </w:r>
+            <w:r>
+              <w:rPr>
+                <w:noProof/>
+                <w:webHidden/>
+              </w:rPr>
+              <w:fldChar w:fldCharType="begin"/>
+            </w:r>
+            <w:r>
+              <w:rPr>
+                <w:noProof/>
+                <w:webHidden/>
+              </w:rPr>
+              <w:instrText xml:space="preserve"> PAGEREF _Toc123807484 \h </w:instrText>
+            </w:r>
+            <w:r>
+              <w:rPr>
+                <w:noProof/>
+                <w:webHidden/>
+              </w:rPr>
+            </w:r>
+            <w:r>
+              <w:rPr>
+                <w:noProof/>
+                <w:webHidden/>
+              </w:rPr>
+              <w:fldChar w:fldCharType="separate"/>
+            </w:r>
+            <w:r>
+              <w:rPr>
+                <w:noProof/>
+                <w:webHidden/>
+              </w:rPr>
+              <w:t>10</w:t>
+            </w:r>
+            <w:r>
+              <w:rPr>
+                <w:noProof/>
+                <w:webHidden/>
+              </w:rPr>
+              <w:fldChar w:fldCharType="end"/>
+            </w:r>
+          </w:hyperlink>
+        </w:p>
+        <w:p>
+          <w:pPr>
+            <w:pStyle w:val="TOC3"/>
+            <w:tabs>
+              <w:tab w:val="left" w:pos="1320"/>
+              <w:tab w:val="right" w:leader="dot" w:pos="9350"/>
+            </w:tabs>
+            <w:rPr>
+              <w:rFonts w:eastAsiaTheme="minorEastAsia"/>
+              <w:noProof/>
+              <w:sz w:val="22"/>
+            </w:rPr>
+          </w:pPr>
+          <w:hyperlink w:anchor="_Toc123807485" w:history="1">
+            <w:r>
+              <w:rPr>
+                <w:rStyle w:val="Hyperlink"/>
+                <w:noProof/>
+              </w:rPr>
+              <w:t>2.3.9.</w:t>
+            </w:r>
+            <w:r>
+              <w:rPr>
+                <w:rFonts w:eastAsiaTheme="minorEastAsia"/>
+                <w:noProof/>
+                <w:sz w:val="22"/>
+              </w:rPr>
+              <w:tab/>
+            </w:r>
+            <w:r>
+              <w:rPr>
+                <w:rStyle w:val="Hyperlink"/>
+                <w:noProof/>
+              </w:rPr>
+              <w:t xml:space="preserve">Register Player </w:t>
+            </w:r>
+            <w:r>
+              <w:rPr>
+                <w:rStyle w:val="Hyperlink"/>
+                <w:noProof/>
+              </w:rPr>
+              <w:sym w:font="Wingdings" w:char="F0FC"/>
+            </w:r>
+            <w:r>
+              <w:rPr>
+                <w:noProof/>
+                <w:webHidden/>
+              </w:rPr>
+              <w:tab/>
+            </w:r>
+            <w:r>
+              <w:rPr>
+                <w:noProof/>
+                <w:webHidden/>
+              </w:rPr>
+              <w:fldChar w:fldCharType="begin"/>
+            </w:r>
+            <w:r>
+              <w:rPr>
+                <w:noProof/>
+                <w:webHidden/>
+              </w:rPr>
+              <w:instrText xml:space="preserve"> PAGEREF _Toc123807485 \h </w:instrText>
+            </w:r>
+            <w:r>
+              <w:rPr>
+                <w:noProof/>
+                <w:webHidden/>
+              </w:rPr>
+            </w:r>
+            <w:r>
+              <w:rPr>
+                <w:noProof/>
+                <w:webHidden/>
+              </w:rPr>
+              <w:fldChar w:fldCharType="separate"/>
+            </w:r>
+            <w:r>
+              <w:rPr>
+                <w:noProof/>
+                <w:webHidden/>
+              </w:rPr>
+              <w:t>10</w:t>
+            </w:r>
+            <w:r>
+              <w:rPr>
+                <w:noProof/>
+                <w:webHidden/>
+              </w:rPr>
+              <w:fldChar w:fldCharType="end"/>
+            </w:r>
+          </w:hyperlink>
+        </w:p>
+        <w:p>
+          <w:pPr>
+            <w:pStyle w:val="TOC3"/>
+            <w:tabs>
+              <w:tab w:val="left" w:pos="1540"/>
+              <w:tab w:val="right" w:leader="dot" w:pos="9350"/>
+            </w:tabs>
+            <w:rPr>
+              <w:rFonts w:eastAsiaTheme="minorEastAsia"/>
+              <w:noProof/>
+              <w:sz w:val="22"/>
+            </w:rPr>
+          </w:pPr>
+          <w:hyperlink w:anchor="_Toc123807486" w:history="1">
+            <w:r>
+              <w:rPr>
+                <w:rStyle w:val="Hyperlink"/>
+                <w:noProof/>
+              </w:rPr>
+              <w:t>2.3.10.</w:t>
+            </w:r>
+            <w:r>
+              <w:rPr>
+                <w:rFonts w:eastAsiaTheme="minorEastAsia"/>
+                <w:noProof/>
+                <w:sz w:val="22"/>
+              </w:rPr>
+              <w:tab/>
+            </w:r>
+            <w:r>
+              <w:rPr>
+                <w:rStyle w:val="Hyperlink"/>
+                <w:noProof/>
+              </w:rPr>
+              <w:t>Recover Password</w:t>
+            </w:r>
+            <w:r>
+              <w:rPr>
+                <w:noProof/>
+                <w:webHidden/>
+              </w:rPr>
+              <w:tab/>
+            </w:r>
+            <w:r>
+              <w:rPr>
+                <w:noProof/>
+                <w:webHidden/>
+              </w:rPr>
+              <w:fldChar w:fldCharType="begin"/>
+            </w:r>
+            <w:r>
+              <w:rPr>
+                <w:noProof/>
+                <w:webHidden/>
+              </w:rPr>
+              <w:instrText xml:space="preserve"> PAGEREF _Toc123807486 \h </w:instrText>
+            </w:r>
+            <w:r>
+              <w:rPr>
+                <w:noProof/>
+                <w:webHidden/>
+              </w:rPr>
+            </w:r>
+            <w:r>
+              <w:rPr>
+                <w:noProof/>
+                <w:webHidden/>
+              </w:rPr>
+              <w:fldChar w:fldCharType="separate"/>
+            </w:r>
+            <w:r>
+              <w:rPr>
+                <w:noProof/>
+                <w:webHidden/>
+              </w:rPr>
+              <w:t>11</w:t>
+            </w:r>
+            <w:r>
+              <w:rPr>
+                <w:noProof/>
+                <w:webHidden/>
+              </w:rPr>
+              <w:fldChar w:fldCharType="end"/>
+            </w:r>
+          </w:hyperlink>
+        </w:p>
+        <w:p>
+          <w:pPr>
+            <w:pStyle w:val="TOC3"/>
+            <w:tabs>
+              <w:tab w:val="left" w:pos="1540"/>
+              <w:tab w:val="right" w:leader="dot" w:pos="9350"/>
+            </w:tabs>
+            <w:rPr>
+              <w:rFonts w:eastAsiaTheme="minorEastAsia"/>
+              <w:noProof/>
+              <w:sz w:val="22"/>
+            </w:rPr>
+          </w:pPr>
+          <w:hyperlink w:anchor="_Toc123807487" w:history="1">
+            <w:r>
+              <w:rPr>
+                <w:rStyle w:val="Hyperlink"/>
+                <w:noProof/>
+              </w:rPr>
+              <w:t>2.3.11.</w:t>
+            </w:r>
+            <w:r>
+              <w:rPr>
+                <w:rFonts w:eastAsiaTheme="minorEastAsia"/>
+                <w:noProof/>
+                <w:sz w:val="22"/>
+              </w:rPr>
+              <w:tab/>
+            </w:r>
+            <w:r>
+              <w:rPr>
+                <w:rStyle w:val="Hyperlink"/>
+                <w:noProof/>
+              </w:rPr>
+              <w:t>Delete Player</w:t>
+            </w:r>
+            <w:r>
+              <w:rPr>
+                <w:noProof/>
+                <w:webHidden/>
+              </w:rPr>
+              <w:tab/>
+            </w:r>
+            <w:r>
+              <w:rPr>
+                <w:noProof/>
+                <w:webHidden/>
+              </w:rPr>
+              <w:fldChar w:fldCharType="begin"/>
+            </w:r>
+            <w:r>
+              <w:rPr>
+                <w:noProof/>
+                <w:webHidden/>
+              </w:rPr>
+              <w:instrText xml:space="preserve"> PAGEREF _Toc123807487 \h </w:instrText>
+            </w:r>
+            <w:r>
+              <w:rPr>
+                <w:noProof/>
+                <w:webHidden/>
+              </w:rPr>
+            </w:r>
+            <w:r>
+              <w:rPr>
+                <w:noProof/>
+                <w:webHidden/>
+              </w:rPr>
+              <w:fldChar w:fldCharType="separate"/>
+            </w:r>
+            <w:r>
+              <w:rPr>
+                <w:noProof/>
+                <w:webHidden/>
+              </w:rPr>
+              <w:t>11</w:t>
+            </w:r>
+            <w:r>
+              <w:rPr>
+                <w:noProof/>
+                <w:webHidden/>
+              </w:rPr>
+              <w:fldChar w:fldCharType="end"/>
+            </w:r>
+          </w:hyperlink>
+        </w:p>
+        <w:p>
+          <w:pPr>
+            <w:pStyle w:val="TOC3"/>
+            <w:tabs>
+              <w:tab w:val="left" w:pos="1540"/>
+              <w:tab w:val="right" w:leader="dot" w:pos="9350"/>
+            </w:tabs>
+            <w:rPr>
+              <w:rFonts w:eastAsiaTheme="minorEastAsia"/>
+              <w:noProof/>
+              <w:sz w:val="22"/>
+            </w:rPr>
+          </w:pPr>
+          <w:hyperlink w:anchor="_Toc123807488" w:history="1">
+            <w:r>
+              <w:rPr>
+                <w:rStyle w:val="Hyperlink"/>
+                <w:noProof/>
+              </w:rPr>
+              <w:t>2.3.12.</w:t>
+            </w:r>
+            <w:r>
+              <w:rPr>
+                <w:rFonts w:eastAsiaTheme="minorEastAsia"/>
+                <w:noProof/>
+                <w:sz w:val="22"/>
+              </w:rPr>
+              <w:tab/>
+            </w:r>
+            <w:r>
+              <w:rPr>
+                <w:rStyle w:val="Hyperlink"/>
+                <w:noProof/>
+              </w:rPr>
+              <w:t xml:space="preserve">Request Player List </w:t>
+            </w:r>
+            <w:r>
+              <w:rPr>
+                <w:rStyle w:val="Hyperlink"/>
+                <w:noProof/>
+              </w:rPr>
+              <w:sym w:font="Wingdings" w:char="F0FC"/>
+            </w:r>
+            <w:r>
+              <w:rPr>
+                <w:noProof/>
+                <w:webHidden/>
+              </w:rPr>
+              <w:tab/>
+            </w:r>
+            <w:r>
+              <w:rPr>
+                <w:noProof/>
+                <w:webHidden/>
+              </w:rPr>
+              <w:fldChar w:fldCharType="begin"/>
+            </w:r>
+            <w:r>
+              <w:rPr>
+                <w:noProof/>
+                <w:webHidden/>
+              </w:rPr>
+              <w:instrText xml:space="preserve"> PAGEREF _Toc123807488 \h </w:instrText>
+            </w:r>
+            <w:r>
+              <w:rPr>
+                <w:noProof/>
+                <w:webHidden/>
+              </w:rPr>
+            </w:r>
+            <w:r>
+              <w:rPr>
+                <w:noProof/>
+                <w:webHidden/>
+              </w:rPr>
+              <w:fldChar w:fldCharType="separate"/>
+            </w:r>
+            <w:r>
+              <w:rPr>
+                <w:noProof/>
+                <w:webHidden/>
+              </w:rPr>
+              <w:t>12</w:t>
+            </w:r>
+            <w:r>
+              <w:rPr>
+                <w:noProof/>
+                <w:webHidden/>
+              </w:rPr>
+              <w:fldChar w:fldCharType="end"/>
+            </w:r>
+          </w:hyperlink>
+        </w:p>
+        <w:p>
+          <w:pPr>
+            <w:pStyle w:val="TOC3"/>
+            <w:tabs>
+              <w:tab w:val="left" w:pos="1540"/>
+              <w:tab w:val="right" w:leader="dot" w:pos="9350"/>
+            </w:tabs>
+            <w:rPr>
+              <w:rFonts w:eastAsiaTheme="minorEastAsia"/>
+              <w:noProof/>
+              <w:sz w:val="22"/>
+            </w:rPr>
+          </w:pPr>
+          <w:hyperlink w:anchor="_Toc123807489" w:history="1">
+            <w:r>
+              <w:rPr>
+                <w:rStyle w:val="Hyperlink"/>
+                <w:noProof/>
+              </w:rPr>
+              <w:t>2.3.13.</w:t>
+            </w:r>
+            <w:r>
+              <w:rPr>
+                <w:rFonts w:eastAsiaTheme="minorEastAsia"/>
+                <w:noProof/>
+                <w:sz w:val="22"/>
+              </w:rPr>
+              <w:tab/>
+            </w:r>
+            <w:r>
+              <w:rPr>
+                <w:rStyle w:val="Hyperlink"/>
+                <w:noProof/>
+              </w:rPr>
+              <w:t xml:space="preserve">Request Game List </w:t>
+            </w:r>
+            <w:r>
+              <w:rPr>
+                <w:rStyle w:val="Hyperlink"/>
+                <w:noProof/>
+              </w:rPr>
+              <w:sym w:font="Wingdings" w:char="F0FC"/>
+            </w:r>
+            <w:r>
+              <w:rPr>
+                <w:noProof/>
+                <w:webHidden/>
+              </w:rPr>
+              <w:tab/>
+            </w:r>
+            <w:r>
+              <w:rPr>
+                <w:noProof/>
+                <w:webHidden/>
+              </w:rPr>
+              <w:fldChar w:fldCharType="begin"/>
+            </w:r>
+            <w:r>
+              <w:rPr>
+                <w:noProof/>
+                <w:webHidden/>
+              </w:rPr>
+              <w:instrText xml:space="preserve"> PAGEREF _Toc123807489 \h </w:instrText>
+            </w:r>
+            <w:r>
+              <w:rPr>
+                <w:noProof/>
+                <w:webHidden/>
+              </w:rPr>
+            </w:r>
+            <w:r>
+              <w:rPr>
+                <w:noProof/>
+                <w:webHidden/>
+              </w:rPr>
+              <w:fldChar w:fldCharType="separate"/>
+            </w:r>
+            <w:r>
+              <w:rPr>
+                <w:noProof/>
+                <w:webHidden/>
+              </w:rPr>
+              <w:t>12</w:t>
+            </w:r>
+            <w:r>
+              <w:rPr>
+                <w:noProof/>
+                <w:webHidden/>
+              </w:rPr>
+              <w:fldChar w:fldCharType="end"/>
+            </w:r>
+          </w:hyperlink>
+        </w:p>
+        <w:p>
+          <w:r>
+            <w:rPr>
+              <w:b/>
+              <w:bCs/>
+              <w:noProof/>
+            </w:rPr>
+            <w:fldChar w:fldCharType="end"/>
+          </w:r>
+        </w:p>
+      </w:sdtContent>
+    </w:sdt>
+    <w:p>
+      <w:pPr>
+        <w:spacing w:after="160"/>
+        <w:rPr>
+          <w:rFonts w:eastAsiaTheme="majorEastAsia" w:cstheme="majorBidi"/>
+          <w:b/>
+          <w:bCs/>
+          <w:sz w:val="32"/>
+          <w:szCs w:val="32"/>
+        </w:rPr>
+      </w:pPr>
+      <w:r>
+        <w:br w:type="page"/>
+      </w:r>
+    </w:p>
     <w:p>
       <w:pPr>
         <w:pStyle w:val="Heading1"/>
       </w:pPr>
-      <w:r>
+      <w:bookmarkStart w:id="0" w:name="_Toc123807470"/>
+      <w:r>
+        <w:lastRenderedPageBreak/>
         <w:t>Introduction</w:t>
       </w:r>
+      <w:bookmarkEnd w:id="0"/>
     </w:p>
     <w:p>
       <w:r>
@@ -54,28 +1912,34 @@
       <w:pPr>
         <w:pStyle w:val="Heading1"/>
       </w:pPr>
+      <w:bookmarkStart w:id="1" w:name="_Toc123807471"/>
       <w:r>
         <w:t xml:space="preserve">Implementation </w:t>
       </w:r>
       <w:r>
         <w:t>Details</w:t>
       </w:r>
+      <w:bookmarkEnd w:id="1"/>
     </w:p>
     <w:p>
       <w:pPr>
         <w:pStyle w:val="Heading2"/>
       </w:pPr>
+      <w:bookmarkStart w:id="2" w:name="_Toc123807472"/>
       <w:r>
         <w:t>Lobby Model</w:t>
       </w:r>
+      <w:bookmarkEnd w:id="2"/>
     </w:p>
     <w:p>
       <w:pPr>
         <w:pStyle w:val="Heading3"/>
       </w:pPr>
+      <w:bookmarkStart w:id="3" w:name="_Toc123807473"/>
       <w:r>
         <w:t>Layout</w:t>
       </w:r>
+      <w:bookmarkEnd w:id="3"/>
     </w:p>
     <w:p>
       <w:pPr>
@@ -246,9 +2110,11 @@
       <w:pPr>
         <w:pStyle w:val="Heading3"/>
       </w:pPr>
+      <w:bookmarkStart w:id="4" w:name="_Toc123807474"/>
       <w:r>
         <w:t>Methods</w:t>
       </w:r>
+      <w:bookmarkEnd w:id="4"/>
     </w:p>
     <w:p>
       <w:pPr>
@@ -352,10 +2218,12 @@
       <w:pPr>
         <w:pStyle w:val="Heading2"/>
       </w:pPr>
+      <w:bookmarkStart w:id="5" w:name="_Toc123807475"/>
       <w:r>
         <w:lastRenderedPageBreak/>
         <w:t>Password Database</w:t>
       </w:r>
+      <w:bookmarkEnd w:id="5"/>
     </w:p>
     <w:p>
       <w:r>
@@ -561,10 +2429,12 @@
       <w:pPr>
         <w:pStyle w:val="Heading2"/>
       </w:pPr>
+      <w:bookmarkStart w:id="6" w:name="_Toc123807476"/>
       <w:r>
         <w:lastRenderedPageBreak/>
         <w:t>Server Operations</w:t>
       </w:r>
+      <w:bookmarkEnd w:id="6"/>
     </w:p>
     <w:p>
       <w:r>
@@ -760,6 +2630,7 @@
       <w:pPr>
         <w:pStyle w:val="Heading3"/>
       </w:pPr>
+      <w:bookmarkStart w:id="7" w:name="_Toc123807477"/>
       <w:r>
         <w:t>Login</w:t>
       </w:r>
@@ -775,6 +2646,7 @@
       <w:r>
         <w:sym w:font="Wingdings" w:char="F0FC"/>
       </w:r>
+      <w:bookmarkEnd w:id="7"/>
     </w:p>
     <w:p>
       <w:r>
@@ -975,6 +2847,7 @@
       <w:pPr>
         <w:pStyle w:val="Heading3"/>
       </w:pPr>
+      <w:bookmarkStart w:id="8" w:name="_Toc123807478"/>
       <w:r>
         <w:lastRenderedPageBreak/>
         <w:t>Logout</w:t>
@@ -985,6 +2858,7 @@
       <w:r>
         <w:sym w:font="Wingdings" w:char="F0FC"/>
       </w:r>
+      <w:bookmarkEnd w:id="8"/>
     </w:p>
     <w:p>
       <w:r>
@@ -1100,9 +2974,17 @@
       <w:pPr>
         <w:pStyle w:val="Heading3"/>
       </w:pPr>
+      <w:bookmarkStart w:id="9" w:name="_Toc123807479"/>
       <w:r>
         <w:t>Join Game</w:t>
       </w:r>
+      <w:r>
+        <w:t xml:space="preserve"> </w:t>
+      </w:r>
+      <w:r>
+        <w:sym w:font="Wingdings" w:char="F0FC"/>
+      </w:r>
+      <w:bookmarkEnd w:id="9"/>
     </w:p>
     <w:p>
       <w:r>
@@ -1120,6 +3002,12 @@
       <w:r>
         <w:t>Player joins a game if they are not already in a game.</w:t>
       </w:r>
+      <w:r>
+        <w:t xml:space="preserve"> </w:t>
+      </w:r>
+      <w:r>
+        <w:sym w:font="Wingdings" w:char="F0FE"/>
+      </w:r>
     </w:p>
     <w:p>
       <w:pPr>
@@ -1133,7 +3021,13 @@
         <w:t>Adds the player to the game.</w:t>
       </w:r>
       <w:r>
-        <w:t xml:space="preserve"> (TODO TEST)</w:t>
+        <w:t xml:space="preserve"> </w:t>
+      </w:r>
+      <w:r>
+        <w:sym w:font="Wingdings" w:char="F0A8"/>
+      </w:r>
+      <w:r>
+        <w:t xml:space="preserve"> </w:t>
       </w:r>
     </w:p>
     <w:p>
@@ -1148,7 +3042,25 @@
         <w:t>Adds the game to the player.</w:t>
       </w:r>
       <w:r>
-        <w:t xml:space="preserve"> (TODO TEST)</w:t>
+        <w:t xml:space="preserve"> </w:t>
+      </w:r>
+      <w:r>
+        <w:sym w:font="Wingdings" w:char="F0A8"/>
+      </w:r>
+    </w:p>
+    <w:p>
+      <w:pPr>
+        <w:pStyle w:val="ListParagraph"/>
+        <w:numPr>
+          <w:ilvl w:val="0"/>
+          <w:numId w:val="7"/>
+        </w:numPr>
+      </w:pPr>
+      <w:r>
+        <w:t xml:space="preserve">Removes the player from the invite list. </w:t>
+      </w:r>
+      <w:r>
+        <w:sym w:font="Wingdings" w:char="F0A8"/>
       </w:r>
     </w:p>
     <w:p/>
@@ -1302,16 +3214,9 @@
     </w:p>
     <w:p>
       <w:pPr>
-        <w:spacing w:after="160"/>
-      </w:pPr>
-      <w:r>
-        <w:br w:type="page"/>
-      </w:r>
-    </w:p>
-    <w:p>
-      <w:pPr>
         <w:pStyle w:val="Heading3"/>
       </w:pPr>
+      <w:bookmarkStart w:id="10" w:name="_Toc123807480"/>
       <w:r>
         <w:lastRenderedPageBreak/>
         <w:t>Create Game</w:t>
@@ -1322,6 +3227,7 @@
       <w:r>
         <w:sym w:font="Wingdings" w:char="F0FC"/>
       </w:r>
+      <w:bookmarkEnd w:id="10"/>
     </w:p>
     <w:p>
       <w:r>
@@ -1496,80 +3402,158 @@
       <w:pPr>
         <w:pStyle w:val="Heading3"/>
       </w:pPr>
+      <w:bookmarkStart w:id="11" w:name="_Toc123807481"/>
       <w:r>
         <w:lastRenderedPageBreak/>
         <w:t>Leave Game</w:t>
       </w:r>
-    </w:p>
-    <w:p>
-      <w:r>
-        <w:t>Effects:</w:t>
-      </w:r>
-    </w:p>
-    <w:p>
-      <w:pPr>
-        <w:pStyle w:val="ListParagraph"/>
-        <w:numPr>
-          <w:ilvl w:val="0"/>
-          <w:numId w:val="14"/>
-        </w:numPr>
-      </w:pPr>
-      <w:r>
-        <w:t>Removes a player from the game.</w:t>
-      </w:r>
-    </w:p>
-    <w:p>
-      <w:pPr>
-        <w:pStyle w:val="ListParagraph"/>
-        <w:numPr>
-          <w:ilvl w:val="0"/>
-          <w:numId w:val="14"/>
-        </w:numPr>
-      </w:pPr>
-      <w:r>
-        <w:t>Removes the game from the player.</w:t>
-      </w:r>
-    </w:p>
-    <w:p>
-      <w:pPr>
-        <w:pStyle w:val="ListParagraph"/>
-        <w:numPr>
-          <w:ilvl w:val="0"/>
-          <w:numId w:val="14"/>
-        </w:numPr>
-      </w:pPr>
-      <w:r>
-        <w:t xml:space="preserve">If the player is the owner, then the game </w:t>
-      </w:r>
-      <w:r>
-        <w:t>terminates,</w:t>
-      </w:r>
-      <w:r>
-        <w:t xml:space="preserve"> and all players are removed.</w:t>
-      </w:r>
-    </w:p>
-    <w:p>
-      <w:pPr>
-        <w:pStyle w:val="ListParagraph"/>
-      </w:pPr>
-    </w:p>
-    <w:p>
-      <w:r>
-        <w:t>Reasons for rejection:</w:t>
-      </w:r>
-    </w:p>
-    <w:p>
-      <w:pPr>
-        <w:pStyle w:val="ListParagraph"/>
-        <w:numPr>
-          <w:ilvl w:val="0"/>
-          <w:numId w:val="15"/>
-        </w:numPr>
-      </w:pPr>
-      <w:r>
-        <w:t>The player is not in a game.</w:t>
-      </w:r>
-    </w:p>
+      <w:bookmarkEnd w:id="11"/>
+      <w:r>
+        <w:t xml:space="preserve"> </w:t>
+      </w:r>
+      <w:r>
+        <w:sym w:font="Wingdings" w:char="F0FC"/>
+      </w:r>
+    </w:p>
+    <w:tbl>
+      <w:tblPr>
+        <w:tblStyle w:val="TableGrid"/>
+        <w:tblW w:w="0" w:type="auto"/>
+        <w:tblLook w:val="04A0" w:firstRow="1" w:lastRow="0" w:firstColumn="1" w:lastColumn="0" w:noHBand="0" w:noVBand="1"/>
+      </w:tblPr>
+      <w:tblGrid>
+        <w:gridCol w:w="4675"/>
+        <w:gridCol w:w="4675"/>
+      </w:tblGrid>
+      <w:tr>
+        <w:tc>
+          <w:tcPr>
+            <w:tcW w:w="4675" w:type="dxa"/>
+          </w:tcPr>
+          <w:p>
+            <w:r>
+              <w:t>Effects:</w:t>
+            </w:r>
+          </w:p>
+        </w:tc>
+        <w:tc>
+          <w:tcPr>
+            <w:tcW w:w="4675" w:type="dxa"/>
+          </w:tcPr>
+          <w:p>
+            <w:r>
+              <w:t>Reasons for rejection:</w:t>
+            </w:r>
+          </w:p>
+        </w:tc>
+      </w:tr>
+      <w:tr>
+        <w:tc>
+          <w:tcPr>
+            <w:tcW w:w="4675" w:type="dxa"/>
+          </w:tcPr>
+          <w:p>
+            <w:pPr>
+              <w:pStyle w:val="ListParagraph"/>
+              <w:numPr>
+                <w:ilvl w:val="0"/>
+                <w:numId w:val="15"/>
+              </w:numPr>
+            </w:pPr>
+            <w:r>
+              <w:t xml:space="preserve">Removes player from game </w:t>
+            </w:r>
+            <w:r>
+              <w:sym w:font="Wingdings" w:char="F0FE"/>
+            </w:r>
+          </w:p>
+          <w:p>
+            <w:pPr>
+              <w:pStyle w:val="ListParagraph"/>
+              <w:numPr>
+                <w:ilvl w:val="0"/>
+                <w:numId w:val="15"/>
+              </w:numPr>
+            </w:pPr>
+            <w:r>
+              <w:t xml:space="preserve">Removes game from player </w:t>
+            </w:r>
+            <w:r>
+              <w:sym w:font="Wingdings" w:char="F0FE"/>
+            </w:r>
+          </w:p>
+          <w:p>
+            <w:pPr>
+              <w:pStyle w:val="ListParagraph"/>
+              <w:numPr>
+                <w:ilvl w:val="0"/>
+                <w:numId w:val="15"/>
+              </w:numPr>
+            </w:pPr>
+            <w:r>
+              <w:t xml:space="preserve">Notifies target </w:t>
+            </w:r>
+            <w:r>
+              <w:sym w:font="Wingdings" w:char="F0FE"/>
+            </w:r>
+          </w:p>
+          <w:p>
+            <w:pPr>
+              <w:pStyle w:val="ListParagraph"/>
+              <w:numPr>
+                <w:ilvl w:val="0"/>
+                <w:numId w:val="15"/>
+              </w:numPr>
+            </w:pPr>
+            <w:r>
+              <w:t xml:space="preserve">Notifies global </w:t>
+            </w:r>
+            <w:r>
+              <w:sym w:font="Wingdings" w:char="F0FE"/>
+            </w:r>
+          </w:p>
+          <w:p>
+            <w:pPr>
+              <w:pStyle w:val="ListParagraph"/>
+              <w:numPr>
+                <w:ilvl w:val="0"/>
+                <w:numId w:val="15"/>
+              </w:numPr>
+            </w:pPr>
+            <w:r>
+              <w:t>Owner leaves removes all</w:t>
+            </w:r>
+          </w:p>
+        </w:tc>
+        <w:tc>
+          <w:tcPr>
+            <w:tcW w:w="4675" w:type="dxa"/>
+          </w:tcPr>
+          <w:p>
+            <w:pPr>
+              <w:pStyle w:val="ListParagraph"/>
+              <w:numPr>
+                <w:ilvl w:val="0"/>
+                <w:numId w:val="16"/>
+              </w:numPr>
+            </w:pPr>
+            <w:r>
+              <w:t xml:space="preserve">The player is not in </w:t>
+            </w:r>
+            <w:r>
+              <w:t>a</w:t>
+            </w:r>
+            <w:r>
+              <w:t xml:space="preserve"> game </w:t>
+            </w:r>
+            <w:r>
+              <w:sym w:font="Wingdings" w:char="F0FE"/>
+            </w:r>
+          </w:p>
+          <w:p/>
+        </w:tc>
+      </w:tr>
+    </w:tbl>
     <w:p/>
     <w:p>
       <w:r>
@@ -1644,14 +3628,505 @@
       <w:pPr>
         <w:pStyle w:val="Heading3"/>
       </w:pPr>
+      <w:bookmarkStart w:id="12" w:name="_Toc123807482"/>
       <w:r>
         <w:lastRenderedPageBreak/>
         <w:t>Remove Player</w:t>
       </w:r>
-    </w:p>
-    <w:p>
+      <w:r>
+        <w:t xml:space="preserve"> </w:t>
+      </w:r>
+      <w:r>
+        <w:sym w:font="Wingdings" w:char="F0FC"/>
+      </w:r>
+      <w:bookmarkEnd w:id="12"/>
+    </w:p>
+    <w:tbl>
+      <w:tblPr>
+        <w:tblStyle w:val="TableGrid"/>
+        <w:tblW w:w="0" w:type="auto"/>
+        <w:tblLook w:val="04A0" w:firstRow="1" w:lastRow="0" w:firstColumn="1" w:lastColumn="0" w:noHBand="0" w:noVBand="1"/>
+      </w:tblPr>
+      <w:tblGrid>
+        <w:gridCol w:w="4675"/>
+        <w:gridCol w:w="4675"/>
+      </w:tblGrid>
+      <w:tr>
+        <w:tc>
+          <w:tcPr>
+            <w:tcW w:w="4675" w:type="dxa"/>
+          </w:tcPr>
+          <w:p>
+            <w:r>
+              <w:t>Effects:</w:t>
+            </w:r>
+          </w:p>
+        </w:tc>
+        <w:tc>
+          <w:tcPr>
+            <w:tcW w:w="4675" w:type="dxa"/>
+          </w:tcPr>
+          <w:p>
+            <w:r>
+              <w:t>Reasons for rejection:</w:t>
+            </w:r>
+          </w:p>
+        </w:tc>
+      </w:tr>
+      <w:tr>
+        <w:tc>
+          <w:tcPr>
+            <w:tcW w:w="4675" w:type="dxa"/>
+          </w:tcPr>
+          <w:p>
+            <w:pPr>
+              <w:pStyle w:val="ListParagraph"/>
+              <w:numPr>
+                <w:ilvl w:val="0"/>
+                <w:numId w:val="15"/>
+              </w:numPr>
+            </w:pPr>
+            <w:r>
+              <w:t>Removes player from game</w:t>
+            </w:r>
+            <w:r>
+              <w:t xml:space="preserve"> </w:t>
+            </w:r>
+            <w:r>
+              <w:sym w:font="Wingdings" w:char="F0FE"/>
+            </w:r>
+          </w:p>
+          <w:p>
+            <w:pPr>
+              <w:pStyle w:val="ListParagraph"/>
+              <w:numPr>
+                <w:ilvl w:val="0"/>
+                <w:numId w:val="15"/>
+              </w:numPr>
+            </w:pPr>
+            <w:r>
+              <w:t>Removes game from player</w:t>
+            </w:r>
+            <w:r>
+              <w:t xml:space="preserve"> </w:t>
+            </w:r>
+            <w:r>
+              <w:sym w:font="Wingdings" w:char="F0FE"/>
+            </w:r>
+          </w:p>
+          <w:p>
+            <w:pPr>
+              <w:pStyle w:val="ListParagraph"/>
+              <w:numPr>
+                <w:ilvl w:val="0"/>
+                <w:numId w:val="15"/>
+              </w:numPr>
+            </w:pPr>
+            <w:r>
+              <w:t xml:space="preserve">Notifies owner </w:t>
+            </w:r>
+            <w:r>
+              <w:sym w:font="Wingdings" w:char="F0FE"/>
+            </w:r>
+          </w:p>
+          <w:p>
+            <w:pPr>
+              <w:pStyle w:val="ListParagraph"/>
+              <w:numPr>
+                <w:ilvl w:val="0"/>
+                <w:numId w:val="15"/>
+              </w:numPr>
+            </w:pPr>
+            <w:r>
+              <w:t xml:space="preserve">Notifies target </w:t>
+            </w:r>
+            <w:r>
+              <w:sym w:font="Wingdings" w:char="F0FE"/>
+            </w:r>
+          </w:p>
+          <w:p>
+            <w:pPr>
+              <w:pStyle w:val="ListParagraph"/>
+              <w:numPr>
+                <w:ilvl w:val="0"/>
+                <w:numId w:val="15"/>
+              </w:numPr>
+            </w:pPr>
+            <w:r>
+              <w:t xml:space="preserve">Notifies global </w:t>
+            </w:r>
+            <w:r>
+              <w:sym w:font="Wingdings" w:char="F0FE"/>
+            </w:r>
+          </w:p>
+        </w:tc>
+        <w:tc>
+          <w:tcPr>
+            <w:tcW w:w="4675" w:type="dxa"/>
+          </w:tcPr>
+          <w:p>
+            <w:pPr>
+              <w:pStyle w:val="ListParagraph"/>
+              <w:numPr>
+                <w:ilvl w:val="0"/>
+                <w:numId w:val="16"/>
+              </w:numPr>
+            </w:pPr>
+            <w:r>
+              <w:t>The player is not in the game</w:t>
+            </w:r>
+            <w:r>
+              <w:t xml:space="preserve"> </w:t>
+            </w:r>
+            <w:r>
+              <w:sym w:font="Wingdings" w:char="F0FE"/>
+            </w:r>
+          </w:p>
+          <w:p>
+            <w:pPr>
+              <w:pStyle w:val="ListParagraph"/>
+              <w:numPr>
+                <w:ilvl w:val="0"/>
+                <w:numId w:val="16"/>
+              </w:numPr>
+            </w:pPr>
+            <w:r>
+              <w:t>The owner cannot get kicked</w:t>
+            </w:r>
+            <w:r>
+              <w:t xml:space="preserve"> </w:t>
+            </w:r>
+            <w:r>
+              <w:sym w:font="Wingdings" w:char="F0FE"/>
+            </w:r>
+          </w:p>
+          <w:p>
+            <w:pPr>
+              <w:pStyle w:val="ListParagraph"/>
+              <w:numPr>
+                <w:ilvl w:val="0"/>
+                <w:numId w:val="16"/>
+              </w:numPr>
+            </w:pPr>
+            <w:r>
+              <w:t xml:space="preserve">The owner has no game </w:t>
+            </w:r>
+            <w:r>
+              <w:sym w:font="Wingdings" w:char="F0FE"/>
+            </w:r>
+          </w:p>
+          <w:p/>
+        </w:tc>
+      </w:tr>
+    </w:tbl>
+    <w:p/>
+    <w:p>
+      <w:r>
+        <w:t>Server:</w:t>
+      </w:r>
+    </w:p>
+    <w:p>
+      <w:pPr>
+        <w:pStyle w:val="Code"/>
+      </w:pPr>
+      <w:r>
+        <w:t>KickPlayer {</w:t>
+      </w:r>
+      <w:r>
+        <w:t>playername</w:t>
+      </w:r>
+      <w:r>
+        <w:t>: string</w:t>
+      </w:r>
+      <w:r>
+        <w:t>}</w:t>
+      </w:r>
+    </w:p>
+    <w:p>
+      <w:pPr>
+        <w:pStyle w:val="Code"/>
+      </w:pPr>
+    </w:p>
+    <w:p>
+      <w:r>
+        <w:t>Client:</w:t>
+      </w:r>
+    </w:p>
+    <w:p>
+      <w:pPr>
+        <w:pStyle w:val="Code"/>
+      </w:pPr>
+      <w:r>
+        <w:t>KickRejected{reason: string}</w:t>
+      </w:r>
+    </w:p>
+    <w:p>
+      <w:pPr>
+        <w:pStyle w:val="Code"/>
+      </w:pPr>
+      <w:r>
+        <w:t>KickAccepted{</w:t>
+      </w:r>
+      <w:r>
+        <w:t>playername: string</w:t>
+      </w:r>
+      <w:r>
+        <w:t>}</w:t>
+      </w:r>
+    </w:p>
+    <w:p>
+      <w:pPr>
+        <w:pStyle w:val="Code"/>
+      </w:pPr>
+    </w:p>
+    <w:p>
+      <w:r>
+        <w:t>3rd Party:</w:t>
+      </w:r>
+    </w:p>
+    <w:p>
+      <w:pPr>
+        <w:pStyle w:val="Code"/>
+      </w:pPr>
+      <w:r>
+        <w:t>KickedFromGame{</w:t>
+      </w:r>
+      <w:r>
+        <w:t>reason: string</w:t>
+      </w:r>
+      <w:r>
+        <w:t>}</w:t>
+      </w:r>
+      <w:r>
+        <w:t xml:space="preserve"> </w:t>
+      </w:r>
+      <w:r>
+        <w:t xml:space="preserve"># </w:t>
+      </w:r>
+      <w:r>
+        <w:t xml:space="preserve">to the </w:t>
+      </w:r>
+      <w:r>
+        <w:t>client</w:t>
+      </w:r>
+      <w:r>
+        <w:t xml:space="preserve"> </w:t>
+      </w:r>
+      <w:r>
+        <w:t>kicked from the game.</w:t>
+      </w:r>
+      <w:r>
+        <w:t xml:space="preserve"> </w:t>
+      </w:r>
+    </w:p>
+    <w:p>
+      <w:pPr>
+        <w:pStyle w:val="Code"/>
+      </w:pPr>
+    </w:p>
+    <w:p>
+      <w:r>
+        <w:t>Global:</w:t>
+      </w:r>
+    </w:p>
+    <w:p>
+      <w:pPr>
+        <w:pStyle w:val="Code"/>
+      </w:pPr>
+      <w:r>
+        <w:t>PlayerLeave{gamename: string, playername: string}</w:t>
+      </w:r>
+    </w:p>
+    <w:p>
+      <w:pPr>
+        <w:spacing w:after="160"/>
+        <w:rPr>
+          <w:rFonts w:ascii="Consolas" w:hAnsi="Consolas"/>
+          <w:noProof/>
+          <w:szCs w:val="28"/>
+        </w:rPr>
+      </w:pPr>
+      <w:r>
+        <w:br w:type="page"/>
+      </w:r>
+    </w:p>
+    <w:p>
+      <w:pPr>
+        <w:pStyle w:val="Heading3"/>
+      </w:pPr>
+      <w:bookmarkStart w:id="13" w:name="_Toc123807483"/>
+      <w:r>
+        <w:lastRenderedPageBreak/>
+        <w:t>Start Game</w:t>
+      </w:r>
+      <w:bookmarkEnd w:id="13"/>
+    </w:p>
+    <w:p>
+      <w:pPr>
+        <w:pStyle w:val="Code"/>
+      </w:pPr>
       <w:r>
         <w:t>Effects:</w:t>
+      </w:r>
+    </w:p>
+    <w:p>
+      <w:pPr>
+        <w:pStyle w:val="Code"/>
+        <w:numPr>
+          <w:ilvl w:val="0"/>
+          <w:numId w:val="17"/>
+        </w:numPr>
+      </w:pPr>
+      <w:r>
+        <w:t>Removes all players from the lobby.</w:t>
+      </w:r>
+    </w:p>
+    <w:p>
+      <w:pPr>
+        <w:pStyle w:val="Code"/>
+        <w:numPr>
+          <w:ilvl w:val="0"/>
+          <w:numId w:val="17"/>
+        </w:numPr>
+      </w:pPr>
+      <w:r>
+        <w:t>Players session-hashes remain valid.</w:t>
+      </w:r>
+    </w:p>
+    <w:p>
+      <w:pPr>
+        <w:pStyle w:val="Code"/>
+        <w:numPr>
+          <w:ilvl w:val="0"/>
+          <w:numId w:val="17"/>
+        </w:numPr>
+      </w:pPr>
+      <w:r>
+        <w:t xml:space="preserve">Game </w:t>
+      </w:r>
+      <w:r>
+        <w:t>get’s</w:t>
+      </w:r>
+      <w:r>
+        <w:t xml:space="preserve"> removed from the lobby.</w:t>
+      </w:r>
+    </w:p>
+    <w:p/>
+    <w:p>
+      <w:pPr>
+        <w:pStyle w:val="Code"/>
+      </w:pPr>
+      <w:r>
+        <w:t>Reasons for rejection:</w:t>
+      </w:r>
+    </w:p>
+    <w:p>
+      <w:pPr>
+        <w:pStyle w:val="Code"/>
+        <w:numPr>
+          <w:ilvl w:val="0"/>
+          <w:numId w:val="18"/>
+        </w:numPr>
+      </w:pPr>
+      <w:r>
+        <w:t>The player is not in a game.</w:t>
+      </w:r>
+    </w:p>
+    <w:p>
+      <w:pPr>
+        <w:pStyle w:val="Code"/>
+      </w:pPr>
+    </w:p>
+    <w:p>
+      <w:r>
+        <w:t>Server:</w:t>
+      </w:r>
+    </w:p>
+    <w:p>
+      <w:pPr>
+        <w:pStyle w:val="Code"/>
+      </w:pPr>
+      <w:r>
+        <w:t>StartGame {}</w:t>
+      </w:r>
+    </w:p>
+    <w:p>
+      <w:pPr>
+        <w:pStyle w:val="Code"/>
+      </w:pPr>
+    </w:p>
+    <w:p>
+      <w:r>
+        <w:t>Client:</w:t>
+      </w:r>
+    </w:p>
+    <w:p>
+      <w:pPr>
+        <w:pStyle w:val="Code"/>
+      </w:pPr>
+      <w:r>
+        <w:t>StartGame{ip: string, port: int}</w:t>
+      </w:r>
+    </w:p>
+    <w:p>
+      <w:pPr>
+        <w:pStyle w:val="Code"/>
+      </w:pPr>
+    </w:p>
+    <w:p>
+      <w:r>
+        <w:t>Global:</w:t>
+      </w:r>
+    </w:p>
+    <w:p>
+      <w:pPr>
+        <w:pStyle w:val="Code"/>
+      </w:pPr>
+      <w:r>
+        <w:t>RemoveGame{gamename: string}</w:t>
+      </w:r>
+    </w:p>
+    <w:p>
+      <w:pPr>
+        <w:pStyle w:val="Heading3"/>
+      </w:pPr>
+      <w:r>
+        <w:br w:type="page"/>
+      </w:r>
+      <w:bookmarkStart w:id="14" w:name="_Toc123807484"/>
+      <w:r>
+        <w:lastRenderedPageBreak/>
+        <w:t>Invite Player</w:t>
+      </w:r>
+      <w:r>
+        <w:t xml:space="preserve"> </w:t>
+      </w:r>
+      <w:r>
+        <w:sym w:font="Wingdings" w:char="F0FC"/>
+      </w:r>
+      <w:bookmarkEnd w:id="14"/>
+    </w:p>
+    <w:p>
+      <w:r>
+        <w:t>Effects:</w:t>
+      </w:r>
+    </w:p>
+    <w:p>
+      <w:pPr>
+        <w:pStyle w:val="Code"/>
+        <w:numPr>
+          <w:ilvl w:val="0"/>
+          <w:numId w:val="18"/>
+        </w:numPr>
+      </w:pPr>
+      <w:r>
+        <w:t>Add a player to the game invite list (does not require password).</w:t>
+      </w:r>
+    </w:p>
+    <w:p/>
+    <w:p>
+      <w:r>
+        <w:t>Reasons for rejection:</w:t>
       </w:r>
     </w:p>
     <w:p>
@@ -1659,11 +4134,11 @@
         <w:pStyle w:val="ListParagraph"/>
         <w:numPr>
           <w:ilvl w:val="0"/>
-          <w:numId w:val="15"/>
+          <w:numId w:val="18"/>
         </w:numPr>
       </w:pPr>
       <w:r>
-        <w:t>Removes a player from the game.</w:t>
+        <w:t>The invited player is not in the lobby.</w:t>
       </w:r>
     </w:p>
     <w:p>
@@ -1671,11 +4146,95 @@
         <w:pStyle w:val="ListParagraph"/>
         <w:numPr>
           <w:ilvl w:val="0"/>
-          <w:numId w:val="15"/>
+          <w:numId w:val="18"/>
         </w:numPr>
       </w:pPr>
       <w:r>
-        <w:t>Owner removes a player from a game.</w:t>
+        <w:t>The inviting player is not in a game.</w:t>
+      </w:r>
+    </w:p>
+    <w:p>
+      <w:pPr>
+        <w:pStyle w:val="Code"/>
+      </w:pPr>
+    </w:p>
+    <w:p>
+      <w:r>
+        <w:t>Server:</w:t>
+      </w:r>
+    </w:p>
+    <w:p>
+      <w:pPr>
+        <w:pStyle w:val="Code"/>
+      </w:pPr>
+      <w:r>
+        <w:t>Invite {playername: string}</w:t>
+      </w:r>
+    </w:p>
+    <w:p>
+      <w:pPr>
+        <w:pStyle w:val="Code"/>
+      </w:pPr>
+    </w:p>
+    <w:p>
+      <w:r>
+        <w:t>Client:</w:t>
+      </w:r>
+    </w:p>
+    <w:p>
+      <w:pPr>
+        <w:pStyle w:val="Code"/>
+      </w:pPr>
+      <w:r>
+        <w:t>InviteAccepted {playername: string}</w:t>
+      </w:r>
+    </w:p>
+    <w:p>
+      <w:pPr>
+        <w:pStyle w:val="Code"/>
+      </w:pPr>
+      <w:r>
+        <w:t>InviteRejected {playername: string, reason: string}</w:t>
+      </w:r>
+    </w:p>
+    <w:p>
+      <w:pPr>
+        <w:pStyle w:val="Code"/>
+      </w:pPr>
+    </w:p>
+    <w:p>
+      <w:r>
+        <w:t>3rd Party:</w:t>
+      </w:r>
+    </w:p>
+    <w:p>
+      <w:pPr>
+        <w:pStyle w:val="Code"/>
+      </w:pPr>
+      <w:r>
+        <w:t>Invite{gamename: string}</w:t>
+      </w:r>
+    </w:p>
+    <w:p/>
+    <w:p>
+      <w:pPr>
+        <w:pStyle w:val="Heading3"/>
+      </w:pPr>
+      <w:bookmarkStart w:id="15" w:name="_Toc123807485"/>
+      <w:r>
+        <w:t>Register Player</w:t>
+      </w:r>
+      <w:r>
+        <w:t xml:space="preserve"> </w:t>
+      </w:r>
+      <w:r>
+        <w:sym w:font="Wingdings" w:char="F0FC"/>
+      </w:r>
+      <w:bookmarkEnd w:id="15"/>
+    </w:p>
+    <w:p>
+      <w:r>
+        <w:t>Effects:</w:t>
       </w:r>
     </w:p>
     <w:p>
@@ -1683,17 +4242,11 @@
         <w:pStyle w:val="ListParagraph"/>
         <w:numPr>
           <w:ilvl w:val="0"/>
-          <w:numId w:val="15"/>
+          <w:numId w:val="31"/>
         </w:numPr>
       </w:pPr>
       <w:r>
-        <w:t>Removes the game from the player.</w:t>
-      </w:r>
-    </w:p>
-    <w:p/>
-    <w:p>
-      <w:r>
-        <w:t>Reasons for rejection:</w:t>
+        <w:t>Add the player and password hash to the player database.</w:t>
       </w:r>
     </w:p>
     <w:p>
@@ -1701,11 +4254,17 @@
         <w:pStyle w:val="ListParagraph"/>
         <w:numPr>
           <w:ilvl w:val="0"/>
-          <w:numId w:val="16"/>
+          <w:numId w:val="20"/>
         </w:numPr>
       </w:pPr>
       <w:r>
-        <w:t>The player is not in the game.</w:t>
+        <w:t>Send a confirmation email.</w:t>
+      </w:r>
+    </w:p>
+    <w:p/>
+    <w:p>
+      <w:r>
+        <w:t>Reasons for rejection:</w:t>
       </w:r>
     </w:p>
     <w:p>
@@ -1713,23 +4272,35 @@
         <w:pStyle w:val="ListParagraph"/>
         <w:numPr>
           <w:ilvl w:val="0"/>
-          <w:numId w:val="16"/>
+          <w:numId w:val="19"/>
         </w:numPr>
       </w:pPr>
       <w:r>
-        <w:t xml:space="preserve">The owner </w:t>
-      </w:r>
-      <w:r>
-        <w:t>cannot</w:t>
-      </w:r>
-      <w:r>
-        <w:t xml:space="preserve"> </w:t>
-      </w:r>
-      <w:r>
-        <w:t>get</w:t>
-      </w:r>
-      <w:r>
-        <w:t xml:space="preserve"> kicked.</w:t>
+        <w:t>The name is already in use</w:t>
+      </w:r>
+    </w:p>
+    <w:p>
+      <w:pPr>
+        <w:pStyle w:val="ListParagraph"/>
+        <w:numPr>
+          <w:ilvl w:val="0"/>
+          <w:numId w:val="19"/>
+        </w:numPr>
+      </w:pPr>
+      <w:r>
+        <w:t>The email is already in use</w:t>
+      </w:r>
+    </w:p>
+    <w:p>
+      <w:pPr>
+        <w:pStyle w:val="ListParagraph"/>
+        <w:numPr>
+          <w:ilvl w:val="0"/>
+          <w:numId w:val="19"/>
+        </w:numPr>
+      </w:pPr>
+      <w:r>
+        <w:t>The name is invalid</w:t>
       </w:r>
     </w:p>
     <w:p>
@@ -1747,13 +4318,7 @@
         <w:pStyle w:val="Code"/>
       </w:pPr>
       <w:r>
-        <w:t>KickPlayer {</w:t>
-      </w:r>
-      <w:r>
-        <w:t>targetplayer: string</w:t>
-      </w:r>
-      <w:r>
-        <w:t>}</w:t>
+        <w:t>RegisterPlayer{name: string, password: string, email: string}</w:t>
       </w:r>
     </w:p>
     <w:p>
@@ -1771,80 +4336,223 @@
         <w:pStyle w:val="Code"/>
       </w:pPr>
       <w:r>
-        <w:t>KickRejected{reason: string}</w:t>
-      </w:r>
-    </w:p>
-    <w:p>
-      <w:pPr>
-        <w:pStyle w:val="Code"/>
-      </w:pPr>
-      <w:r>
-        <w:t>KickAccepted{}</w:t>
-      </w:r>
-    </w:p>
-    <w:p>
-      <w:pPr>
-        <w:pStyle w:val="Code"/>
-      </w:pPr>
-    </w:p>
-    <w:p>
-      <w:r>
-        <w:t>3rd Party:</w:t>
-      </w:r>
-    </w:p>
-    <w:p>
-      <w:pPr>
-        <w:pStyle w:val="Code"/>
-      </w:pPr>
-      <w:r>
-        <w:t>KickedFromGame{}</w:t>
-      </w:r>
-      <w:r>
-        <w:t xml:space="preserve"> </w:t>
-      </w:r>
-      <w:r>
-        <w:t xml:space="preserve"># </w:t>
-      </w:r>
-      <w:r>
-        <w:t xml:space="preserve">to the </w:t>
-      </w:r>
-      <w:r>
-        <w:t>client</w:t>
-      </w:r>
-      <w:r>
-        <w:t xml:space="preserve"> </w:t>
-      </w:r>
-      <w:r>
-        <w:t>kicked from the game.</w:t>
-      </w:r>
-      <w:r>
-        <w:t xml:space="preserve"> </w:t>
-      </w:r>
-    </w:p>
-    <w:p>
-      <w:pPr>
-        <w:pStyle w:val="Code"/>
-      </w:pPr>
-    </w:p>
-    <w:p>
-      <w:r>
-        <w:t>Global:</w:t>
-      </w:r>
-    </w:p>
-    <w:p>
-      <w:pPr>
-        <w:pStyle w:val="Code"/>
-      </w:pPr>
-      <w:r>
-        <w:t>KickPlayer{gamename: string, playername: string}</w:t>
-      </w:r>
-    </w:p>
-    <w:p>
-      <w:pPr>
-        <w:pStyle w:val="Code"/>
-      </w:pPr>
-      <w:r>
-        <w:t>LeaveLobby{playername: string}</w:t>
+        <w:t>RegisterAccepted {}</w:t>
+      </w:r>
+    </w:p>
+    <w:p>
+      <w:pPr>
+        <w:pStyle w:val="Code"/>
+      </w:pPr>
+      <w:r>
+        <w:t>RegisterRejected {reason: string}</w:t>
+      </w:r>
+    </w:p>
+    <w:p>
+      <w:pPr>
+        <w:spacing w:after="160"/>
+      </w:pPr>
+      <w:r>
+        <w:br w:type="page"/>
+      </w:r>
+    </w:p>
+    <w:p>
+      <w:pPr>
+        <w:pStyle w:val="Heading3"/>
+      </w:pPr>
+      <w:bookmarkStart w:id="16" w:name="_Toc123807486"/>
+      <w:r>
+        <w:lastRenderedPageBreak/>
+        <w:t>Recover Password</w:t>
+      </w:r>
+      <w:bookmarkEnd w:id="16"/>
+    </w:p>
+    <w:p>
+      <w:r>
+        <w:t>Effects</w:t>
+      </w:r>
+    </w:p>
+    <w:p>
+      <w:pPr>
+        <w:pStyle w:val="ListParagraph"/>
+        <w:numPr>
+          <w:ilvl w:val="0"/>
+          <w:numId w:val="21"/>
+        </w:numPr>
+      </w:pPr>
+      <w:r>
+        <w:t>Email a temporary password to the user.</w:t>
+      </w:r>
+    </w:p>
+    <w:p/>
+    <w:p>
+      <w:r>
+        <w:t>Reasons for rejection:</w:t>
+      </w:r>
+    </w:p>
+    <w:p>
+      <w:pPr>
+        <w:pStyle w:val="ListParagraph"/>
+        <w:numPr>
+          <w:ilvl w:val="0"/>
+          <w:numId w:val="21"/>
+        </w:numPr>
+      </w:pPr>
+      <w:r>
+        <w:t>Unknown email.</w:t>
+      </w:r>
+    </w:p>
+    <w:p/>
+    <w:p>
+      <w:r>
+        <w:t>Server:</w:t>
+      </w:r>
+    </w:p>
+    <w:p>
+      <w:pPr>
+        <w:pStyle w:val="Code"/>
+      </w:pPr>
+      <w:r>
+        <w:t>ResetPassword(playername: string)</w:t>
+      </w:r>
+    </w:p>
+    <w:p/>
+    <w:p>
+      <w:r>
+        <w:t>Client:</w:t>
+      </w:r>
+    </w:p>
+    <w:p>
+      <w:pPr>
+        <w:pStyle w:val="Code"/>
+      </w:pPr>
+      <w:r>
+        <w:t>ResetAccepted {}</w:t>
+      </w:r>
+    </w:p>
+    <w:p>
+      <w:pPr>
+        <w:pStyle w:val="Code"/>
+      </w:pPr>
+      <w:r>
+        <w:t>ResetRejected {reason: string}</w:t>
+      </w:r>
+    </w:p>
+    <w:p/>
+    <w:p>
+      <w:pPr>
+        <w:pStyle w:val="Heading3"/>
+      </w:pPr>
+      <w:bookmarkStart w:id="17" w:name="_Toc123807487"/>
+      <w:r>
+        <w:t>Delete Player</w:t>
+      </w:r>
+      <w:bookmarkEnd w:id="17"/>
+    </w:p>
+    <w:p>
+      <w:r>
+        <w:t>Effects:</w:t>
+      </w:r>
+    </w:p>
+    <w:p>
+      <w:pPr>
+        <w:pStyle w:val="ListParagraph"/>
+        <w:numPr>
+          <w:ilvl w:val="0"/>
+          <w:numId w:val="21"/>
+        </w:numPr>
+      </w:pPr>
+      <w:r>
+        <w:t>Remove a player from the database.</w:t>
+      </w:r>
+    </w:p>
+    <w:p>
+      <w:pPr>
+        <w:pStyle w:val="ListParagraph"/>
+        <w:numPr>
+          <w:ilvl w:val="0"/>
+          <w:numId w:val="21"/>
+        </w:numPr>
+      </w:pPr>
+      <w:r>
+        <w:t>Player must be logged out.</w:t>
+      </w:r>
+    </w:p>
+    <w:p/>
+    <w:p>
+      <w:r>
+        <w:t>Reasons for rejection:</w:t>
+      </w:r>
+    </w:p>
+    <w:p>
+      <w:pPr>
+        <w:pStyle w:val="ListParagraph"/>
+        <w:numPr>
+          <w:ilvl w:val="0"/>
+          <w:numId w:val="22"/>
+        </w:numPr>
+      </w:pPr>
+      <w:r>
+        <w:t>Unknown player.</w:t>
+      </w:r>
+    </w:p>
+    <w:p>
+      <w:pPr>
+        <w:pStyle w:val="ListParagraph"/>
+        <w:numPr>
+          <w:ilvl w:val="0"/>
+          <w:numId w:val="22"/>
+        </w:numPr>
+      </w:pPr>
+      <w:r>
+        <w:t>Password not matching</w:t>
+      </w:r>
+    </w:p>
+    <w:p>
+      <w:pPr>
+        <w:pStyle w:val="ListParagraph"/>
+        <w:numPr>
+          <w:ilvl w:val="0"/>
+          <w:numId w:val="22"/>
+        </w:numPr>
+      </w:pPr>
+      <w:r>
+        <w:t>Player is logged in.</w:t>
+      </w:r>
+    </w:p>
+    <w:p/>
+    <w:p>
+      <w:r>
+        <w:t>Server:</w:t>
+      </w:r>
+    </w:p>
+    <w:p>
+      <w:pPr>
+        <w:pStyle w:val="Code"/>
+      </w:pPr>
+      <w:r>
+        <w:t>DeletePlayer(playername: string, password: string)</w:t>
+      </w:r>
+    </w:p>
+    <w:p/>
+    <w:p>
+      <w:r>
+        <w:t>Client:</w:t>
+      </w:r>
+    </w:p>
+    <w:p>
+      <w:pPr>
+        <w:pStyle w:val="Code"/>
+      </w:pPr>
+      <w:r>
+        <w:t>DeleteAccepted {}</w:t>
+      </w:r>
+    </w:p>
+    <w:p>
+      <w:pPr>
+        <w:pStyle w:val="Code"/>
+      </w:pPr>
+      <w:r>
+        <w:t>DeleteRejected {reason: string}</w:t>
       </w:r>
     </w:p>
     <w:p>
@@ -1855,616 +4563,15 @@
           <w:szCs w:val="28"/>
         </w:rPr>
       </w:pPr>
+      <w:r>
+        <w:br w:type="page"/>
+      </w:r>
     </w:p>
     <w:p>
       <w:pPr>
         <w:pStyle w:val="Heading3"/>
       </w:pPr>
-      <w:r>
-        <w:t>Start Game</w:t>
-      </w:r>
-    </w:p>
-    <w:p>
-      <w:pPr>
-        <w:pStyle w:val="Code"/>
-      </w:pPr>
-      <w:r>
-        <w:t>Effects:</w:t>
-      </w:r>
-    </w:p>
-    <w:p>
-      <w:pPr>
-        <w:pStyle w:val="Code"/>
-        <w:numPr>
-          <w:ilvl w:val="0"/>
-          <w:numId w:val="17"/>
-        </w:numPr>
-      </w:pPr>
-      <w:r>
-        <w:t>Removes all players from the lobby.</w:t>
-      </w:r>
-    </w:p>
-    <w:p>
-      <w:pPr>
-        <w:pStyle w:val="Code"/>
-        <w:numPr>
-          <w:ilvl w:val="0"/>
-          <w:numId w:val="17"/>
-        </w:numPr>
-      </w:pPr>
-      <w:r>
-        <w:t>Players session-hashes remain valid.</w:t>
-      </w:r>
-    </w:p>
-    <w:p>
-      <w:pPr>
-        <w:pStyle w:val="Code"/>
-        <w:numPr>
-          <w:ilvl w:val="0"/>
-          <w:numId w:val="17"/>
-        </w:numPr>
-      </w:pPr>
-      <w:r>
-        <w:t xml:space="preserve">Game </w:t>
-      </w:r>
-      <w:r>
-        <w:t>get’s</w:t>
-      </w:r>
-      <w:r>
-        <w:t xml:space="preserve"> removed from the lobby.</w:t>
-      </w:r>
-    </w:p>
-    <w:p/>
-    <w:p>
-      <w:pPr>
-        <w:pStyle w:val="Code"/>
-      </w:pPr>
-      <w:r>
-        <w:t>Reasons for rejection:</w:t>
-      </w:r>
-    </w:p>
-    <w:p>
-      <w:pPr>
-        <w:pStyle w:val="Code"/>
-        <w:numPr>
-          <w:ilvl w:val="0"/>
-          <w:numId w:val="18"/>
-        </w:numPr>
-      </w:pPr>
-      <w:r>
-        <w:t>The player is not in a game.</w:t>
-      </w:r>
-    </w:p>
-    <w:p>
-      <w:pPr>
-        <w:pStyle w:val="Code"/>
-      </w:pPr>
-    </w:p>
-    <w:p>
-      <w:r>
-        <w:t>Server:</w:t>
-      </w:r>
-    </w:p>
-    <w:p>
-      <w:pPr>
-        <w:pStyle w:val="Code"/>
-      </w:pPr>
-      <w:r>
-        <w:t>StartGame {}</w:t>
-      </w:r>
-    </w:p>
-    <w:p>
-      <w:pPr>
-        <w:pStyle w:val="Code"/>
-      </w:pPr>
-    </w:p>
-    <w:p>
-      <w:r>
-        <w:t>Client:</w:t>
-      </w:r>
-    </w:p>
-    <w:p>
-      <w:pPr>
-        <w:pStyle w:val="Code"/>
-      </w:pPr>
-      <w:r>
-        <w:t>StartGame{ip: string, port: int}</w:t>
-      </w:r>
-    </w:p>
-    <w:p>
-      <w:pPr>
-        <w:pStyle w:val="Code"/>
-      </w:pPr>
-    </w:p>
-    <w:p>
-      <w:r>
-        <w:t>Global:</w:t>
-      </w:r>
-    </w:p>
-    <w:p>
-      <w:pPr>
-        <w:pStyle w:val="Code"/>
-      </w:pPr>
-      <w:r>
-        <w:t>RemoveGame{gamename: string}</w:t>
-      </w:r>
-    </w:p>
-    <w:p>
-      <w:pPr>
-        <w:pStyle w:val="Heading3"/>
-      </w:pPr>
-      <w:r>
-        <w:br w:type="page"/>
-      </w:r>
-      <w:r>
-        <w:lastRenderedPageBreak/>
-        <w:t>Invite Player</w:t>
-      </w:r>
-      <w:r>
-        <w:t xml:space="preserve"> </w:t>
-      </w:r>
-      <w:r>
-        <w:sym w:font="Wingdings" w:char="F0FC"/>
-      </w:r>
-    </w:p>
-    <w:p>
-      <w:r>
-        <w:t>Effects:</w:t>
-      </w:r>
-    </w:p>
-    <w:p>
-      <w:pPr>
-        <w:pStyle w:val="Code"/>
-        <w:numPr>
-          <w:ilvl w:val="0"/>
-          <w:numId w:val="18"/>
-        </w:numPr>
-      </w:pPr>
-      <w:r>
-        <w:t>Add a player to the game invite list (does not require password).</w:t>
-      </w:r>
-    </w:p>
-    <w:p/>
-    <w:p>
-      <w:r>
-        <w:t>Reasons for rejection:</w:t>
-      </w:r>
-    </w:p>
-    <w:p>
-      <w:pPr>
-        <w:pStyle w:val="ListParagraph"/>
-        <w:numPr>
-          <w:ilvl w:val="0"/>
-          <w:numId w:val="18"/>
-        </w:numPr>
-      </w:pPr>
-      <w:r>
-        <w:t>The invited player is not in the lobby.</w:t>
-      </w:r>
-    </w:p>
-    <w:p>
-      <w:pPr>
-        <w:pStyle w:val="ListParagraph"/>
-        <w:numPr>
-          <w:ilvl w:val="0"/>
-          <w:numId w:val="18"/>
-        </w:numPr>
-      </w:pPr>
-      <w:r>
-        <w:t>The inviting player is not in a game.</w:t>
-      </w:r>
-    </w:p>
-    <w:p>
-      <w:pPr>
-        <w:pStyle w:val="Code"/>
-      </w:pPr>
-    </w:p>
-    <w:p>
-      <w:r>
-        <w:t>Server:</w:t>
-      </w:r>
-    </w:p>
-    <w:p>
-      <w:pPr>
-        <w:pStyle w:val="Code"/>
-      </w:pPr>
-      <w:r>
-        <w:t>Invite {playername: string}</w:t>
-      </w:r>
-    </w:p>
-    <w:p>
-      <w:pPr>
-        <w:pStyle w:val="Code"/>
-      </w:pPr>
-    </w:p>
-    <w:p>
-      <w:r>
-        <w:t>Client:</w:t>
-      </w:r>
-    </w:p>
-    <w:p>
-      <w:pPr>
-        <w:pStyle w:val="Code"/>
-      </w:pPr>
-      <w:r>
-        <w:t>InviteAccepted {playername: string}</w:t>
-      </w:r>
-    </w:p>
-    <w:p>
-      <w:pPr>
-        <w:pStyle w:val="Code"/>
-      </w:pPr>
-      <w:r>
-        <w:t>InviteRejected {playername: string, reason: string}</w:t>
-      </w:r>
-    </w:p>
-    <w:p>
-      <w:pPr>
-        <w:pStyle w:val="Code"/>
-      </w:pPr>
-    </w:p>
-    <w:p>
-      <w:r>
-        <w:t>3rd Party:</w:t>
-      </w:r>
-    </w:p>
-    <w:p>
-      <w:pPr>
-        <w:pStyle w:val="Code"/>
-      </w:pPr>
-      <w:r>
-        <w:t>Invite{gamename: string}</w:t>
-      </w:r>
-    </w:p>
-    <w:p/>
-    <w:p>
-      <w:pPr>
-        <w:pStyle w:val="Heading3"/>
-      </w:pPr>
-      <w:r>
-        <w:t>Register Player</w:t>
-      </w:r>
-      <w:r>
-        <w:t xml:space="preserve"> </w:t>
-      </w:r>
-      <w:r>
-        <w:sym w:font="Wingdings" w:char="F0FC"/>
-      </w:r>
-      <w:r>
-        <w:br/>
-        <w:t>Effects</w:t>
-      </w:r>
-    </w:p>
-    <w:p>
-      <w:pPr>
-        <w:pStyle w:val="ListParagraph"/>
-        <w:numPr>
-          <w:ilvl w:val="0"/>
-          <w:numId w:val="20"/>
-        </w:numPr>
-      </w:pPr>
-      <w:r>
-        <w:t>Add the player and password hash to the player database.</w:t>
-      </w:r>
-    </w:p>
-    <w:p>
-      <w:pPr>
-        <w:pStyle w:val="ListParagraph"/>
-        <w:numPr>
-          <w:ilvl w:val="0"/>
-          <w:numId w:val="20"/>
-        </w:numPr>
-      </w:pPr>
-      <w:r>
-        <w:t>Send a confirmation email.</w:t>
-      </w:r>
-    </w:p>
-    <w:p/>
-    <w:p>
-      <w:r>
-        <w:t>Reasons for rejection:</w:t>
-      </w:r>
-    </w:p>
-    <w:p>
-      <w:pPr>
-        <w:pStyle w:val="ListParagraph"/>
-        <w:numPr>
-          <w:ilvl w:val="0"/>
-          <w:numId w:val="19"/>
-        </w:numPr>
-      </w:pPr>
-      <w:r>
-        <w:t>The name is already in use</w:t>
-      </w:r>
-    </w:p>
-    <w:p>
-      <w:pPr>
-        <w:pStyle w:val="ListParagraph"/>
-        <w:numPr>
-          <w:ilvl w:val="0"/>
-          <w:numId w:val="19"/>
-        </w:numPr>
-      </w:pPr>
-      <w:r>
-        <w:t>The email is already in use</w:t>
-      </w:r>
-    </w:p>
-    <w:p>
-      <w:pPr>
-        <w:pStyle w:val="ListParagraph"/>
-        <w:numPr>
-          <w:ilvl w:val="0"/>
-          <w:numId w:val="19"/>
-        </w:numPr>
-      </w:pPr>
-      <w:r>
-        <w:t>The name is invalid</w:t>
-      </w:r>
-    </w:p>
-    <w:p>
-      <w:pPr>
-        <w:pStyle w:val="Code"/>
-      </w:pPr>
-    </w:p>
-    <w:p>
-      <w:r>
-        <w:t>Server:</w:t>
-      </w:r>
-    </w:p>
-    <w:p>
-      <w:pPr>
-        <w:pStyle w:val="Code"/>
-      </w:pPr>
-      <w:r>
-        <w:t>RegisterPlayer{name: string, password: string, email: string}</w:t>
-      </w:r>
-    </w:p>
-    <w:p>
-      <w:pPr>
-        <w:pStyle w:val="Code"/>
-      </w:pPr>
-    </w:p>
-    <w:p>
-      <w:r>
-        <w:t>Client:</w:t>
-      </w:r>
-    </w:p>
-    <w:p>
-      <w:pPr>
-        <w:pStyle w:val="Code"/>
-      </w:pPr>
-      <w:r>
-        <w:t>RegisterAccepted {}</w:t>
-      </w:r>
-    </w:p>
-    <w:p>
-      <w:pPr>
-        <w:pStyle w:val="Code"/>
-      </w:pPr>
-      <w:r>
-        <w:t>RegisterRejected {reason: string}</w:t>
-      </w:r>
-    </w:p>
-    <w:p>
-      <w:pPr>
-        <w:spacing w:after="160"/>
-      </w:pPr>
-      <w:r>
-        <w:br w:type="page"/>
-      </w:r>
-    </w:p>
-    <w:p>
-      <w:pPr>
-        <w:pStyle w:val="Heading3"/>
-      </w:pPr>
-      <w:r>
-        <w:lastRenderedPageBreak/>
-        <w:t>Recover Password</w:t>
-      </w:r>
-    </w:p>
-    <w:p>
-      <w:r>
-        <w:t>Effects</w:t>
-      </w:r>
-    </w:p>
-    <w:p>
-      <w:pPr>
-        <w:pStyle w:val="ListParagraph"/>
-        <w:numPr>
-          <w:ilvl w:val="0"/>
-          <w:numId w:val="21"/>
-        </w:numPr>
-      </w:pPr>
-      <w:r>
-        <w:t>Email a temporary password to the user.</w:t>
-      </w:r>
-    </w:p>
-    <w:p/>
-    <w:p>
-      <w:r>
-        <w:t>Reasons for rejection:</w:t>
-      </w:r>
-    </w:p>
-    <w:p>
-      <w:pPr>
-        <w:pStyle w:val="ListParagraph"/>
-        <w:numPr>
-          <w:ilvl w:val="0"/>
-          <w:numId w:val="21"/>
-        </w:numPr>
-      </w:pPr>
-      <w:r>
-        <w:t>Unknown email.</w:t>
-      </w:r>
-    </w:p>
-    <w:p/>
-    <w:p>
-      <w:r>
-        <w:t>Server:</w:t>
-      </w:r>
-    </w:p>
-    <w:p>
-      <w:pPr>
-        <w:pStyle w:val="Code"/>
-      </w:pPr>
-      <w:r>
-        <w:t>ResetPassword(playername: string)</w:t>
-      </w:r>
-    </w:p>
-    <w:p/>
-    <w:p>
-      <w:r>
-        <w:t>Client:</w:t>
-      </w:r>
-    </w:p>
-    <w:p>
-      <w:pPr>
-        <w:pStyle w:val="Code"/>
-      </w:pPr>
-      <w:r>
-        <w:t>ResetAccepted {}</w:t>
-      </w:r>
-    </w:p>
-    <w:p>
-      <w:pPr>
-        <w:pStyle w:val="Code"/>
-      </w:pPr>
-      <w:r>
-        <w:t>ResetRejected {reason: string}</w:t>
-      </w:r>
-    </w:p>
-    <w:p/>
-    <w:p>
-      <w:pPr>
-        <w:pStyle w:val="Heading3"/>
-      </w:pPr>
-      <w:r>
-        <w:t>Delete Player</w:t>
-      </w:r>
-    </w:p>
-    <w:p>
-      <w:r>
-        <w:t>Effects:</w:t>
-      </w:r>
-    </w:p>
-    <w:p>
-      <w:pPr>
-        <w:pStyle w:val="ListParagraph"/>
-        <w:numPr>
-          <w:ilvl w:val="0"/>
-          <w:numId w:val="21"/>
-        </w:numPr>
-      </w:pPr>
-      <w:r>
-        <w:t>Remove a player from the database.</w:t>
-      </w:r>
-    </w:p>
-    <w:p>
-      <w:pPr>
-        <w:pStyle w:val="ListParagraph"/>
-        <w:numPr>
-          <w:ilvl w:val="0"/>
-          <w:numId w:val="21"/>
-        </w:numPr>
-      </w:pPr>
-      <w:r>
-        <w:t>Player must be logged out.</w:t>
-      </w:r>
-    </w:p>
-    <w:p/>
-    <w:p>
-      <w:r>
-        <w:t>Reasons for rejection:</w:t>
-      </w:r>
-    </w:p>
-    <w:p>
-      <w:pPr>
-        <w:pStyle w:val="ListParagraph"/>
-        <w:numPr>
-          <w:ilvl w:val="0"/>
-          <w:numId w:val="22"/>
-        </w:numPr>
-      </w:pPr>
-      <w:r>
-        <w:t>Unknown player.</w:t>
-      </w:r>
-    </w:p>
-    <w:p>
-      <w:pPr>
-        <w:pStyle w:val="ListParagraph"/>
-        <w:numPr>
-          <w:ilvl w:val="0"/>
-          <w:numId w:val="22"/>
-        </w:numPr>
-      </w:pPr>
-      <w:r>
-        <w:t>Password not matching</w:t>
-      </w:r>
-    </w:p>
-    <w:p>
-      <w:pPr>
-        <w:pStyle w:val="ListParagraph"/>
-        <w:numPr>
-          <w:ilvl w:val="0"/>
-          <w:numId w:val="22"/>
-        </w:numPr>
-      </w:pPr>
-      <w:r>
-        <w:t>Player is logged in.</w:t>
-      </w:r>
-    </w:p>
-    <w:p/>
-    <w:p>
-      <w:r>
-        <w:t>Server:</w:t>
-      </w:r>
-    </w:p>
-    <w:p>
-      <w:pPr>
-        <w:pStyle w:val="Code"/>
-      </w:pPr>
-      <w:r>
-        <w:t>DeletePlayer(playername: string, password: string)</w:t>
-      </w:r>
-    </w:p>
-    <w:p/>
-    <w:p>
-      <w:r>
-        <w:t>Client:</w:t>
-      </w:r>
-    </w:p>
-    <w:p>
-      <w:pPr>
-        <w:pStyle w:val="Code"/>
-      </w:pPr>
-      <w:r>
-        <w:t>DeleteAccepted {}</w:t>
-      </w:r>
-    </w:p>
-    <w:p>
-      <w:pPr>
-        <w:pStyle w:val="Code"/>
-      </w:pPr>
-      <w:r>
-        <w:t>DeleteRejected {reason: string}</w:t>
-      </w:r>
-    </w:p>
-    <w:p>
-      <w:pPr>
-        <w:spacing w:after="160"/>
-        <w:rPr>
-          <w:rFonts w:ascii="Consolas" w:hAnsi="Consolas"/>
-          <w:szCs w:val="28"/>
-        </w:rPr>
-      </w:pPr>
-      <w:r>
-        <w:br w:type="page"/>
-      </w:r>
-    </w:p>
-    <w:p>
-      <w:pPr>
-        <w:pStyle w:val="Heading3"/>
-      </w:pPr>
+      <w:bookmarkStart w:id="18" w:name="_Toc123807488"/>
       <w:r>
         <w:lastRenderedPageBreak/>
         <w:t>Requ</w:t>
@@ -2481,6 +4588,7 @@
       <w:r>
         <w:sym w:font="Wingdings" w:char="F0FC"/>
       </w:r>
+      <w:bookmarkEnd w:id="18"/>
     </w:p>
     <w:p>
       <w:r>
@@ -2572,6 +4680,7 @@
       <w:pPr>
         <w:pStyle w:val="Heading3"/>
       </w:pPr>
+      <w:bookmarkStart w:id="19" w:name="_Toc123807489"/>
       <w:r>
         <w:t>Request Game List</w:t>
       </w:r>
@@ -2581,6 +4690,7 @@
       <w:r>
         <w:sym w:font="Wingdings" w:char="F0FC"/>
       </w:r>
+      <w:bookmarkEnd w:id="19"/>
     </w:p>
     <w:p>
       <w:r>
@@ -2673,6 +4783,7 @@
       </w:r>
     </w:p>
     <w:sectPr>
+      <w:footerReference w:type="default" r:id="rId8"/>
       <w:pgSz w:w="12240" w:h="15840"/>
       <w:pgMar w:top="1440" w:right="1440" w:bottom="1440" w:left="1440" w:header="720" w:footer="720" w:gutter="0"/>
       <w:cols w:space="720"/>
@@ -2682,6 +4793,109 @@
 </w:document>
 </file>
 
+<file path=word/endnotes.xml><?xml version="1.0" encoding="utf-8"?>
+<w:endnotes xmlns:wpc="http://schemas.microsoft.com/office/word/2010/wordprocessingCanvas" xmlns:cx="http://schemas.microsoft.com/office/drawing/2014/chartex" xmlns:cx1="http://schemas.microsoft.com/office/drawing/2015/9/8/chartex" xmlns:cx2="http://schemas.microsoft.com/office/drawing/2015/10/21/chartex" xmlns:cx3="http://schemas.microsoft.com/office/drawing/2016/5/9/chartex" xmlns:cx4="http://schemas.microsoft.com/office/drawing/2016/5/10/chartex" xmlns:cx5="http://schemas.microsoft.com/office/drawing/2016/5/11/chartex" xmlns:cx6="http://schemas.microsoft.com/office/drawing/2016/5/12/chartex" xmlns:cx7="http://schemas.microsoft.com/office/drawing/2016/5/13/chartex" xmlns:cx8="http://schemas.microsoft.com/office/drawing/2016/5/14/chartex" xmlns:mc="http://schemas.openxmlformats.org/markup-compatibility/2006" xmlns:aink="http://schemas.microsoft.com/office/drawing/2016/ink" xmlns:am3d="http://schemas.microsoft.com/office/drawing/2017/model3d" xmlns:o="urn:schemas-microsoft-com:office:office" xmlns:oel="http://schemas.microsoft.com/office/2019/extlst" xmlns:r="http://schemas.openxmlformats.org/officeDocument/2006/relationships" xmlns:m="http://schemas.openxmlformats.org/officeDocument/2006/math" xmlns:v="urn:schemas-microsoft-com:vml" xmlns:wp14="http://schemas.microsoft.com/office/word/2010/wordprocessingDrawing" xmlns:wp="http://schemas.openxmlformats.org/drawingml/2006/wordprocessingDrawing" xmlns:w10="urn:schemas-microsoft-com:office:word" xmlns:w="http://schemas.openxmlformats.org/wordprocessingml/2006/main" xmlns:w14="http://schemas.microsoft.com/office/word/2010/wordml" xmlns:w15="http://schemas.microsoft.com/office/word/2012/wordml" xmlns:w16cex="http://schemas.microsoft.com/office/word/2018/wordml/cex" xmlns:w16cid="http://schemas.microsoft.com/office/word/2016/wordml/cid" xmlns:w16="http://schemas.microsoft.com/office/word/2018/wordml" xmlns:w16sdtdh="http://schemas.microsoft.com/office/word/2020/wordml/sdtdatahash" xmlns:w16se="http://schemas.microsoft.com/office/word/2015/wordml/symex" xmlns:wpg="http://schemas.microsoft.com/office/word/2010/wordprocessingGroup" xmlns:wpi="http://schemas.microsoft.com/office/word/2010/wordprocessingInk" xmlns:wne="http://schemas.microsoft.com/office/word/2006/wordml" xmlns:wps="http://schemas.microsoft.com/office/word/2010/wordprocessingShape" mc:Ignorable="w14 w15 w16se w16cid w16 w16cex w16sdtdh wp14">
+  <w:endnote w:type="separator" w:id="-1">
+    <w:p>
+      <w:pPr>
+        <w:spacing w:line="240" w:lineRule="auto"/>
+      </w:pPr>
+      <w:r>
+        <w:separator/>
+      </w:r>
+    </w:p>
+  </w:endnote>
+  <w:endnote w:type="continuationSeparator" w:id="0">
+    <w:p>
+      <w:pPr>
+        <w:spacing w:line="240" w:lineRule="auto"/>
+      </w:pPr>
+      <w:r>
+        <w:continuationSeparator/>
+      </w:r>
+    </w:p>
+  </w:endnote>
+</w:endnotes>
+</file>
+
+<file path=word/footer1.xml><?xml version="1.0" encoding="utf-8"?>
+<w:ftr xmlns:wpc="http://schemas.microsoft.com/office/word/2010/wordprocessingCanvas" xmlns:cx="http://schemas.microsoft.com/office/drawing/2014/chartex" xmlns:cx1="http://schemas.microsoft.com/office/drawing/2015/9/8/chartex" xmlns:cx2="http://schemas.microsoft.com/office/drawing/2015/10/21/chartex" xmlns:cx3="http://schemas.microsoft.com/office/drawing/2016/5/9/chartex" xmlns:cx4="http://schemas.microsoft.com/office/drawing/2016/5/10/chartex" xmlns:cx5="http://schemas.microsoft.com/office/drawing/2016/5/11/chartex" xmlns:cx6="http://schemas.microsoft.com/office/drawing/2016/5/12/chartex" xmlns:cx7="http://schemas.microsoft.com/office/drawing/2016/5/13/chartex" xmlns:cx8="http://schemas.microsoft.com/office/drawing/2016/5/14/chartex" xmlns:mc="http://schemas.openxmlformats.org/markup-compatibility/2006" xmlns:aink="http://schemas.microsoft.com/office/drawing/2016/ink" xmlns:am3d="http://schemas.microsoft.com/office/drawing/2017/model3d" xmlns:o="urn:schemas-microsoft-com:office:office" xmlns:oel="http://schemas.microsoft.com/office/2019/extlst" xmlns:r="http://schemas.openxmlformats.org/officeDocument/2006/relationships" xmlns:m="http://schemas.openxmlformats.org/officeDocument/2006/math" xmlns:v="urn:schemas-microsoft-com:vml" xmlns:wp14="http://schemas.microsoft.com/office/word/2010/wordprocessingDrawing" xmlns:wp="http://schemas.openxmlformats.org/drawingml/2006/wordprocessingDrawing" xmlns:w10="urn:schemas-microsoft-com:office:word" xmlns:w="http://schemas.openxmlformats.org/wordprocessingml/2006/main" xmlns:w14="http://schemas.microsoft.com/office/word/2010/wordml" xmlns:w15="http://schemas.microsoft.com/office/word/2012/wordml" xmlns:w16cex="http://schemas.microsoft.com/office/word/2018/wordml/cex" xmlns:w16cid="http://schemas.microsoft.com/office/word/2016/wordml/cid" xmlns:w16="http://schemas.microsoft.com/office/word/2018/wordml" xmlns:w16sdtdh="http://schemas.microsoft.com/office/word/2020/wordml/sdtdatahash" xmlns:w16se="http://schemas.microsoft.com/office/word/2015/wordml/symex" xmlns:wpg="http://schemas.microsoft.com/office/word/2010/wordprocessingGroup" xmlns:wpi="http://schemas.microsoft.com/office/word/2010/wordprocessingInk" xmlns:wne="http://schemas.microsoft.com/office/word/2006/wordml" xmlns:wps="http://schemas.microsoft.com/office/word/2010/wordprocessingShape" mc:Ignorable="w14 w15 w16se w16cid w16 w16cex w16sdtdh wp14">
+  <w:sdt>
+    <w:sdtPr>
+      <w:id w:val="-112293027"/>
+      <w:docPartObj>
+        <w:docPartGallery w:val="Page Numbers (Bottom of Page)"/>
+        <w:docPartUnique/>
+      </w:docPartObj>
+    </w:sdtPr>
+    <w:sdtEndPr>
+      <w:rPr>
+        <w:noProof/>
+      </w:rPr>
+    </w:sdtEndPr>
+    <w:sdtContent>
+      <w:p>
+        <w:pPr>
+          <w:pStyle w:val="Footer"/>
+          <w:jc w:val="right"/>
+        </w:pPr>
+        <w:r>
+          <w:fldChar w:fldCharType="begin"/>
+        </w:r>
+        <w:r>
+          <w:instrText xml:space="preserve"> PAGE   \* MERGEFORMAT </w:instrText>
+        </w:r>
+        <w:r>
+          <w:fldChar w:fldCharType="separate"/>
+        </w:r>
+        <w:r>
+          <w:rPr>
+            <w:noProof/>
+          </w:rPr>
+          <w:t>2</w:t>
+        </w:r>
+        <w:r>
+          <w:rPr>
+            <w:noProof/>
+          </w:rPr>
+          <w:fldChar w:fldCharType="end"/>
+        </w:r>
+      </w:p>
+    </w:sdtContent>
+  </w:sdt>
+  <w:p>
+    <w:pPr>
+      <w:pStyle w:val="Footer"/>
+    </w:pPr>
+  </w:p>
+</w:ftr>
+</file>
+
+<file path=word/footnotes.xml><?xml version="1.0" encoding="utf-8"?>
+<w:footnotes xmlns:wpc="http://schemas.microsoft.com/office/word/2010/wordprocessingCanvas" xmlns:cx="http://schemas.microsoft.com/office/drawing/2014/chartex" xmlns:cx1="http://schemas.microsoft.com/office/drawing/2015/9/8/chartex" xmlns:cx2="http://schemas.microsoft.com/office/drawing/2015/10/21/chartex" xmlns:cx3="http://schemas.microsoft.com/office/drawing/2016/5/9/chartex" xmlns:cx4="http://schemas.microsoft.com/office/drawing/2016/5/10/chartex" xmlns:cx5="http://schemas.microsoft.com/office/drawing/2016/5/11/chartex" xmlns:cx6="http://schemas.microsoft.com/office/drawing/2016/5/12/chartex" xmlns:cx7="http://schemas.microsoft.com/office/drawing/2016/5/13/chartex" xmlns:cx8="http://schemas.microsoft.com/office/drawing/2016/5/14/chartex" xmlns:mc="http://schemas.openxmlformats.org/markup-compatibility/2006" xmlns:aink="http://schemas.microsoft.com/office/drawing/2016/ink" xmlns:am3d="http://schemas.microsoft.com/office/drawing/2017/model3d" xmlns:o="urn:schemas-microsoft-com:office:office" xmlns:oel="http://schemas.microsoft.com/office/2019/extlst" xmlns:r="http://schemas.openxmlformats.org/officeDocument/2006/relationships" xmlns:m="http://schemas.openxmlformats.org/officeDocument/2006/math" xmlns:v="urn:schemas-microsoft-com:vml" xmlns:wp14="http://schemas.microsoft.com/office/word/2010/wordprocessingDrawing" xmlns:wp="http://schemas.openxmlformats.org/drawingml/2006/wordprocessingDrawing" xmlns:w10="urn:schemas-microsoft-com:office:word" xmlns:w="http://schemas.openxmlformats.org/wordprocessingml/2006/main" xmlns:w14="http://schemas.microsoft.com/office/word/2010/wordml" xmlns:w15="http://schemas.microsoft.com/office/word/2012/wordml" xmlns:w16cex="http://schemas.microsoft.com/office/word/2018/wordml/cex" xmlns:w16cid="http://schemas.microsoft.com/office/word/2016/wordml/cid" xmlns:w16="http://schemas.microsoft.com/office/word/2018/wordml" xmlns:w16sdtdh="http://schemas.microsoft.com/office/word/2020/wordml/sdtdatahash" xmlns:w16se="http://schemas.microsoft.com/office/word/2015/wordml/symex" xmlns:wpg="http://schemas.microsoft.com/office/word/2010/wordprocessingGroup" xmlns:wpi="http://schemas.microsoft.com/office/word/2010/wordprocessingInk" xmlns:wne="http://schemas.microsoft.com/office/word/2006/wordml" xmlns:wps="http://schemas.microsoft.com/office/word/2010/wordprocessingShape" mc:Ignorable="w14 w15 w16se w16cid w16 w16cex w16sdtdh wp14">
+  <w:footnote w:type="separator" w:id="-1">
+    <w:p>
+      <w:pPr>
+        <w:spacing w:line="240" w:lineRule="auto"/>
+      </w:pPr>
+      <w:r>
+        <w:separator/>
+      </w:r>
+    </w:p>
+  </w:footnote>
+  <w:footnote w:type="continuationSeparator" w:id="0">
+    <w:p>
+      <w:pPr>
+        <w:spacing w:line="240" w:lineRule="auto"/>
+      </w:pPr>
+      <w:r>
+        <w:continuationSeparator/>
+      </w:r>
+    </w:p>
+  </w:footnote>
+</w:footnotes>
+</file>
+
 <file path=word/numbering.xml><?xml version="1.0" encoding="utf-8"?>
 <w:numbering xmlns:wpc="http://schemas.microsoft.com/office/word/2010/wordprocessingCanvas" xmlns:cx="http://schemas.microsoft.com/office/drawing/2014/chartex" xmlns:cx1="http://schemas.microsoft.com/office/drawing/2015/9/8/chartex" xmlns:cx2="http://schemas.microsoft.com/office/drawing/2015/10/21/chartex" xmlns:cx3="http://schemas.microsoft.com/office/drawing/2016/5/9/chartex" xmlns:cx4="http://schemas.microsoft.com/office/drawing/2016/5/10/chartex" xmlns:cx5="http://schemas.microsoft.com/office/drawing/2016/5/11/chartex" xmlns:cx6="http://schemas.microsoft.com/office/drawing/2016/5/12/chartex" xmlns:cx7="http://schemas.microsoft.com/office/drawing/2016/5/13/chartex" xmlns:cx8="http://schemas.microsoft.com/office/drawing/2016/5/14/chartex" xmlns:mc="http://schemas.openxmlformats.org/markup-compatibility/2006" xmlns:aink="http://schemas.microsoft.com/office/drawing/2016/ink" xmlns:am3d="http://schemas.microsoft.com/office/drawing/2017/model3d" xmlns:o="urn:schemas-microsoft-com:office:office" xmlns:oel="http://schemas.microsoft.com/office/2019/extlst" xmlns:r="http://schemas.openxmlformats.org/officeDocument/2006/relationships" xmlns:m="http://schemas.openxmlformats.org/officeDocument/2006/math" xmlns:v="urn:schemas-microsoft-com:vml" xmlns:wp14="http://schemas.microsoft.com/office/word/2010/wordprocessingDrawing" xmlns:wp="http://schemas.openxmlformats.org/drawingml/2006/wordprocessingDrawing" xmlns:w10="urn:schemas-microsoft-com:office:word" xmlns:w="http://schemas.openxmlformats.org/wordprocessingml/2006/main" xmlns:w14="http://schemas.microsoft.com/office/word/2010/wordml" xmlns:w15="http://schemas.microsoft.com/office/word/2012/wordml" xmlns:w16cex="http://schemas.microsoft.com/office/word/2018/wordml/cex" xmlns:w16cid="http://schemas.microsoft.com/office/word/2016/wordml/cid" xmlns:w16="http://schemas.microsoft.com/office/word/2018/wordml" xmlns:w16sdtdh="http://schemas.microsoft.com/office/word/2020/wordml/sdtdatahash" xmlns:w16se="http://schemas.microsoft.com/office/word/2015/wordml/symex" xmlns:wpg="http://schemas.microsoft.com/office/word/2010/wordprocessingGroup" xmlns:wpi="http://schemas.microsoft.com/office/word/2010/wordprocessingInk" xmlns:wne="http://schemas.microsoft.com/office/word/2006/wordml" xmlns:wps="http://schemas.microsoft.com/office/word/2010/wordprocessingShape" mc:Ignorable="w14 w15 w16se w16cid w16 w16cex w16sdtdh wp14">
   <w:abstractNum w:abstractNumId="0" w15:restartNumberingAfterBreak="0">
@@ -3678,6 +5892,119 @@
     </w:lvl>
   </w:abstractNum>
   <w:abstractNum w:abstractNumId="9" w15:restartNumberingAfterBreak="0">
+    <w:nsid w:val="20830454"/>
+    <w:multiLevelType w:val="hybridMultilevel"/>
+    <w:tmpl w:val="5F2A24F2"/>
+    <w:lvl w:ilvl="0" w:tplc="6428DF1E">
+      <w:start w:val="1"/>
+      <w:numFmt w:val="bullet"/>
+      <w:lvlText w:val=""/>
+      <w:lvlJc w:val="left"/>
+      <w:pPr>
+        <w:ind w:left="720" w:hanging="360"/>
+      </w:pPr>
+      <w:rPr>
+        <w:rFonts w:ascii="Symbol" w:hAnsi="Symbol" w:hint="default"/>
+      </w:rPr>
+    </w:lvl>
+    <w:lvl w:ilvl="1" w:tplc="04090003" w:tentative="1">
+      <w:start w:val="1"/>
+      <w:numFmt w:val="bullet"/>
+      <w:lvlText w:val="o"/>
+      <w:lvlJc w:val="left"/>
+      <w:pPr>
+        <w:ind w:left="1440" w:hanging="360"/>
+      </w:pPr>
+      <w:rPr>
+        <w:rFonts w:ascii="Courier New" w:hAnsi="Courier New" w:cs="Courier New" w:hint="default"/>
+      </w:rPr>
+    </w:lvl>
+    <w:lvl w:ilvl="2" w:tplc="04090005" w:tentative="1">
+      <w:start w:val="1"/>
+      <w:numFmt w:val="bullet"/>
+      <w:lvlText w:val=""/>
+      <w:lvlJc w:val="left"/>
+      <w:pPr>
+        <w:ind w:left="2160" w:hanging="360"/>
+      </w:pPr>
+      <w:rPr>
+        <w:rFonts w:ascii="Wingdings" w:hAnsi="Wingdings" w:hint="default"/>
+      </w:rPr>
+    </w:lvl>
+    <w:lvl w:ilvl="3" w:tplc="04090001" w:tentative="1">
+      <w:start w:val="1"/>
+      <w:numFmt w:val="bullet"/>
+      <w:lvlText w:val=""/>
+      <w:lvlJc w:val="left"/>
+      <w:pPr>
+        <w:ind w:left="2880" w:hanging="360"/>
+      </w:pPr>
+      <w:rPr>
+        <w:rFonts w:ascii="Symbol" w:hAnsi="Symbol" w:hint="default"/>
+      </w:rPr>
+    </w:lvl>
+    <w:lvl w:ilvl="4" w:tplc="04090003" w:tentative="1">
+      <w:start w:val="1"/>
+      <w:numFmt w:val="bullet"/>
+      <w:lvlText w:val="o"/>
+      <w:lvlJc w:val="left"/>
+      <w:pPr>
+        <w:ind w:left="3600" w:hanging="360"/>
+      </w:pPr>
+      <w:rPr>
+        <w:rFonts w:ascii="Courier New" w:hAnsi="Courier New" w:cs="Courier New" w:hint="default"/>
+      </w:rPr>
+    </w:lvl>
+    <w:lvl w:ilvl="5" w:tplc="04090005" w:tentative="1">
+      <w:start w:val="1"/>
+      <w:numFmt w:val="bullet"/>
+      <w:lvlText w:val=""/>
+      <w:lvlJc w:val="left"/>
+      <w:pPr>
+        <w:ind w:left="4320" w:hanging="360"/>
+      </w:pPr>
+      <w:rPr>
+        <w:rFonts w:ascii="Wingdings" w:hAnsi="Wingdings" w:hint="default"/>
+      </w:rPr>
+    </w:lvl>
+    <w:lvl w:ilvl="6" w:tplc="04090001" w:tentative="1">
+      <w:start w:val="1"/>
+      <w:numFmt w:val="bullet"/>
+      <w:lvlText w:val=""/>
+      <w:lvlJc w:val="left"/>
+      <w:pPr>
+        <w:ind w:left="5040" w:hanging="360"/>
+      </w:pPr>
+      <w:rPr>
+        <w:rFonts w:ascii="Symbol" w:hAnsi="Symbol" w:hint="default"/>
+      </w:rPr>
+    </w:lvl>
+    <w:lvl w:ilvl="7" w:tplc="04090003" w:tentative="1">
+      <w:start w:val="1"/>
+      <w:numFmt w:val="bullet"/>
+      <w:lvlText w:val="o"/>
+      <w:lvlJc w:val="left"/>
+      <w:pPr>
+        <w:ind w:left="5760" w:hanging="360"/>
+      </w:pPr>
+      <w:rPr>
+        <w:rFonts w:ascii="Courier New" w:hAnsi="Courier New" w:cs="Courier New" w:hint="default"/>
+      </w:rPr>
+    </w:lvl>
+    <w:lvl w:ilvl="8" w:tplc="04090005" w:tentative="1">
+      <w:start w:val="1"/>
+      <w:numFmt w:val="bullet"/>
+      <w:lvlText w:val=""/>
+      <w:lvlJc w:val="left"/>
+      <w:pPr>
+        <w:ind w:left="6480" w:hanging="360"/>
+      </w:pPr>
+      <w:rPr>
+        <w:rFonts w:ascii="Wingdings" w:hAnsi="Wingdings" w:hint="default"/>
+      </w:rPr>
+    </w:lvl>
+  </w:abstractNum>
+  <w:abstractNum w:abstractNumId="10" w15:restartNumberingAfterBreak="0">
     <w:nsid w:val="21F6216D"/>
     <w:multiLevelType w:val="hybridMultilevel"/>
     <w:tmpl w:val="22208850"/>
@@ -3790,7 +6117,7 @@
       </w:rPr>
     </w:lvl>
   </w:abstractNum>
-  <w:abstractNum w:abstractNumId="10" w15:restartNumberingAfterBreak="0">
+  <w:abstractNum w:abstractNumId="11" w15:restartNumberingAfterBreak="0">
     <w:nsid w:val="2FCD0203"/>
     <w:multiLevelType w:val="hybridMultilevel"/>
     <w:tmpl w:val="F9A23E04"/>
@@ -3903,7 +6230,7 @@
       </w:rPr>
     </w:lvl>
   </w:abstractNum>
-  <w:abstractNum w:abstractNumId="11" w15:restartNumberingAfterBreak="0">
+  <w:abstractNum w:abstractNumId="12" w15:restartNumberingAfterBreak="0">
     <w:nsid w:val="35635973"/>
     <w:multiLevelType w:val="hybridMultilevel"/>
     <w:tmpl w:val="CFD22384"/>
@@ -4016,7 +6343,7 @@
       </w:rPr>
     </w:lvl>
   </w:abstractNum>
-  <w:abstractNum w:abstractNumId="12" w15:restartNumberingAfterBreak="0">
+  <w:abstractNum w:abstractNumId="13" w15:restartNumberingAfterBreak="0">
     <w:nsid w:val="37B02266"/>
     <w:multiLevelType w:val="hybridMultilevel"/>
     <w:tmpl w:val="BCF0C4AC"/>
@@ -4129,7 +6456,7 @@
       </w:rPr>
     </w:lvl>
   </w:abstractNum>
-  <w:abstractNum w:abstractNumId="13" w15:restartNumberingAfterBreak="0">
+  <w:abstractNum w:abstractNumId="14" w15:restartNumberingAfterBreak="0">
     <w:nsid w:val="3CB111B8"/>
     <w:multiLevelType w:val="hybridMultilevel"/>
     <w:tmpl w:val="A63606AE"/>
@@ -4242,7 +6569,7 @@
       </w:rPr>
     </w:lvl>
   </w:abstractNum>
-  <w:abstractNum w:abstractNumId="14" w15:restartNumberingAfterBreak="0">
+  <w:abstractNum w:abstractNumId="15" w15:restartNumberingAfterBreak="0">
     <w:nsid w:val="4772253B"/>
     <w:multiLevelType w:val="hybridMultilevel"/>
     <w:tmpl w:val="D618092C"/>
@@ -4355,7 +6682,7 @@
       </w:rPr>
     </w:lvl>
   </w:abstractNum>
-  <w:abstractNum w:abstractNumId="15" w15:restartNumberingAfterBreak="0">
+  <w:abstractNum w:abstractNumId="16" w15:restartNumberingAfterBreak="0">
     <w:nsid w:val="54407102"/>
     <w:multiLevelType w:val="hybridMultilevel"/>
     <w:tmpl w:val="40C078AA"/>
@@ -4468,7 +6795,7 @@
       </w:rPr>
     </w:lvl>
   </w:abstractNum>
-  <w:abstractNum w:abstractNumId="16" w15:restartNumberingAfterBreak="0">
+  <w:abstractNum w:abstractNumId="17" w15:restartNumberingAfterBreak="0">
     <w:nsid w:val="55804CBD"/>
     <w:multiLevelType w:val="hybridMultilevel"/>
     <w:tmpl w:val="5276F4AC"/>
@@ -4581,7 +6908,7 @@
       </w:rPr>
     </w:lvl>
   </w:abstractNum>
-  <w:abstractNum w:abstractNumId="17" w15:restartNumberingAfterBreak="0">
+  <w:abstractNum w:abstractNumId="18" w15:restartNumberingAfterBreak="0">
     <w:nsid w:val="58D05B72"/>
     <w:multiLevelType w:val="hybridMultilevel"/>
     <w:tmpl w:val="F61C2EA2"/>
@@ -4694,7 +7021,7 @@
       </w:rPr>
     </w:lvl>
   </w:abstractNum>
-  <w:abstractNum w:abstractNumId="18" w15:restartNumberingAfterBreak="0">
+  <w:abstractNum w:abstractNumId="19" w15:restartNumberingAfterBreak="0">
     <w:nsid w:val="5BB62D6E"/>
     <w:multiLevelType w:val="hybridMultilevel"/>
     <w:tmpl w:val="2F424580"/>
@@ -4807,7 +7134,7 @@
       </w:rPr>
     </w:lvl>
   </w:abstractNum>
-  <w:abstractNum w:abstractNumId="19" w15:restartNumberingAfterBreak="0">
+  <w:abstractNum w:abstractNumId="20" w15:restartNumberingAfterBreak="0">
     <w:nsid w:val="5C696C69"/>
     <w:multiLevelType w:val="hybridMultilevel"/>
     <w:tmpl w:val="B0E25C1A"/>
@@ -4920,7 +7247,7 @@
       </w:rPr>
     </w:lvl>
   </w:abstractNum>
-  <w:abstractNum w:abstractNumId="20" w15:restartNumberingAfterBreak="0">
+  <w:abstractNum w:abstractNumId="21" w15:restartNumberingAfterBreak="0">
     <w:nsid w:val="64A147AE"/>
     <w:multiLevelType w:val="hybridMultilevel"/>
     <w:tmpl w:val="2D58F1B2"/>
@@ -5033,7 +7360,7 @@
       </w:rPr>
     </w:lvl>
   </w:abstractNum>
-  <w:abstractNum w:abstractNumId="21" w15:restartNumberingAfterBreak="0">
+  <w:abstractNum w:abstractNumId="22" w15:restartNumberingAfterBreak="0">
     <w:nsid w:val="64B660AB"/>
     <w:multiLevelType w:val="hybridMultilevel"/>
     <w:tmpl w:val="ADDC3D22"/>
@@ -5146,7 +7473,7 @@
       </w:rPr>
     </w:lvl>
   </w:abstractNum>
-  <w:abstractNum w:abstractNumId="22" w15:restartNumberingAfterBreak="0">
+  <w:abstractNum w:abstractNumId="23" w15:restartNumberingAfterBreak="0">
     <w:nsid w:val="650F4E65"/>
     <w:multiLevelType w:val="hybridMultilevel"/>
     <w:tmpl w:val="922AD53C"/>
@@ -5259,7 +7586,7 @@
       </w:rPr>
     </w:lvl>
   </w:abstractNum>
-  <w:abstractNum w:abstractNumId="23" w15:restartNumberingAfterBreak="0">
+  <w:abstractNum w:abstractNumId="24" w15:restartNumberingAfterBreak="0">
     <w:nsid w:val="6AFA562A"/>
     <w:multiLevelType w:val="hybridMultilevel"/>
     <w:tmpl w:val="AFF010A8"/>
@@ -5372,7 +7699,7 @@
       </w:rPr>
     </w:lvl>
   </w:abstractNum>
-  <w:abstractNum w:abstractNumId="24" w15:restartNumberingAfterBreak="0">
+  <w:abstractNum w:abstractNumId="25" w15:restartNumberingAfterBreak="0">
     <w:nsid w:val="6DD1402A"/>
     <w:multiLevelType w:val="hybridMultilevel"/>
     <w:tmpl w:val="815C1FA8"/>
@@ -5485,7 +7812,7 @@
       </w:rPr>
     </w:lvl>
   </w:abstractNum>
-  <w:abstractNum w:abstractNumId="25" w15:restartNumberingAfterBreak="0">
+  <w:abstractNum w:abstractNumId="26" w15:restartNumberingAfterBreak="0">
     <w:nsid w:val="70176805"/>
     <w:multiLevelType w:val="hybridMultilevel"/>
     <w:tmpl w:val="B198C184"/>
@@ -5598,7 +7925,7 @@
       </w:rPr>
     </w:lvl>
   </w:abstractNum>
-  <w:abstractNum w:abstractNumId="26" w15:restartNumberingAfterBreak="0">
+  <w:abstractNum w:abstractNumId="27" w15:restartNumberingAfterBreak="0">
     <w:nsid w:val="75977B7A"/>
     <w:multiLevelType w:val="multilevel"/>
     <w:tmpl w:val="0409001F"/>
@@ -5684,7 +8011,7 @@
       </w:pPr>
     </w:lvl>
   </w:abstractNum>
-  <w:abstractNum w:abstractNumId="27" w15:restartNumberingAfterBreak="0">
+  <w:abstractNum w:abstractNumId="28" w15:restartNumberingAfterBreak="0">
     <w:nsid w:val="76600997"/>
     <w:multiLevelType w:val="hybridMultilevel"/>
     <w:tmpl w:val="30382BBC"/>
@@ -5797,7 +8124,7 @@
       </w:rPr>
     </w:lvl>
   </w:abstractNum>
-  <w:abstractNum w:abstractNumId="28" w15:restartNumberingAfterBreak="0">
+  <w:abstractNum w:abstractNumId="29" w15:restartNumberingAfterBreak="0">
     <w:nsid w:val="76D63134"/>
     <w:multiLevelType w:val="hybridMultilevel"/>
     <w:tmpl w:val="AC943AD0"/>
@@ -5910,7 +8237,7 @@
       </w:rPr>
     </w:lvl>
   </w:abstractNum>
-  <w:abstractNum w:abstractNumId="29" w15:restartNumberingAfterBreak="0">
+  <w:abstractNum w:abstractNumId="30" w15:restartNumberingAfterBreak="0">
     <w:nsid w:val="7D6A1F79"/>
     <w:multiLevelType w:val="multilevel"/>
     <w:tmpl w:val="0409001F"/>
@@ -5997,85 +8324,85 @@
     </w:lvl>
   </w:abstractNum>
   <w:num w:numId="1" w16cid:durableId="1942761271">
-    <w:abstractNumId w:val="29"/>
+    <w:abstractNumId w:val="30"/>
   </w:num>
   <w:num w:numId="2" w16cid:durableId="2107336941">
     <w:abstractNumId w:val="1"/>
   </w:num>
   <w:num w:numId="3" w16cid:durableId="1916162833">
-    <w:abstractNumId w:val="26"/>
+    <w:abstractNumId w:val="27"/>
   </w:num>
   <w:num w:numId="4" w16cid:durableId="1110901118">
-    <w:abstractNumId w:val="22"/>
+    <w:abstractNumId w:val="23"/>
   </w:num>
   <w:num w:numId="5" w16cid:durableId="959452090">
-    <w:abstractNumId w:val="24"/>
+    <w:abstractNumId w:val="25"/>
   </w:num>
   <w:num w:numId="6" w16cid:durableId="933127738">
     <w:abstractNumId w:val="6"/>
   </w:num>
   <w:num w:numId="7" w16cid:durableId="2125884164">
-    <w:abstractNumId w:val="14"/>
+    <w:abstractNumId w:val="15"/>
   </w:num>
   <w:num w:numId="8" w16cid:durableId="1623415166">
     <w:abstractNumId w:val="4"/>
   </w:num>
   <w:num w:numId="9" w16cid:durableId="2088767250">
-    <w:abstractNumId w:val="16"/>
+    <w:abstractNumId w:val="17"/>
   </w:num>
   <w:num w:numId="10" w16cid:durableId="100881022">
-    <w:abstractNumId w:val="25"/>
+    <w:abstractNumId w:val="26"/>
   </w:num>
   <w:num w:numId="11" w16cid:durableId="207382022">
-    <w:abstractNumId w:val="11"/>
+    <w:abstractNumId w:val="12"/>
   </w:num>
   <w:num w:numId="12" w16cid:durableId="535310481">
-    <w:abstractNumId w:val="28"/>
+    <w:abstractNumId w:val="29"/>
   </w:num>
   <w:num w:numId="13" w16cid:durableId="2113473311">
-    <w:abstractNumId w:val="15"/>
+    <w:abstractNumId w:val="16"/>
   </w:num>
   <w:num w:numId="14" w16cid:durableId="613948961">
     <w:abstractNumId w:val="8"/>
   </w:num>
   <w:num w:numId="15" w16cid:durableId="1905215314">
+    <w:abstractNumId w:val="19"/>
+  </w:num>
+  <w:num w:numId="16" w16cid:durableId="380323516">
+    <w:abstractNumId w:val="20"/>
+  </w:num>
+  <w:num w:numId="17" w16cid:durableId="2115204629">
     <w:abstractNumId w:val="18"/>
   </w:num>
-  <w:num w:numId="16" w16cid:durableId="380323516">
-    <w:abstractNumId w:val="19"/>
-  </w:num>
-  <w:num w:numId="17" w16cid:durableId="2115204629">
-    <w:abstractNumId w:val="17"/>
-  </w:num>
   <w:num w:numId="18" w16cid:durableId="762454255">
-    <w:abstractNumId w:val="10"/>
+    <w:abstractNumId w:val="11"/>
   </w:num>
   <w:num w:numId="19" w16cid:durableId="98062927">
-    <w:abstractNumId w:val="23"/>
+    <w:abstractNumId w:val="24"/>
   </w:num>
   <w:num w:numId="20" w16cid:durableId="707342185">
     <w:abstractNumId w:val="2"/>
   </w:num>
   <w:num w:numId="21" w16cid:durableId="89593755">
-    <w:abstractNumId w:val="12"/>
+    <w:abstractNumId w:val="13"/>
   </w:num>
   <w:num w:numId="22" w16cid:durableId="1271202564">
-    <w:abstractNumId w:val="21"/>
+    <w:abstractNumId w:val="22"/>
   </w:num>
   <w:num w:numId="23" w16cid:durableId="396049493">
-    <w:abstractNumId w:val="13"/>
+    <w:abstractNumId w:val="14"/>
   </w:num>
   <w:num w:numId="24" w16cid:durableId="1194534013">
     <w:abstractNumId w:val="3"/>
   </w:num>
   <w:num w:numId="25" w16cid:durableId="206600439">
-    <w:abstractNumId w:val="27"/>
+    <w:abstractNumId w:val="28"/>
   </w:num>
   <w:num w:numId="26" w16cid:durableId="413937960">
     <w:abstractNumId w:val="5"/>
   </w:num>
   <w:num w:numId="27" w16cid:durableId="1888489379">
-    <w:abstractNumId w:val="9"/>
+    <w:abstractNumId w:val="10"/>
   </w:num>
   <w:num w:numId="28" w16cid:durableId="1610383194">
     <w:abstractNumId w:val="0"/>
@@ -6084,7 +8411,10 @@
     <w:abstractNumId w:val="7"/>
   </w:num>
   <w:num w:numId="30" w16cid:durableId="1547985878">
-    <w:abstractNumId w:val="20"/>
+    <w:abstractNumId w:val="21"/>
+  </w:num>
+  <w:num w:numId="31" w16cid:durableId="2127236327">
+    <w:abstractNumId w:val="9"/>
   </w:num>
 </w:numbering>
 </file>
@@ -6487,7 +8817,7 @@
   <w:style w:type="paragraph" w:default="1" w:styleId="Normal">
     <w:name w:val="Normal"/>
     <w:qFormat/>
-    <w:rsid w:val="009518F0"/>
+    <w:rsid w:val="00C47FAB"/>
     <w:pPr>
       <w:spacing w:after="0"/>
     </w:pPr>
@@ -6682,6 +9012,145 @@
       <w:ind w:left="720"/>
       <w:contextualSpacing/>
     </w:pPr>
+  </w:style>
+  <w:style w:type="table" w:styleId="TableGrid">
+    <w:name w:val="Table Grid"/>
+    <w:basedOn w:val="TableNormal"/>
+    <w:uiPriority w:val="39"/>
+    <w:rsid w:val="00181D3F"/>
+    <w:pPr>
+      <w:spacing w:after="0" w:line="240" w:lineRule="auto"/>
+    </w:pPr>
+    <w:tblPr>
+      <w:tblBorders>
+        <w:top w:val="single" w:sz="4" w:space="0" w:color="auto"/>
+        <w:left w:val="single" w:sz="4" w:space="0" w:color="auto"/>
+        <w:bottom w:val="single" w:sz="4" w:space="0" w:color="auto"/>
+        <w:right w:val="single" w:sz="4" w:space="0" w:color="auto"/>
+        <w:insideH w:val="single" w:sz="4" w:space="0" w:color="auto"/>
+        <w:insideV w:val="single" w:sz="4" w:space="0" w:color="auto"/>
+      </w:tblBorders>
+    </w:tblPr>
+  </w:style>
+  <w:style w:type="paragraph" w:styleId="Header">
+    <w:name w:val="header"/>
+    <w:basedOn w:val="Normal"/>
+    <w:link w:val="HeaderChar"/>
+    <w:uiPriority w:val="99"/>
+    <w:unhideWhenUsed/>
+    <w:rsid w:val="009D3ABF"/>
+    <w:pPr>
+      <w:tabs>
+        <w:tab w:val="center" w:pos="4680"/>
+        <w:tab w:val="right" w:pos="9360"/>
+      </w:tabs>
+      <w:spacing w:line="240" w:lineRule="auto"/>
+    </w:pPr>
+  </w:style>
+  <w:style w:type="character" w:customStyle="1" w:styleId="HeaderChar">
+    <w:name w:val="Header Char"/>
+    <w:basedOn w:val="DefaultParagraphFont"/>
+    <w:link w:val="Header"/>
+    <w:uiPriority w:val="99"/>
+    <w:rsid w:val="009D3ABF"/>
+    <w:rPr>
+      <w:sz w:val="24"/>
+    </w:rPr>
+  </w:style>
+  <w:style w:type="paragraph" w:styleId="Footer">
+    <w:name w:val="footer"/>
+    <w:basedOn w:val="Normal"/>
+    <w:link w:val="FooterChar"/>
+    <w:uiPriority w:val="99"/>
+    <w:unhideWhenUsed/>
+    <w:rsid w:val="009D3ABF"/>
+    <w:pPr>
+      <w:tabs>
+        <w:tab w:val="center" w:pos="4680"/>
+        <w:tab w:val="right" w:pos="9360"/>
+      </w:tabs>
+      <w:spacing w:line="240" w:lineRule="auto"/>
+    </w:pPr>
+  </w:style>
+  <w:style w:type="character" w:customStyle="1" w:styleId="FooterChar">
+    <w:name w:val="Footer Char"/>
+    <w:basedOn w:val="DefaultParagraphFont"/>
+    <w:link w:val="Footer"/>
+    <w:uiPriority w:val="99"/>
+    <w:rsid w:val="009D3ABF"/>
+    <w:rPr>
+      <w:sz w:val="24"/>
+    </w:rPr>
+  </w:style>
+  <w:style w:type="paragraph" w:styleId="TOCHeading">
+    <w:name w:val="TOC Heading"/>
+    <w:basedOn w:val="Heading1"/>
+    <w:next w:val="Normal"/>
+    <w:uiPriority w:val="39"/>
+    <w:unhideWhenUsed/>
+    <w:qFormat/>
+    <w:rsid w:val="009D3ABF"/>
+    <w:pPr>
+      <w:numPr>
+        <w:numId w:val="0"/>
+      </w:numPr>
+      <w:outlineLvl w:val="9"/>
+    </w:pPr>
+    <w:rPr>
+      <w:rFonts w:asciiTheme="majorHAnsi" w:hAnsiTheme="majorHAnsi"/>
+      <w:b w:val="0"/>
+      <w:bCs w:val="0"/>
+      <w:color w:val="2F5496" w:themeColor="accent1" w:themeShade="BF"/>
+    </w:rPr>
+  </w:style>
+  <w:style w:type="paragraph" w:styleId="TOC1">
+    <w:name w:val="toc 1"/>
+    <w:basedOn w:val="Normal"/>
+    <w:next w:val="Normal"/>
+    <w:autoRedefine/>
+    <w:uiPriority w:val="39"/>
+    <w:unhideWhenUsed/>
+    <w:rsid w:val="009D3ABF"/>
+    <w:pPr>
+      <w:spacing w:after="100"/>
+    </w:pPr>
+  </w:style>
+  <w:style w:type="paragraph" w:styleId="TOC2">
+    <w:name w:val="toc 2"/>
+    <w:basedOn w:val="Normal"/>
+    <w:next w:val="Normal"/>
+    <w:autoRedefine/>
+    <w:uiPriority w:val="39"/>
+    <w:unhideWhenUsed/>
+    <w:rsid w:val="009D3ABF"/>
+    <w:pPr>
+      <w:spacing w:after="100"/>
+      <w:ind w:left="240"/>
+    </w:pPr>
+  </w:style>
+  <w:style w:type="paragraph" w:styleId="TOC3">
+    <w:name w:val="toc 3"/>
+    <w:basedOn w:val="Normal"/>
+    <w:next w:val="Normal"/>
+    <w:autoRedefine/>
+    <w:uiPriority w:val="39"/>
+    <w:unhideWhenUsed/>
+    <w:rsid w:val="009D3ABF"/>
+    <w:pPr>
+      <w:spacing w:after="100"/>
+      <w:ind w:left="480"/>
+    </w:pPr>
+  </w:style>
+  <w:style w:type="character" w:styleId="Hyperlink">
+    <w:name w:val="Hyperlink"/>
+    <w:basedOn w:val="DefaultParagraphFont"/>
+    <w:uiPriority w:val="99"/>
+    <w:unhideWhenUsed/>
+    <w:rsid w:val="009D3ABF"/>
+    <w:rPr>
+      <w:color w:val="0563C1" w:themeColor="hyperlink"/>
+      <w:u w:val="single"/>
+    </w:rPr>
   </w:style>
 </w:styles>
 </file>

</xml_diff>

<commit_message>
added start game and tests
</commit_message>
<xml_diff>
--- a/doc/specification.bak.docx
+++ b/doc/specification.bak.docx
@@ -52,7 +52,7 @@
           <w:r>
             <w:fldChar w:fldCharType="separate"/>
           </w:r>
-          <w:hyperlink w:anchor="_Toc123807470" w:history="1">
+          <w:hyperlink w:anchor="_Toc123811097" w:history="1">
             <w:r>
               <w:rPr>
                 <w:rStyle w:val="Hyperlink"/>
@@ -94,7 +94,7 @@
                 <w:noProof/>
                 <w:webHidden/>
               </w:rPr>
-              <w:instrText xml:space="preserve"> PAGEREF _Toc123807470 \h </w:instrText>
+              <w:instrText xml:space="preserve"> PAGEREF _Toc123811097 \h </w:instrText>
             </w:r>
             <w:r>
               <w:rPr>
@@ -138,7 +138,7 @@
               <w:sz w:val="22"/>
             </w:rPr>
           </w:pPr>
-          <w:hyperlink w:anchor="_Toc123807471" w:history="1">
+          <w:hyperlink w:anchor="_Toc123811098" w:history="1">
             <w:r>
               <w:rPr>
                 <w:rStyle w:val="Hyperlink"/>
@@ -180,7 +180,7 @@
                 <w:noProof/>
                 <w:webHidden/>
               </w:rPr>
-              <w:instrText xml:space="preserve"> PAGEREF _Toc123807471 \h </w:instrText>
+              <w:instrText xml:space="preserve"> PAGEREF _Toc123811098 \h </w:instrText>
             </w:r>
             <w:r>
               <w:rPr>
@@ -224,7 +224,7 @@
               <w:sz w:val="22"/>
             </w:rPr>
           </w:pPr>
-          <w:hyperlink w:anchor="_Toc123807472" w:history="1">
+          <w:hyperlink w:anchor="_Toc123811099" w:history="1">
             <w:r>
               <w:rPr>
                 <w:rStyle w:val="Hyperlink"/>
@@ -266,7 +266,7 @@
                 <w:noProof/>
                 <w:webHidden/>
               </w:rPr>
-              <w:instrText xml:space="preserve"> PAGEREF _Toc123807472 \h </w:instrText>
+              <w:instrText xml:space="preserve"> PAGEREF _Toc123811099 \h </w:instrText>
             </w:r>
             <w:r>
               <w:rPr>
@@ -310,7 +310,7 @@
               <w:sz w:val="22"/>
             </w:rPr>
           </w:pPr>
-          <w:hyperlink w:anchor="_Toc123807473" w:history="1">
+          <w:hyperlink w:anchor="_Toc123811100" w:history="1">
             <w:r>
               <w:rPr>
                 <w:rStyle w:val="Hyperlink"/>
@@ -352,7 +352,7 @@
                 <w:noProof/>
                 <w:webHidden/>
               </w:rPr>
-              <w:instrText xml:space="preserve"> PAGEREF _Toc123807473 \h </w:instrText>
+              <w:instrText xml:space="preserve"> PAGEREF _Toc123811100 \h </w:instrText>
             </w:r>
             <w:r>
               <w:rPr>
@@ -396,7 +396,7 @@
               <w:sz w:val="22"/>
             </w:rPr>
           </w:pPr>
-          <w:hyperlink w:anchor="_Toc123807474" w:history="1">
+          <w:hyperlink w:anchor="_Toc123811101" w:history="1">
             <w:r>
               <w:rPr>
                 <w:rStyle w:val="Hyperlink"/>
@@ -438,7 +438,7 @@
                 <w:noProof/>
                 <w:webHidden/>
               </w:rPr>
-              <w:instrText xml:space="preserve"> PAGEREF _Toc123807474 \h </w:instrText>
+              <w:instrText xml:space="preserve"> PAGEREF _Toc123811101 \h </w:instrText>
             </w:r>
             <w:r>
               <w:rPr>
@@ -482,7 +482,7 @@
               <w:sz w:val="22"/>
             </w:rPr>
           </w:pPr>
-          <w:hyperlink w:anchor="_Toc123807475" w:history="1">
+          <w:hyperlink w:anchor="_Toc123811102" w:history="1">
             <w:r>
               <w:rPr>
                 <w:rStyle w:val="Hyperlink"/>
@@ -524,7 +524,7 @@
                 <w:noProof/>
                 <w:webHidden/>
               </w:rPr>
-              <w:instrText xml:space="preserve"> PAGEREF _Toc123807475 \h </w:instrText>
+              <w:instrText xml:space="preserve"> PAGEREF _Toc123811102 \h </w:instrText>
             </w:r>
             <w:r>
               <w:rPr>
@@ -568,7 +568,7 @@
               <w:sz w:val="22"/>
             </w:rPr>
           </w:pPr>
-          <w:hyperlink w:anchor="_Toc123807476" w:history="1">
+          <w:hyperlink w:anchor="_Toc123811103" w:history="1">
             <w:r>
               <w:rPr>
                 <w:rStyle w:val="Hyperlink"/>
@@ -610,7 +610,7 @@
                 <w:noProof/>
                 <w:webHidden/>
               </w:rPr>
-              <w:instrText xml:space="preserve"> PAGEREF _Toc123807476 \h </w:instrText>
+              <w:instrText xml:space="preserve"> PAGEREF _Toc123811103 \h </w:instrText>
             </w:r>
             <w:r>
               <w:rPr>
@@ -654,7 +654,7 @@
               <w:sz w:val="22"/>
             </w:rPr>
           </w:pPr>
-          <w:hyperlink w:anchor="_Toc123807477" w:history="1">
+          <w:hyperlink w:anchor="_Toc123811104" w:history="1">
             <w:r>
               <w:rPr>
                 <w:rStyle w:val="Hyperlink"/>
@@ -711,7 +711,7 @@
                 <w:noProof/>
                 <w:webHidden/>
               </w:rPr>
-              <w:instrText xml:space="preserve"> PAGEREF _Toc123807477 \h </w:instrText>
+              <w:instrText xml:space="preserve"> PAGEREF _Toc123811104 \h </w:instrText>
             </w:r>
             <w:r>
               <w:rPr>
@@ -755,7 +755,7 @@
               <w:sz w:val="22"/>
             </w:rPr>
           </w:pPr>
-          <w:hyperlink w:anchor="_Toc123807478" w:history="1">
+          <w:hyperlink w:anchor="_Toc123811105" w:history="1">
             <w:r>
               <w:rPr>
                 <w:rStyle w:val="Hyperlink"/>
@@ -804,7 +804,7 @@
                 <w:noProof/>
                 <w:webHidden/>
               </w:rPr>
-              <w:instrText xml:space="preserve"> PAGEREF _Toc123807478 \h </w:instrText>
+              <w:instrText xml:space="preserve"> PAGEREF _Toc123811105 \h </w:instrText>
             </w:r>
             <w:r>
               <w:rPr>
@@ -848,7 +848,7 @@
               <w:sz w:val="22"/>
             </w:rPr>
           </w:pPr>
-          <w:hyperlink w:anchor="_Toc123807479" w:history="1">
+          <w:hyperlink w:anchor="_Toc123811106" w:history="1">
             <w:r>
               <w:rPr>
                 <w:rStyle w:val="Hyperlink"/>
@@ -897,7 +897,7 @@
                 <w:noProof/>
                 <w:webHidden/>
               </w:rPr>
-              <w:instrText xml:space="preserve"> PAGEREF _Toc123807479 \h </w:instrText>
+              <w:instrText xml:space="preserve"> PAGEREF _Toc123811106 \h </w:instrText>
             </w:r>
             <w:r>
               <w:rPr>
@@ -941,7 +941,7 @@
               <w:sz w:val="22"/>
             </w:rPr>
           </w:pPr>
-          <w:hyperlink w:anchor="_Toc123807480" w:history="1">
+          <w:hyperlink w:anchor="_Toc123811107" w:history="1">
             <w:r>
               <w:rPr>
                 <w:rStyle w:val="Hyperlink"/>
@@ -990,7 +990,7 @@
                 <w:noProof/>
                 <w:webHidden/>
               </w:rPr>
-              <w:instrText xml:space="preserve"> PAGEREF _Toc123807480 \h </w:instrText>
+              <w:instrText xml:space="preserve"> PAGEREF _Toc123811107 \h </w:instrText>
             </w:r>
             <w:r>
               <w:rPr>
@@ -1034,7 +1034,7 @@
               <w:sz w:val="22"/>
             </w:rPr>
           </w:pPr>
-          <w:hyperlink w:anchor="_Toc123807481" w:history="1">
+          <w:hyperlink w:anchor="_Toc123811108" w:history="1">
             <w:r>
               <w:rPr>
                 <w:rStyle w:val="Hyperlink"/>
@@ -1055,7 +1055,14 @@
                 <w:rStyle w:val="Hyperlink"/>
                 <w:noProof/>
               </w:rPr>
-              <w:t>Leave Game</w:t>
+              <w:t xml:space="preserve">Leave Game </w:t>
+            </w:r>
+            <w:r>
+              <w:rPr>
+                <w:rStyle w:val="Hyperlink"/>
+                <w:noProof/>
+              </w:rPr>
+              <w:sym w:font="Wingdings" w:char="F0FC"/>
             </w:r>
             <w:r>
               <w:rPr>
@@ -1076,7 +1083,7 @@
                 <w:noProof/>
                 <w:webHidden/>
               </w:rPr>
-              <w:instrText xml:space="preserve"> PAGEREF _Toc123807481 \h </w:instrText>
+              <w:instrText xml:space="preserve"> PAGEREF _Toc123811108 \h </w:instrText>
             </w:r>
             <w:r>
               <w:rPr>
@@ -1120,7 +1127,7 @@
               <w:sz w:val="22"/>
             </w:rPr>
           </w:pPr>
-          <w:hyperlink w:anchor="_Toc123807482" w:history="1">
+          <w:hyperlink w:anchor="_Toc123811109" w:history="1">
             <w:r>
               <w:rPr>
                 <w:rStyle w:val="Hyperlink"/>
@@ -1169,7 +1176,7 @@
                 <w:noProof/>
                 <w:webHidden/>
               </w:rPr>
-              <w:instrText xml:space="preserve"> PAGEREF _Toc123807482 \h </w:instrText>
+              <w:instrText xml:space="preserve"> PAGEREF _Toc123811109 \h </w:instrText>
             </w:r>
             <w:r>
               <w:rPr>
@@ -1213,7 +1220,7 @@
               <w:sz w:val="22"/>
             </w:rPr>
           </w:pPr>
-          <w:hyperlink w:anchor="_Toc123807483" w:history="1">
+          <w:hyperlink w:anchor="_Toc123811110" w:history="1">
             <w:r>
               <w:rPr>
                 <w:rStyle w:val="Hyperlink"/>
@@ -1234,7 +1241,21 @@
                 <w:rStyle w:val="Hyperlink"/>
                 <w:noProof/>
               </w:rPr>
-              <w:t>Start Game</w:t>
+              <w:t>Start G</w:t>
+            </w:r>
+            <w:r>
+              <w:rPr>
+                <w:rStyle w:val="Hyperlink"/>
+                <w:noProof/>
+              </w:rPr>
+              <w:t>a</w:t>
+            </w:r>
+            <w:r>
+              <w:rPr>
+                <w:rStyle w:val="Hyperlink"/>
+                <w:noProof/>
+              </w:rPr>
+              <w:t>me</w:t>
             </w:r>
             <w:r>
               <w:rPr>
@@ -1255,7 +1276,7 @@
                 <w:noProof/>
                 <w:webHidden/>
               </w:rPr>
-              <w:instrText xml:space="preserve"> PAGEREF _Toc123807483 \h </w:instrText>
+              <w:instrText xml:space="preserve"> PAGEREF _Toc123811110 \h </w:instrText>
             </w:r>
             <w:r>
               <w:rPr>
@@ -1299,7 +1320,7 @@
               <w:sz w:val="22"/>
             </w:rPr>
           </w:pPr>
-          <w:hyperlink w:anchor="_Toc123807484" w:history="1">
+          <w:hyperlink w:anchor="_Toc123811111" w:history="1">
             <w:r>
               <w:rPr>
                 <w:rStyle w:val="Hyperlink"/>
@@ -1348,7 +1369,7 @@
                 <w:noProof/>
                 <w:webHidden/>
               </w:rPr>
-              <w:instrText xml:space="preserve"> PAGEREF _Toc123807484 \h </w:instrText>
+              <w:instrText xml:space="preserve"> PAGEREF _Toc123811111 \h </w:instrText>
             </w:r>
             <w:r>
               <w:rPr>
@@ -1392,7 +1413,7 @@
               <w:sz w:val="22"/>
             </w:rPr>
           </w:pPr>
-          <w:hyperlink w:anchor="_Toc123807485" w:history="1">
+          <w:hyperlink w:anchor="_Toc123811112" w:history="1">
             <w:r>
               <w:rPr>
                 <w:rStyle w:val="Hyperlink"/>
@@ -1441,7 +1462,7 @@
                 <w:noProof/>
                 <w:webHidden/>
               </w:rPr>
-              <w:instrText xml:space="preserve"> PAGEREF _Toc123807485 \h </w:instrText>
+              <w:instrText xml:space="preserve"> PAGEREF _Toc123811112 \h </w:instrText>
             </w:r>
             <w:r>
               <w:rPr>
@@ -1485,7 +1506,7 @@
               <w:sz w:val="22"/>
             </w:rPr>
           </w:pPr>
-          <w:hyperlink w:anchor="_Toc123807486" w:history="1">
+          <w:hyperlink w:anchor="_Toc123811113" w:history="1">
             <w:r>
               <w:rPr>
                 <w:rStyle w:val="Hyperlink"/>
@@ -1527,7 +1548,7 @@
                 <w:noProof/>
                 <w:webHidden/>
               </w:rPr>
-              <w:instrText xml:space="preserve"> PAGEREF _Toc123807486 \h </w:instrText>
+              <w:instrText xml:space="preserve"> PAGEREF _Toc123811113 \h </w:instrText>
             </w:r>
             <w:r>
               <w:rPr>
@@ -1571,7 +1592,7 @@
               <w:sz w:val="22"/>
             </w:rPr>
           </w:pPr>
-          <w:hyperlink w:anchor="_Toc123807487" w:history="1">
+          <w:hyperlink w:anchor="_Toc123811114" w:history="1">
             <w:r>
               <w:rPr>
                 <w:rStyle w:val="Hyperlink"/>
@@ -1613,7 +1634,7 @@
                 <w:noProof/>
                 <w:webHidden/>
               </w:rPr>
-              <w:instrText xml:space="preserve"> PAGEREF _Toc123807487 \h </w:instrText>
+              <w:instrText xml:space="preserve"> PAGEREF _Toc123811114 \h </w:instrText>
             </w:r>
             <w:r>
               <w:rPr>
@@ -1657,7 +1678,7 @@
               <w:sz w:val="22"/>
             </w:rPr>
           </w:pPr>
-          <w:hyperlink w:anchor="_Toc123807488" w:history="1">
+          <w:hyperlink w:anchor="_Toc123811115" w:history="1">
             <w:r>
               <w:rPr>
                 <w:rStyle w:val="Hyperlink"/>
@@ -1706,7 +1727,7 @@
                 <w:noProof/>
                 <w:webHidden/>
               </w:rPr>
-              <w:instrText xml:space="preserve"> PAGEREF _Toc123807488 \h </w:instrText>
+              <w:instrText xml:space="preserve"> PAGEREF _Toc123811115 \h </w:instrText>
             </w:r>
             <w:r>
               <w:rPr>
@@ -1750,7 +1771,7 @@
               <w:sz w:val="22"/>
             </w:rPr>
           </w:pPr>
-          <w:hyperlink w:anchor="_Toc123807489" w:history="1">
+          <w:hyperlink w:anchor="_Toc123811116" w:history="1">
             <w:r>
               <w:rPr>
                 <w:rStyle w:val="Hyperlink"/>
@@ -1799,7 +1820,7 @@
                 <w:noProof/>
                 <w:webHidden/>
               </w:rPr>
-              <w:instrText xml:space="preserve"> PAGEREF _Toc123807489 \h </w:instrText>
+              <w:instrText xml:space="preserve"> PAGEREF _Toc123811116 \h </w:instrText>
             </w:r>
             <w:r>
               <w:rPr>
@@ -1861,7 +1882,7 @@
       <w:pPr>
         <w:pStyle w:val="Heading1"/>
       </w:pPr>
-      <w:bookmarkStart w:id="0" w:name="_Toc123807470"/>
+      <w:bookmarkStart w:id="0" w:name="_Toc123811097"/>
       <w:r>
         <w:lastRenderedPageBreak/>
         <w:t>Introduction</w:t>
@@ -1912,7 +1933,7 @@
       <w:pPr>
         <w:pStyle w:val="Heading1"/>
       </w:pPr>
-      <w:bookmarkStart w:id="1" w:name="_Toc123807471"/>
+      <w:bookmarkStart w:id="1" w:name="_Toc123811098"/>
       <w:r>
         <w:t xml:space="preserve">Implementation </w:t>
       </w:r>
@@ -1925,7 +1946,7 @@
       <w:pPr>
         <w:pStyle w:val="Heading2"/>
       </w:pPr>
-      <w:bookmarkStart w:id="2" w:name="_Toc123807472"/>
+      <w:bookmarkStart w:id="2" w:name="_Toc123811099"/>
       <w:r>
         <w:t>Lobby Model</w:t>
       </w:r>
@@ -1935,7 +1956,7 @@
       <w:pPr>
         <w:pStyle w:val="Heading3"/>
       </w:pPr>
-      <w:bookmarkStart w:id="3" w:name="_Toc123807473"/>
+      <w:bookmarkStart w:id="3" w:name="_Toc123811100"/>
       <w:r>
         <w:t>Layout</w:t>
       </w:r>
@@ -2110,7 +2131,7 @@
       <w:pPr>
         <w:pStyle w:val="Heading3"/>
       </w:pPr>
-      <w:bookmarkStart w:id="4" w:name="_Toc123807474"/>
+      <w:bookmarkStart w:id="4" w:name="_Toc123811101"/>
       <w:r>
         <w:t>Methods</w:t>
       </w:r>
@@ -2218,7 +2239,7 @@
       <w:pPr>
         <w:pStyle w:val="Heading2"/>
       </w:pPr>
-      <w:bookmarkStart w:id="5" w:name="_Toc123807475"/>
+      <w:bookmarkStart w:id="5" w:name="_Toc123811102"/>
       <w:r>
         <w:lastRenderedPageBreak/>
         <w:t>Password Database</w:t>
@@ -2429,7 +2450,7 @@
       <w:pPr>
         <w:pStyle w:val="Heading2"/>
       </w:pPr>
-      <w:bookmarkStart w:id="6" w:name="_Toc123807476"/>
+      <w:bookmarkStart w:id="6" w:name="_Toc123811103"/>
       <w:r>
         <w:lastRenderedPageBreak/>
         <w:t>Server Operations</w:t>
@@ -2630,7 +2651,7 @@
       <w:pPr>
         <w:pStyle w:val="Heading3"/>
       </w:pPr>
-      <w:bookmarkStart w:id="7" w:name="_Toc123807477"/>
+      <w:bookmarkStart w:id="7" w:name="_Toc123811104"/>
       <w:r>
         <w:t>Login</w:t>
       </w:r>
@@ -2847,7 +2868,7 @@
       <w:pPr>
         <w:pStyle w:val="Heading3"/>
       </w:pPr>
-      <w:bookmarkStart w:id="8" w:name="_Toc123807478"/>
+      <w:bookmarkStart w:id="8" w:name="_Toc123811105"/>
       <w:r>
         <w:lastRenderedPageBreak/>
         <w:t>Logout</w:t>
@@ -2874,7 +2895,13 @@
         </w:numPr>
       </w:pPr>
       <w:r>
-        <w:t>Logs a player out of the server.</w:t>
+        <w:t xml:space="preserve">Logs a player out of the </w:t>
+      </w:r>
+      <w:r>
+        <w:t>lobby</w:t>
+      </w:r>
+      <w:r>
+        <w:t>.</w:t>
       </w:r>
     </w:p>
     <w:p>
@@ -2974,7 +3001,7 @@
       <w:pPr>
         <w:pStyle w:val="Heading3"/>
       </w:pPr>
-      <w:bookmarkStart w:id="9" w:name="_Toc123807479"/>
+      <w:bookmarkStart w:id="9" w:name="_Toc123811106"/>
       <w:r>
         <w:t>Join Game</w:t>
       </w:r>
@@ -3216,7 +3243,7 @@
       <w:pPr>
         <w:pStyle w:val="Heading3"/>
       </w:pPr>
-      <w:bookmarkStart w:id="10" w:name="_Toc123807480"/>
+      <w:bookmarkStart w:id="10" w:name="_Toc123811107"/>
       <w:r>
         <w:lastRenderedPageBreak/>
         <w:t>Create Game</w:t>
@@ -3402,18 +3429,18 @@
       <w:pPr>
         <w:pStyle w:val="Heading3"/>
       </w:pPr>
-      <w:bookmarkStart w:id="11" w:name="_Toc123807481"/>
+      <w:bookmarkStart w:id="11" w:name="_Toc123811108"/>
       <w:r>
         <w:lastRenderedPageBreak/>
         <w:t>Leave Game</w:t>
       </w:r>
+      <w:r>
+        <w:t xml:space="preserve"> </w:t>
+      </w:r>
+      <w:r>
+        <w:sym w:font="Wingdings" w:char="F0FC"/>
+      </w:r>
       <w:bookmarkEnd w:id="11"/>
-      <w:r>
-        <w:t xml:space="preserve"> </w:t>
-      </w:r>
-      <w:r>
-        <w:sym w:font="Wingdings" w:char="F0FC"/>
-      </w:r>
     </w:p>
     <w:tbl>
       <w:tblPr>
@@ -3523,6 +3550,33 @@
             <w:r>
               <w:t>Owner leaves removes all</w:t>
             </w:r>
+            <w:r>
+              <w:t xml:space="preserve"> </w:t>
+            </w:r>
+            <w:r>
+              <w:t xml:space="preserve"> </w:t>
+            </w:r>
+            <w:r>
+              <w:sym w:font="Wingdings" w:char="F0FE"/>
+            </w:r>
+          </w:p>
+          <w:p>
+            <w:pPr>
+              <w:pStyle w:val="ListParagraph"/>
+              <w:numPr>
+                <w:ilvl w:val="1"/>
+                <w:numId w:val="15"/>
+              </w:numPr>
+            </w:pPr>
+            <w:r>
+              <w:t xml:space="preserve">Game no longer exists </w:t>
+            </w:r>
+            <w:r>
+              <w:t xml:space="preserve"> </w:t>
+            </w:r>
+            <w:r>
+              <w:sym w:font="Wingdings" w:char="F0FE"/>
+            </w:r>
           </w:p>
         </w:tc>
         <w:tc>
@@ -3593,6 +3647,29 @@
     <w:p/>
     <w:p>
       <w:r>
+        <w:t>3</w:t>
+      </w:r>
+      <w:r>
+        <w:rPr>
+          <w:vertAlign w:val="superscript"/>
+        </w:rPr>
+        <w:t>rd</w:t>
+      </w:r>
+      <w:r>
+        <w:t xml:space="preserve"> Party:</w:t>
+      </w:r>
+    </w:p>
+    <w:p>
+      <w:pPr>
+        <w:pStyle w:val="Code"/>
+      </w:pPr>
+      <w:r>
+        <w:t>KickedFromGame{reason: string}</w:t>
+      </w:r>
+    </w:p>
+    <w:p/>
+    <w:p>
+      <w:r>
         <w:t>Global:</w:t>
       </w:r>
     </w:p>
@@ -3628,7 +3705,7 @@
       <w:pPr>
         <w:pStyle w:val="Heading3"/>
       </w:pPr>
-      <w:bookmarkStart w:id="12" w:name="_Toc123807482"/>
+      <w:bookmarkStart w:id="12" w:name="_Toc123811109"/>
       <w:r>
         <w:lastRenderedPageBreak/>
         <w:t>Remove Player</w:t>
@@ -3881,7 +3958,19 @@
     </w:p>
     <w:p>
       <w:r>
-        <w:t>3rd Party:</w:t>
+        <w:t>3</w:t>
+      </w:r>
+      <w:r>
+        <w:rPr>
+          <w:vertAlign w:val="superscript"/>
+        </w:rPr>
+        <w:t>rd</w:t>
+      </w:r>
+      <w:r>
+        <w:t xml:space="preserve"> </w:t>
+      </w:r>
+      <w:r>
+        <w:t>Party:</w:t>
       </w:r>
     </w:p>
     <w:p>
@@ -3954,90 +4043,184 @@
       <w:pPr>
         <w:pStyle w:val="Heading3"/>
       </w:pPr>
-      <w:bookmarkStart w:id="13" w:name="_Toc123807483"/>
+      <w:bookmarkStart w:id="13" w:name="_Toc123811110"/>
       <w:r>
         <w:lastRenderedPageBreak/>
         <w:t>Start Game</w:t>
       </w:r>
       <w:bookmarkEnd w:id="13"/>
-    </w:p>
-    <w:p>
-      <w:pPr>
-        <w:pStyle w:val="Code"/>
-      </w:pPr>
-      <w:r>
-        <w:t>Effects:</w:t>
-      </w:r>
-    </w:p>
-    <w:p>
-      <w:pPr>
-        <w:pStyle w:val="Code"/>
-        <w:numPr>
-          <w:ilvl w:val="0"/>
-          <w:numId w:val="17"/>
-        </w:numPr>
-      </w:pPr>
-      <w:r>
-        <w:t>Removes all players from the lobby.</w:t>
-      </w:r>
-    </w:p>
-    <w:p>
-      <w:pPr>
-        <w:pStyle w:val="Code"/>
-        <w:numPr>
-          <w:ilvl w:val="0"/>
-          <w:numId w:val="17"/>
-        </w:numPr>
-      </w:pPr>
-      <w:r>
-        <w:t>Players session-hashes remain valid.</w:t>
-      </w:r>
-    </w:p>
-    <w:p>
-      <w:pPr>
-        <w:pStyle w:val="Code"/>
-        <w:numPr>
-          <w:ilvl w:val="0"/>
-          <w:numId w:val="17"/>
-        </w:numPr>
-      </w:pPr>
-      <w:r>
-        <w:t xml:space="preserve">Game </w:t>
-      </w:r>
-      <w:r>
-        <w:t>get’s</w:t>
-      </w:r>
-      <w:r>
-        <w:t xml:space="preserve"> removed from the lobby.</w:t>
-      </w:r>
-    </w:p>
+      <w:r>
+        <w:t xml:space="preserve"> </w:t>
+      </w:r>
+      <w:r>
+        <w:sym w:font="Wingdings" w:char="F0FC"/>
+      </w:r>
+    </w:p>
+    <w:tbl>
+      <w:tblPr>
+        <w:tblStyle w:val="TableGrid"/>
+        <w:tblW w:w="0" w:type="auto"/>
+        <w:tblLook w:val="04A0" w:firstRow="1" w:lastRow="0" w:firstColumn="1" w:lastColumn="0" w:noHBand="0" w:noVBand="1"/>
+      </w:tblPr>
+      <w:tblGrid>
+        <w:gridCol w:w="4945"/>
+        <w:gridCol w:w="4405"/>
+      </w:tblGrid>
+      <w:tr>
+        <w:tc>
+          <w:tcPr>
+            <w:tcW w:w="4945" w:type="dxa"/>
+          </w:tcPr>
+          <w:p>
+            <w:r>
+              <w:t>Effects:</w:t>
+            </w:r>
+          </w:p>
+        </w:tc>
+        <w:tc>
+          <w:tcPr>
+            <w:tcW w:w="4405" w:type="dxa"/>
+          </w:tcPr>
+          <w:p>
+            <w:r>
+              <w:t>Reasons for rejection:</w:t>
+            </w:r>
+          </w:p>
+        </w:tc>
+      </w:tr>
+      <w:tr>
+        <w:tc>
+          <w:tcPr>
+            <w:tcW w:w="4945" w:type="dxa"/>
+          </w:tcPr>
+          <w:p>
+            <w:pPr>
+              <w:pStyle w:val="Code"/>
+              <w:numPr>
+                <w:ilvl w:val="0"/>
+                <w:numId w:val="15"/>
+              </w:numPr>
+            </w:pPr>
+            <w:r>
+              <w:t>Removes players</w:t>
+            </w:r>
+            <w:r>
+              <w:t xml:space="preserve"> from</w:t>
+            </w:r>
+            <w:r>
+              <w:t xml:space="preserve"> lobb</w:t>
+            </w:r>
+            <w:r>
+              <w:t xml:space="preserve">y </w:t>
+            </w:r>
+          </w:p>
+          <w:p>
+            <w:pPr>
+              <w:pStyle w:val="ListParagraph"/>
+              <w:numPr>
+                <w:ilvl w:val="0"/>
+                <w:numId w:val="15"/>
+              </w:numPr>
+            </w:pPr>
+            <w:r>
+              <w:t xml:space="preserve">Removes game from </w:t>
+            </w:r>
+            <w:r>
+              <w:t>lobby</w:t>
+            </w:r>
+            <w:r>
+              <w:t xml:space="preserve"> </w:t>
+            </w:r>
+          </w:p>
+          <w:p>
+            <w:pPr>
+              <w:pStyle w:val="ListParagraph"/>
+              <w:numPr>
+                <w:ilvl w:val="0"/>
+                <w:numId w:val="15"/>
+              </w:numPr>
+            </w:pPr>
+            <w:r>
+              <w:t xml:space="preserve">Notifies </w:t>
+            </w:r>
+            <w:r>
+              <w:t>players</w:t>
+            </w:r>
+          </w:p>
+          <w:p>
+            <w:pPr>
+              <w:pStyle w:val="ListParagraph"/>
+              <w:numPr>
+                <w:ilvl w:val="0"/>
+                <w:numId w:val="15"/>
+              </w:numPr>
+            </w:pPr>
+            <w:r>
+              <w:t xml:space="preserve">Notifies global </w:t>
+            </w:r>
+          </w:p>
+          <w:p>
+            <w:pPr>
+              <w:pStyle w:val="ListParagraph"/>
+              <w:numPr>
+                <w:ilvl w:val="0"/>
+                <w:numId w:val="15"/>
+              </w:numPr>
+            </w:pPr>
+            <w:r>
+              <w:t>Hashes remain valid</w:t>
+            </w:r>
+            <w:r>
+              <w:t xml:space="preserve">  </w:t>
+            </w:r>
+            <w:r>
+              <w:sym w:font="Wingdings" w:char="F0FE"/>
+            </w:r>
+          </w:p>
+        </w:tc>
+        <w:tc>
+          <w:tcPr>
+            <w:tcW w:w="4405" w:type="dxa"/>
+          </w:tcPr>
+          <w:p>
+            <w:pPr>
+              <w:pStyle w:val="ListParagraph"/>
+              <w:numPr>
+                <w:ilvl w:val="0"/>
+                <w:numId w:val="16"/>
+              </w:numPr>
+            </w:pPr>
+            <w:r>
+              <w:t xml:space="preserve">The player is not in a game </w:t>
+            </w:r>
+            <w:r>
+              <w:sym w:font="Wingdings" w:char="F0FE"/>
+            </w:r>
+          </w:p>
+          <w:p>
+            <w:pPr>
+              <w:pStyle w:val="ListParagraph"/>
+              <w:numPr>
+                <w:ilvl w:val="0"/>
+                <w:numId w:val="16"/>
+              </w:numPr>
+            </w:pPr>
+            <w:r>
+              <w:t>The player is not owner</w:t>
+            </w:r>
+            <w:r>
+              <w:t xml:space="preserve"> </w:t>
+            </w:r>
+            <w:r>
+              <w:sym w:font="Wingdings" w:char="F0FE"/>
+            </w:r>
+          </w:p>
+          <w:p/>
+        </w:tc>
+      </w:tr>
+    </w:tbl>
     <w:p/>
     <w:p>
-      <w:pPr>
-        <w:pStyle w:val="Code"/>
-      </w:pPr>
-      <w:r>
-        <w:t>Reasons for rejection:</w:t>
-      </w:r>
-    </w:p>
-    <w:p>
-      <w:pPr>
-        <w:pStyle w:val="Code"/>
-        <w:numPr>
-          <w:ilvl w:val="0"/>
-          <w:numId w:val="18"/>
-        </w:numPr>
-      </w:pPr>
-      <w:r>
-        <w:t>The player is not in a game.</w:t>
-      </w:r>
-    </w:p>
-    <w:p>
-      <w:pPr>
-        <w:pStyle w:val="Code"/>
-      </w:pPr>
-    </w:p>
-    <w:p>
       <w:r>
         <w:t>Server:</w:t>
       </w:r>
@@ -4072,7 +4255,44 @@
       <w:pPr>
         <w:pStyle w:val="Code"/>
       </w:pPr>
-    </w:p>
+      <w:r>
+        <w:t>Start</w:t>
+      </w:r>
+      <w:r>
+        <w:t>Rejected</w:t>
+      </w:r>
+      <w:r>
+        <w:t>{ip: string, port: int}</w:t>
+      </w:r>
+    </w:p>
+    <w:p>
+      <w:pPr>
+        <w:pStyle w:val="Code"/>
+      </w:pPr>
+    </w:p>
+    <w:p>
+      <w:r>
+        <w:t>3</w:t>
+      </w:r>
+      <w:r>
+        <w:rPr>
+          <w:vertAlign w:val="superscript"/>
+        </w:rPr>
+        <w:t>rd</w:t>
+      </w:r>
+      <w:r>
+        <w:t xml:space="preserve"> Party:</w:t>
+      </w:r>
+    </w:p>
+    <w:p>
+      <w:pPr>
+        <w:pStyle w:val="Code"/>
+      </w:pPr>
+      <w:r>
+        <w:t>StartGame{ip: string, port: int}</w:t>
+      </w:r>
+    </w:p>
+    <w:p/>
     <w:p>
       <w:r>
         <w:t>Global:</w:t>
@@ -4088,12 +4308,21 @@
     </w:p>
     <w:p>
       <w:pPr>
+        <w:pStyle w:val="Code"/>
+      </w:pPr>
+      <w:r>
+        <w:t>LeaveLobby{playername: string}</w:t>
+      </w:r>
+    </w:p>
+    <w:p/>
+    <w:p>
+      <w:pPr>
         <w:pStyle w:val="Heading3"/>
       </w:pPr>
       <w:r>
         <w:br w:type="page"/>
       </w:r>
-      <w:bookmarkStart w:id="14" w:name="_Toc123807484"/>
+      <w:bookmarkStart w:id="14" w:name="_Toc123811111"/>
       <w:r>
         <w:lastRenderedPageBreak/>
         <w:t>Invite Player</w:t>
@@ -4220,7 +4449,7 @@
       <w:pPr>
         <w:pStyle w:val="Heading3"/>
       </w:pPr>
-      <w:bookmarkStart w:id="15" w:name="_Toc123807485"/>
+      <w:bookmarkStart w:id="15" w:name="_Toc123811112"/>
       <w:r>
         <w:t>Register Player</w:t>
       </w:r>
@@ -4359,7 +4588,7 @@
       <w:pPr>
         <w:pStyle w:val="Heading3"/>
       </w:pPr>
-      <w:bookmarkStart w:id="16" w:name="_Toc123807486"/>
+      <w:bookmarkStart w:id="16" w:name="_Toc123811113"/>
       <w:r>
         <w:lastRenderedPageBreak/>
         <w:t>Recover Password</w:t>
@@ -4442,7 +4671,7 @@
       <w:pPr>
         <w:pStyle w:val="Heading3"/>
       </w:pPr>
-      <w:bookmarkStart w:id="17" w:name="_Toc123807487"/>
+      <w:bookmarkStart w:id="17" w:name="_Toc123811114"/>
       <w:r>
         <w:t>Delete Player</w:t>
       </w:r>
@@ -4571,7 +4800,7 @@
       <w:pPr>
         <w:pStyle w:val="Heading3"/>
       </w:pPr>
-      <w:bookmarkStart w:id="18" w:name="_Toc123807488"/>
+      <w:bookmarkStart w:id="18" w:name="_Toc123811115"/>
       <w:r>
         <w:lastRenderedPageBreak/>
         <w:t>Requ</w:t>
@@ -4680,7 +4909,7 @@
       <w:pPr>
         <w:pStyle w:val="Heading3"/>
       </w:pPr>
-      <w:bookmarkStart w:id="19" w:name="_Toc123807489"/>
+      <w:bookmarkStart w:id="19" w:name="_Toc123811116"/>
       <w:r>
         <w:t>Request Game List</w:t>
       </w:r>
@@ -7024,7 +7253,7 @@
   <w:abstractNum w:abstractNumId="19" w15:restartNumberingAfterBreak="0">
     <w:nsid w:val="5BB62D6E"/>
     <w:multiLevelType w:val="hybridMultilevel"/>
-    <w:tmpl w:val="2F424580"/>
+    <w:tmpl w:val="AECA19C4"/>
     <w:lvl w:ilvl="0" w:tplc="04090001">
       <w:start w:val="1"/>
       <w:numFmt w:val="bullet"/>
@@ -7037,7 +7266,7 @@
         <w:rFonts w:ascii="Symbol" w:hAnsi="Symbol" w:hint="default"/>
       </w:rPr>
     </w:lvl>
-    <w:lvl w:ilvl="1" w:tplc="04090003" w:tentative="1">
+    <w:lvl w:ilvl="1" w:tplc="04090003">
       <w:start w:val="1"/>
       <w:numFmt w:val="bullet"/>
       <w:lvlText w:val="o"/>
@@ -8817,7 +9046,7 @@
   <w:style w:type="paragraph" w:default="1" w:styleId="Normal">
     <w:name w:val="Normal"/>
     <w:qFormat/>
-    <w:rsid w:val="00C47FAB"/>
+    <w:rsid w:val="00D164D5"/>
     <w:pPr>
       <w:spacing w:after="0"/>
     </w:pPr>

</xml_diff>

<commit_message>
cleaned out test results from repo
</commit_message>
<xml_diff>
--- a/doc/specification.bak.docx
+++ b/doc/specification.bak.docx
@@ -25,6 +25,9 @@
         <w:p>
           <w:pPr>
             <w:pStyle w:val="TOCHeading"/>
+            <w:rPr>
+              <w:lang w:val="en-CA"/>
+            </w:rPr>
           </w:pPr>
           <w:r>
             <w:t>Contents</w:t>
@@ -52,7 +55,7 @@
           <w:r>
             <w:fldChar w:fldCharType="separate"/>
           </w:r>
-          <w:hyperlink w:anchor="_Toc123811097" w:history="1">
+          <w:hyperlink w:anchor="_Toc123824810" w:history="1">
             <w:r>
               <w:rPr>
                 <w:rStyle w:val="Hyperlink"/>
@@ -94,7 +97,7 @@
                 <w:noProof/>
                 <w:webHidden/>
               </w:rPr>
-              <w:instrText xml:space="preserve"> PAGEREF _Toc123811097 \h </w:instrText>
+              <w:instrText xml:space="preserve"> PAGEREF _Toc123824810 \h </w:instrText>
             </w:r>
             <w:r>
               <w:rPr>
@@ -138,7 +141,7 @@
               <w:sz w:val="22"/>
             </w:rPr>
           </w:pPr>
-          <w:hyperlink w:anchor="_Toc123811098" w:history="1">
+          <w:hyperlink w:anchor="_Toc123824811" w:history="1">
             <w:r>
               <w:rPr>
                 <w:rStyle w:val="Hyperlink"/>
@@ -180,7 +183,7 @@
                 <w:noProof/>
                 <w:webHidden/>
               </w:rPr>
-              <w:instrText xml:space="preserve"> PAGEREF _Toc123811098 \h </w:instrText>
+              <w:instrText xml:space="preserve"> PAGEREF _Toc123824811 \h </w:instrText>
             </w:r>
             <w:r>
               <w:rPr>
@@ -224,7 +227,7 @@
               <w:sz w:val="22"/>
             </w:rPr>
           </w:pPr>
-          <w:hyperlink w:anchor="_Toc123811099" w:history="1">
+          <w:hyperlink w:anchor="_Toc123824812" w:history="1">
             <w:r>
               <w:rPr>
                 <w:rStyle w:val="Hyperlink"/>
@@ -266,7 +269,7 @@
                 <w:noProof/>
                 <w:webHidden/>
               </w:rPr>
-              <w:instrText xml:space="preserve"> PAGEREF _Toc123811099 \h </w:instrText>
+              <w:instrText xml:space="preserve"> PAGEREF _Toc123824812 \h </w:instrText>
             </w:r>
             <w:r>
               <w:rPr>
@@ -310,7 +313,7 @@
               <w:sz w:val="22"/>
             </w:rPr>
           </w:pPr>
-          <w:hyperlink w:anchor="_Toc123811100" w:history="1">
+          <w:hyperlink w:anchor="_Toc123824813" w:history="1">
             <w:r>
               <w:rPr>
                 <w:rStyle w:val="Hyperlink"/>
@@ -352,7 +355,7 @@
                 <w:noProof/>
                 <w:webHidden/>
               </w:rPr>
-              <w:instrText xml:space="preserve"> PAGEREF _Toc123811100 \h </w:instrText>
+              <w:instrText xml:space="preserve"> PAGEREF _Toc123824813 \h </w:instrText>
             </w:r>
             <w:r>
               <w:rPr>
@@ -396,7 +399,7 @@
               <w:sz w:val="22"/>
             </w:rPr>
           </w:pPr>
-          <w:hyperlink w:anchor="_Toc123811101" w:history="1">
+          <w:hyperlink w:anchor="_Toc123824814" w:history="1">
             <w:r>
               <w:rPr>
                 <w:rStyle w:val="Hyperlink"/>
@@ -438,7 +441,7 @@
                 <w:noProof/>
                 <w:webHidden/>
               </w:rPr>
-              <w:instrText xml:space="preserve"> PAGEREF _Toc123811101 \h </w:instrText>
+              <w:instrText xml:space="preserve"> PAGEREF _Toc123824814 \h </w:instrText>
             </w:r>
             <w:r>
               <w:rPr>
@@ -482,7 +485,7 @@
               <w:sz w:val="22"/>
             </w:rPr>
           </w:pPr>
-          <w:hyperlink w:anchor="_Toc123811102" w:history="1">
+          <w:hyperlink w:anchor="_Toc123824815" w:history="1">
             <w:r>
               <w:rPr>
                 <w:rStyle w:val="Hyperlink"/>
@@ -524,7 +527,7 @@
                 <w:noProof/>
                 <w:webHidden/>
               </w:rPr>
-              <w:instrText xml:space="preserve"> PAGEREF _Toc123811102 \h </w:instrText>
+              <w:instrText xml:space="preserve"> PAGEREF _Toc123824815 \h </w:instrText>
             </w:r>
             <w:r>
               <w:rPr>
@@ -568,7 +571,7 @@
               <w:sz w:val="22"/>
             </w:rPr>
           </w:pPr>
-          <w:hyperlink w:anchor="_Toc123811103" w:history="1">
+          <w:hyperlink w:anchor="_Toc123824816" w:history="1">
             <w:r>
               <w:rPr>
                 <w:rStyle w:val="Hyperlink"/>
@@ -610,7 +613,7 @@
                 <w:noProof/>
                 <w:webHidden/>
               </w:rPr>
-              <w:instrText xml:space="preserve"> PAGEREF _Toc123811103 \h </w:instrText>
+              <w:instrText xml:space="preserve"> PAGEREF _Toc123824816 \h </w:instrText>
             </w:r>
             <w:r>
               <w:rPr>
@@ -654,7 +657,7 @@
               <w:sz w:val="22"/>
             </w:rPr>
           </w:pPr>
-          <w:hyperlink w:anchor="_Toc123811104" w:history="1">
+          <w:hyperlink w:anchor="_Toc123824817" w:history="1">
             <w:r>
               <w:rPr>
                 <w:rStyle w:val="Hyperlink"/>
@@ -711,7 +714,7 @@
                 <w:noProof/>
                 <w:webHidden/>
               </w:rPr>
-              <w:instrText xml:space="preserve"> PAGEREF _Toc123811104 \h </w:instrText>
+              <w:instrText xml:space="preserve"> PAGEREF _Toc123824817 \h </w:instrText>
             </w:r>
             <w:r>
               <w:rPr>
@@ -755,7 +758,7 @@
               <w:sz w:val="22"/>
             </w:rPr>
           </w:pPr>
-          <w:hyperlink w:anchor="_Toc123811105" w:history="1">
+          <w:hyperlink w:anchor="_Toc123824818" w:history="1">
             <w:r>
               <w:rPr>
                 <w:rStyle w:val="Hyperlink"/>
@@ -804,7 +807,7 @@
                 <w:noProof/>
                 <w:webHidden/>
               </w:rPr>
-              <w:instrText xml:space="preserve"> PAGEREF _Toc123811105 \h </w:instrText>
+              <w:instrText xml:space="preserve"> PAGEREF _Toc123824818 \h </w:instrText>
             </w:r>
             <w:r>
               <w:rPr>
@@ -848,7 +851,7 @@
               <w:sz w:val="22"/>
             </w:rPr>
           </w:pPr>
-          <w:hyperlink w:anchor="_Toc123811106" w:history="1">
+          <w:hyperlink w:anchor="_Toc123824819" w:history="1">
             <w:r>
               <w:rPr>
                 <w:rStyle w:val="Hyperlink"/>
@@ -897,7 +900,7 @@
                 <w:noProof/>
                 <w:webHidden/>
               </w:rPr>
-              <w:instrText xml:space="preserve"> PAGEREF _Toc123811106 \h </w:instrText>
+              <w:instrText xml:space="preserve"> PAGEREF _Toc123824819 \h </w:instrText>
             </w:r>
             <w:r>
               <w:rPr>
@@ -941,7 +944,7 @@
               <w:sz w:val="22"/>
             </w:rPr>
           </w:pPr>
-          <w:hyperlink w:anchor="_Toc123811107" w:history="1">
+          <w:hyperlink w:anchor="_Toc123824820" w:history="1">
             <w:r>
               <w:rPr>
                 <w:rStyle w:val="Hyperlink"/>
@@ -990,7 +993,7 @@
                 <w:noProof/>
                 <w:webHidden/>
               </w:rPr>
-              <w:instrText xml:space="preserve"> PAGEREF _Toc123811107 \h </w:instrText>
+              <w:instrText xml:space="preserve"> PAGEREF _Toc123824820 \h </w:instrText>
             </w:r>
             <w:r>
               <w:rPr>
@@ -1034,7 +1037,7 @@
               <w:sz w:val="22"/>
             </w:rPr>
           </w:pPr>
-          <w:hyperlink w:anchor="_Toc123811108" w:history="1">
+          <w:hyperlink w:anchor="_Toc123824821" w:history="1">
             <w:r>
               <w:rPr>
                 <w:rStyle w:val="Hyperlink"/>
@@ -1083,7 +1086,7 @@
                 <w:noProof/>
                 <w:webHidden/>
               </w:rPr>
-              <w:instrText xml:space="preserve"> PAGEREF _Toc123811108 \h </w:instrText>
+              <w:instrText xml:space="preserve"> PAGEREF _Toc123824821 \h </w:instrText>
             </w:r>
             <w:r>
               <w:rPr>
@@ -1127,7 +1130,7 @@
               <w:sz w:val="22"/>
             </w:rPr>
           </w:pPr>
-          <w:hyperlink w:anchor="_Toc123811109" w:history="1">
+          <w:hyperlink w:anchor="_Toc123824822" w:history="1">
             <w:r>
               <w:rPr>
                 <w:rStyle w:val="Hyperlink"/>
@@ -1176,7 +1179,7 @@
                 <w:noProof/>
                 <w:webHidden/>
               </w:rPr>
-              <w:instrText xml:space="preserve"> PAGEREF _Toc123811109 \h </w:instrText>
+              <w:instrText xml:space="preserve"> PAGEREF _Toc123824822 \h </w:instrText>
             </w:r>
             <w:r>
               <w:rPr>
@@ -1220,7 +1223,7 @@
               <w:sz w:val="22"/>
             </w:rPr>
           </w:pPr>
-          <w:hyperlink w:anchor="_Toc123811110" w:history="1">
+          <w:hyperlink w:anchor="_Toc123824823" w:history="1">
             <w:r>
               <w:rPr>
                 <w:rStyle w:val="Hyperlink"/>
@@ -1241,21 +1244,14 @@
                 <w:rStyle w:val="Hyperlink"/>
                 <w:noProof/>
               </w:rPr>
-              <w:t>Start G</w:t>
+              <w:t xml:space="preserve">Start Game </w:t>
             </w:r>
             <w:r>
               <w:rPr>
                 <w:rStyle w:val="Hyperlink"/>
                 <w:noProof/>
               </w:rPr>
-              <w:t>a</w:t>
-            </w:r>
-            <w:r>
-              <w:rPr>
-                <w:rStyle w:val="Hyperlink"/>
-                <w:noProof/>
-              </w:rPr>
-              <w:t>me</w:t>
+              <w:sym w:font="Wingdings" w:char="F0FC"/>
             </w:r>
             <w:r>
               <w:rPr>
@@ -1276,7 +1272,7 @@
                 <w:noProof/>
                 <w:webHidden/>
               </w:rPr>
-              <w:instrText xml:space="preserve"> PAGEREF _Toc123811110 \h </w:instrText>
+              <w:instrText xml:space="preserve"> PAGEREF _Toc123824823 \h </w:instrText>
             </w:r>
             <w:r>
               <w:rPr>
@@ -1320,7 +1316,7 @@
               <w:sz w:val="22"/>
             </w:rPr>
           </w:pPr>
-          <w:hyperlink w:anchor="_Toc123811111" w:history="1">
+          <w:hyperlink w:anchor="_Toc123824824" w:history="1">
             <w:r>
               <w:rPr>
                 <w:rStyle w:val="Hyperlink"/>
@@ -1369,7 +1365,7 @@
                 <w:noProof/>
                 <w:webHidden/>
               </w:rPr>
-              <w:instrText xml:space="preserve"> PAGEREF _Toc123811111 \h </w:instrText>
+              <w:instrText xml:space="preserve"> PAGEREF _Toc123824824 \h </w:instrText>
             </w:r>
             <w:r>
               <w:rPr>
@@ -1413,7 +1409,7 @@
               <w:sz w:val="22"/>
             </w:rPr>
           </w:pPr>
-          <w:hyperlink w:anchor="_Toc123811112" w:history="1">
+          <w:hyperlink w:anchor="_Toc123824825" w:history="1">
             <w:r>
               <w:rPr>
                 <w:rStyle w:val="Hyperlink"/>
@@ -1462,7 +1458,7 @@
                 <w:noProof/>
                 <w:webHidden/>
               </w:rPr>
-              <w:instrText xml:space="preserve"> PAGEREF _Toc123811112 \h </w:instrText>
+              <w:instrText xml:space="preserve"> PAGEREF _Toc123824825 \h </w:instrText>
             </w:r>
             <w:r>
               <w:rPr>
@@ -1506,7 +1502,7 @@
               <w:sz w:val="22"/>
             </w:rPr>
           </w:pPr>
-          <w:hyperlink w:anchor="_Toc123811113" w:history="1">
+          <w:hyperlink w:anchor="_Toc123824826" w:history="1">
             <w:r>
               <w:rPr>
                 <w:rStyle w:val="Hyperlink"/>
@@ -1548,7 +1544,7 @@
                 <w:noProof/>
                 <w:webHidden/>
               </w:rPr>
-              <w:instrText xml:space="preserve"> PAGEREF _Toc123811113 \h </w:instrText>
+              <w:instrText xml:space="preserve"> PAGEREF _Toc123824826 \h </w:instrText>
             </w:r>
             <w:r>
               <w:rPr>
@@ -1592,7 +1588,7 @@
               <w:sz w:val="22"/>
             </w:rPr>
           </w:pPr>
-          <w:hyperlink w:anchor="_Toc123811114" w:history="1">
+          <w:hyperlink w:anchor="_Toc123824827" w:history="1">
             <w:r>
               <w:rPr>
                 <w:rStyle w:val="Hyperlink"/>
@@ -1634,7 +1630,7 @@
                 <w:noProof/>
                 <w:webHidden/>
               </w:rPr>
-              <w:instrText xml:space="preserve"> PAGEREF _Toc123811114 \h </w:instrText>
+              <w:instrText xml:space="preserve"> PAGEREF _Toc123824827 \h </w:instrText>
             </w:r>
             <w:r>
               <w:rPr>
@@ -1678,7 +1674,7 @@
               <w:sz w:val="22"/>
             </w:rPr>
           </w:pPr>
-          <w:hyperlink w:anchor="_Toc123811115" w:history="1">
+          <w:hyperlink w:anchor="_Toc123824828" w:history="1">
             <w:r>
               <w:rPr>
                 <w:rStyle w:val="Hyperlink"/>
@@ -1727,7 +1723,7 @@
                 <w:noProof/>
                 <w:webHidden/>
               </w:rPr>
-              <w:instrText xml:space="preserve"> PAGEREF _Toc123811115 \h </w:instrText>
+              <w:instrText xml:space="preserve"> PAGEREF _Toc123824828 \h </w:instrText>
             </w:r>
             <w:r>
               <w:rPr>
@@ -1771,7 +1767,7 @@
               <w:sz w:val="22"/>
             </w:rPr>
           </w:pPr>
-          <w:hyperlink w:anchor="_Toc123811116" w:history="1">
+          <w:hyperlink w:anchor="_Toc123824829" w:history="1">
             <w:r>
               <w:rPr>
                 <w:rStyle w:val="Hyperlink"/>
@@ -1820,7 +1816,7 @@
                 <w:noProof/>
                 <w:webHidden/>
               </w:rPr>
-              <w:instrText xml:space="preserve"> PAGEREF _Toc123811116 \h </w:instrText>
+              <w:instrText xml:space="preserve"> PAGEREF _Toc123824829 \h </w:instrText>
             </w:r>
             <w:r>
               <w:rPr>
@@ -1882,7 +1878,7 @@
       <w:pPr>
         <w:pStyle w:val="Heading1"/>
       </w:pPr>
-      <w:bookmarkStart w:id="0" w:name="_Toc123811097"/>
+      <w:bookmarkStart w:id="0" w:name="_Toc123824810"/>
       <w:r>
         <w:lastRenderedPageBreak/>
         <w:t>Introduction</w:t>
@@ -1933,7 +1929,7 @@
       <w:pPr>
         <w:pStyle w:val="Heading1"/>
       </w:pPr>
-      <w:bookmarkStart w:id="1" w:name="_Toc123811098"/>
+      <w:bookmarkStart w:id="1" w:name="_Toc123824811"/>
       <w:r>
         <w:t xml:space="preserve">Implementation </w:t>
       </w:r>
@@ -1946,7 +1942,7 @@
       <w:pPr>
         <w:pStyle w:val="Heading2"/>
       </w:pPr>
-      <w:bookmarkStart w:id="2" w:name="_Toc123811099"/>
+      <w:bookmarkStart w:id="2" w:name="_Toc123824812"/>
       <w:r>
         <w:t>Lobby Model</w:t>
       </w:r>
@@ -1956,7 +1952,7 @@
       <w:pPr>
         <w:pStyle w:val="Heading3"/>
       </w:pPr>
-      <w:bookmarkStart w:id="3" w:name="_Toc123811100"/>
+      <w:bookmarkStart w:id="3" w:name="_Toc123824813"/>
       <w:r>
         <w:t>Layout</w:t>
       </w:r>
@@ -2131,7 +2127,7 @@
       <w:pPr>
         <w:pStyle w:val="Heading3"/>
       </w:pPr>
-      <w:bookmarkStart w:id="4" w:name="_Toc123811101"/>
+      <w:bookmarkStart w:id="4" w:name="_Toc123824814"/>
       <w:r>
         <w:t>Methods</w:t>
       </w:r>
@@ -2239,7 +2235,7 @@
       <w:pPr>
         <w:pStyle w:val="Heading2"/>
       </w:pPr>
-      <w:bookmarkStart w:id="5" w:name="_Toc123811102"/>
+      <w:bookmarkStart w:id="5" w:name="_Toc123824815"/>
       <w:r>
         <w:lastRenderedPageBreak/>
         <w:t>Password Database</w:t>
@@ -2450,7 +2446,7 @@
       <w:pPr>
         <w:pStyle w:val="Heading2"/>
       </w:pPr>
-      <w:bookmarkStart w:id="6" w:name="_Toc123811103"/>
+      <w:bookmarkStart w:id="6" w:name="_Toc123824816"/>
       <w:r>
         <w:lastRenderedPageBreak/>
         <w:t>Server Operations</w:t>
@@ -2651,7 +2647,7 @@
       <w:pPr>
         <w:pStyle w:val="Heading3"/>
       </w:pPr>
-      <w:bookmarkStart w:id="7" w:name="_Toc123811104"/>
+      <w:bookmarkStart w:id="7" w:name="_Toc123824817"/>
       <w:r>
         <w:t>Login</w:t>
       </w:r>
@@ -2868,7 +2864,7 @@
       <w:pPr>
         <w:pStyle w:val="Heading3"/>
       </w:pPr>
-      <w:bookmarkStart w:id="8" w:name="_Toc123811105"/>
+      <w:bookmarkStart w:id="8" w:name="_Toc123824818"/>
       <w:r>
         <w:lastRenderedPageBreak/>
         <w:t>Logout</w:t>
@@ -3001,7 +2997,7 @@
       <w:pPr>
         <w:pStyle w:val="Heading3"/>
       </w:pPr>
-      <w:bookmarkStart w:id="9" w:name="_Toc123811106"/>
+      <w:bookmarkStart w:id="9" w:name="_Toc123824819"/>
       <w:r>
         <w:t>Join Game</w:t>
       </w:r>
@@ -3243,7 +3239,7 @@
       <w:pPr>
         <w:pStyle w:val="Heading3"/>
       </w:pPr>
-      <w:bookmarkStart w:id="10" w:name="_Toc123811107"/>
+      <w:bookmarkStart w:id="10" w:name="_Toc123824820"/>
       <w:r>
         <w:lastRenderedPageBreak/>
         <w:t>Create Game</w:t>
@@ -3429,7 +3425,7 @@
       <w:pPr>
         <w:pStyle w:val="Heading3"/>
       </w:pPr>
-      <w:bookmarkStart w:id="11" w:name="_Toc123811108"/>
+      <w:bookmarkStart w:id="11" w:name="_Toc123824821"/>
       <w:r>
         <w:lastRenderedPageBreak/>
         <w:t>Leave Game</w:t>
@@ -3705,7 +3701,7 @@
       <w:pPr>
         <w:pStyle w:val="Heading3"/>
       </w:pPr>
-      <w:bookmarkStart w:id="12" w:name="_Toc123811109"/>
+      <w:bookmarkStart w:id="12" w:name="_Toc123824822"/>
       <w:r>
         <w:lastRenderedPageBreak/>
         <w:t>Remove Player</w:t>
@@ -4043,18 +4039,18 @@
       <w:pPr>
         <w:pStyle w:val="Heading3"/>
       </w:pPr>
-      <w:bookmarkStart w:id="13" w:name="_Toc123811110"/>
+      <w:bookmarkStart w:id="13" w:name="_Toc123824823"/>
       <w:r>
         <w:lastRenderedPageBreak/>
         <w:t>Start Game</w:t>
       </w:r>
+      <w:r>
+        <w:t xml:space="preserve"> </w:t>
+      </w:r>
+      <w:r>
+        <w:sym w:font="Wingdings" w:char="F0FC"/>
+      </w:r>
       <w:bookmarkEnd w:id="13"/>
-      <w:r>
-        <w:t xml:space="preserve"> </w:t>
-      </w:r>
-      <w:r>
-        <w:sym w:font="Wingdings" w:char="F0FC"/>
-      </w:r>
     </w:p>
     <w:tbl>
       <w:tblPr>
@@ -4095,10 +4091,10 @@
           </w:tcPr>
           <w:p>
             <w:pPr>
-              <w:pStyle w:val="Code"/>
+              <w:pStyle w:val="ListParagraph"/>
               <w:numPr>
                 <w:ilvl w:val="0"/>
-                <w:numId w:val="15"/>
+                <w:numId w:val="32"/>
               </w:numPr>
             </w:pPr>
             <w:r>
@@ -4111,7 +4107,13 @@
               <w:t xml:space="preserve"> lobb</w:t>
             </w:r>
             <w:r>
-              <w:t xml:space="preserve">y </w:t>
+              <w:t>y</w:t>
+            </w:r>
+            <w:r>
+              <w:t xml:space="preserve"> </w:t>
+            </w:r>
+            <w:r>
+              <w:sym w:font="Wingdings" w:char="F0FE"/>
             </w:r>
           </w:p>
           <w:p>
@@ -4131,6 +4133,9 @@
             <w:r>
               <w:t xml:space="preserve"> </w:t>
             </w:r>
+            <w:r>
+              <w:sym w:font="Wingdings" w:char="F0FE"/>
+            </w:r>
           </w:p>
           <w:p>
             <w:pPr>
@@ -4146,6 +4151,12 @@
             <w:r>
               <w:t>players</w:t>
             </w:r>
+            <w:r>
+              <w:t xml:space="preserve"> </w:t>
+            </w:r>
+            <w:r>
+              <w:sym w:font="Wingdings" w:char="F0FE"/>
+            </w:r>
           </w:p>
           <w:p>
             <w:pPr>
@@ -4157,6 +4168,9 @@
             </w:pPr>
             <w:r>
               <w:t xml:space="preserve">Notifies global </w:t>
+            </w:r>
+            <w:r>
+              <w:sym w:font="Wingdings" w:char="F0FE"/>
             </w:r>
           </w:p>
           <w:p>
@@ -4322,7 +4336,7 @@
       <w:r>
         <w:br w:type="page"/>
       </w:r>
-      <w:bookmarkStart w:id="14" w:name="_Toc123811111"/>
+      <w:bookmarkStart w:id="14" w:name="_Toc123824824"/>
       <w:r>
         <w:lastRenderedPageBreak/>
         <w:t>Invite Player</w:t>
@@ -4449,7 +4463,7 @@
       <w:pPr>
         <w:pStyle w:val="Heading3"/>
       </w:pPr>
-      <w:bookmarkStart w:id="15" w:name="_Toc123811112"/>
+      <w:bookmarkStart w:id="15" w:name="_Toc123824825"/>
       <w:r>
         <w:t>Register Player</w:t>
       </w:r>
@@ -4588,7 +4602,7 @@
       <w:pPr>
         <w:pStyle w:val="Heading3"/>
       </w:pPr>
-      <w:bookmarkStart w:id="16" w:name="_Toc123811113"/>
+      <w:bookmarkStart w:id="16" w:name="_Toc123824826"/>
       <w:r>
         <w:lastRenderedPageBreak/>
         <w:t>Recover Password</w:t>
@@ -4671,7 +4685,7 @@
       <w:pPr>
         <w:pStyle w:val="Heading3"/>
       </w:pPr>
-      <w:bookmarkStart w:id="17" w:name="_Toc123811114"/>
+      <w:bookmarkStart w:id="17" w:name="_Toc123824827"/>
       <w:r>
         <w:t>Delete Player</w:t>
       </w:r>
@@ -4800,7 +4814,7 @@
       <w:pPr>
         <w:pStyle w:val="Heading3"/>
       </w:pPr>
-      <w:bookmarkStart w:id="18" w:name="_Toc123811115"/>
+      <w:bookmarkStart w:id="18" w:name="_Toc123824828"/>
       <w:r>
         <w:lastRenderedPageBreak/>
         <w:t>Requ</w:t>
@@ -4909,7 +4923,7 @@
       <w:pPr>
         <w:pStyle w:val="Heading3"/>
       </w:pPr>
-      <w:bookmarkStart w:id="19" w:name="_Toc123811116"/>
+      <w:bookmarkStart w:id="19" w:name="_Toc123824829"/>
       <w:r>
         <w:t>Request Game List</w:t>
       </w:r>
@@ -6799,6 +6813,119 @@
     </w:lvl>
   </w:abstractNum>
   <w:abstractNum w:abstractNumId="15" w15:restartNumberingAfterBreak="0">
+    <w:nsid w:val="42B01FDD"/>
+    <w:multiLevelType w:val="hybridMultilevel"/>
+    <w:tmpl w:val="40546AB0"/>
+    <w:lvl w:ilvl="0" w:tplc="04090001">
+      <w:start w:val="1"/>
+      <w:numFmt w:val="bullet"/>
+      <w:lvlText w:val=""/>
+      <w:lvlJc w:val="left"/>
+      <w:pPr>
+        <w:ind w:left="720" w:hanging="360"/>
+      </w:pPr>
+      <w:rPr>
+        <w:rFonts w:ascii="Symbol" w:hAnsi="Symbol" w:hint="default"/>
+      </w:rPr>
+    </w:lvl>
+    <w:lvl w:ilvl="1" w:tplc="04090003" w:tentative="1">
+      <w:start w:val="1"/>
+      <w:numFmt w:val="bullet"/>
+      <w:lvlText w:val="o"/>
+      <w:lvlJc w:val="left"/>
+      <w:pPr>
+        <w:ind w:left="1440" w:hanging="360"/>
+      </w:pPr>
+      <w:rPr>
+        <w:rFonts w:ascii="Courier New" w:hAnsi="Courier New" w:cs="Courier New" w:hint="default"/>
+      </w:rPr>
+    </w:lvl>
+    <w:lvl w:ilvl="2" w:tplc="04090005" w:tentative="1">
+      <w:start w:val="1"/>
+      <w:numFmt w:val="bullet"/>
+      <w:lvlText w:val=""/>
+      <w:lvlJc w:val="left"/>
+      <w:pPr>
+        <w:ind w:left="2160" w:hanging="360"/>
+      </w:pPr>
+      <w:rPr>
+        <w:rFonts w:ascii="Wingdings" w:hAnsi="Wingdings" w:hint="default"/>
+      </w:rPr>
+    </w:lvl>
+    <w:lvl w:ilvl="3" w:tplc="04090001" w:tentative="1">
+      <w:start w:val="1"/>
+      <w:numFmt w:val="bullet"/>
+      <w:lvlText w:val=""/>
+      <w:lvlJc w:val="left"/>
+      <w:pPr>
+        <w:ind w:left="2880" w:hanging="360"/>
+      </w:pPr>
+      <w:rPr>
+        <w:rFonts w:ascii="Symbol" w:hAnsi="Symbol" w:hint="default"/>
+      </w:rPr>
+    </w:lvl>
+    <w:lvl w:ilvl="4" w:tplc="04090003" w:tentative="1">
+      <w:start w:val="1"/>
+      <w:numFmt w:val="bullet"/>
+      <w:lvlText w:val="o"/>
+      <w:lvlJc w:val="left"/>
+      <w:pPr>
+        <w:ind w:left="3600" w:hanging="360"/>
+      </w:pPr>
+      <w:rPr>
+        <w:rFonts w:ascii="Courier New" w:hAnsi="Courier New" w:cs="Courier New" w:hint="default"/>
+      </w:rPr>
+    </w:lvl>
+    <w:lvl w:ilvl="5" w:tplc="04090005" w:tentative="1">
+      <w:start w:val="1"/>
+      <w:numFmt w:val="bullet"/>
+      <w:lvlText w:val=""/>
+      <w:lvlJc w:val="left"/>
+      <w:pPr>
+        <w:ind w:left="4320" w:hanging="360"/>
+      </w:pPr>
+      <w:rPr>
+        <w:rFonts w:ascii="Wingdings" w:hAnsi="Wingdings" w:hint="default"/>
+      </w:rPr>
+    </w:lvl>
+    <w:lvl w:ilvl="6" w:tplc="04090001" w:tentative="1">
+      <w:start w:val="1"/>
+      <w:numFmt w:val="bullet"/>
+      <w:lvlText w:val=""/>
+      <w:lvlJc w:val="left"/>
+      <w:pPr>
+        <w:ind w:left="5040" w:hanging="360"/>
+      </w:pPr>
+      <w:rPr>
+        <w:rFonts w:ascii="Symbol" w:hAnsi="Symbol" w:hint="default"/>
+      </w:rPr>
+    </w:lvl>
+    <w:lvl w:ilvl="7" w:tplc="04090003" w:tentative="1">
+      <w:start w:val="1"/>
+      <w:numFmt w:val="bullet"/>
+      <w:lvlText w:val="o"/>
+      <w:lvlJc w:val="left"/>
+      <w:pPr>
+        <w:ind w:left="5760" w:hanging="360"/>
+      </w:pPr>
+      <w:rPr>
+        <w:rFonts w:ascii="Courier New" w:hAnsi="Courier New" w:cs="Courier New" w:hint="default"/>
+      </w:rPr>
+    </w:lvl>
+    <w:lvl w:ilvl="8" w:tplc="04090005" w:tentative="1">
+      <w:start w:val="1"/>
+      <w:numFmt w:val="bullet"/>
+      <w:lvlText w:val=""/>
+      <w:lvlJc w:val="left"/>
+      <w:pPr>
+        <w:ind w:left="6480" w:hanging="360"/>
+      </w:pPr>
+      <w:rPr>
+        <w:rFonts w:ascii="Wingdings" w:hAnsi="Wingdings" w:hint="default"/>
+      </w:rPr>
+    </w:lvl>
+  </w:abstractNum>
+  <w:abstractNum w:abstractNumId="16" w15:restartNumberingAfterBreak="0">
     <w:nsid w:val="4772253B"/>
     <w:multiLevelType w:val="hybridMultilevel"/>
     <w:tmpl w:val="D618092C"/>
@@ -6911,7 +7038,7 @@
       </w:rPr>
     </w:lvl>
   </w:abstractNum>
-  <w:abstractNum w:abstractNumId="16" w15:restartNumberingAfterBreak="0">
+  <w:abstractNum w:abstractNumId="17" w15:restartNumberingAfterBreak="0">
     <w:nsid w:val="54407102"/>
     <w:multiLevelType w:val="hybridMultilevel"/>
     <w:tmpl w:val="40C078AA"/>
@@ -7024,7 +7151,7 @@
       </w:rPr>
     </w:lvl>
   </w:abstractNum>
-  <w:abstractNum w:abstractNumId="17" w15:restartNumberingAfterBreak="0">
+  <w:abstractNum w:abstractNumId="18" w15:restartNumberingAfterBreak="0">
     <w:nsid w:val="55804CBD"/>
     <w:multiLevelType w:val="hybridMultilevel"/>
     <w:tmpl w:val="5276F4AC"/>
@@ -7137,7 +7264,7 @@
       </w:rPr>
     </w:lvl>
   </w:abstractNum>
-  <w:abstractNum w:abstractNumId="18" w15:restartNumberingAfterBreak="0">
+  <w:abstractNum w:abstractNumId="19" w15:restartNumberingAfterBreak="0">
     <w:nsid w:val="58D05B72"/>
     <w:multiLevelType w:val="hybridMultilevel"/>
     <w:tmpl w:val="F61C2EA2"/>
@@ -7250,7 +7377,7 @@
       </w:rPr>
     </w:lvl>
   </w:abstractNum>
-  <w:abstractNum w:abstractNumId="19" w15:restartNumberingAfterBreak="0">
+  <w:abstractNum w:abstractNumId="20" w15:restartNumberingAfterBreak="0">
     <w:nsid w:val="5BB62D6E"/>
     <w:multiLevelType w:val="hybridMultilevel"/>
     <w:tmpl w:val="AECA19C4"/>
@@ -7363,7 +7490,7 @@
       </w:rPr>
     </w:lvl>
   </w:abstractNum>
-  <w:abstractNum w:abstractNumId="20" w15:restartNumberingAfterBreak="0">
+  <w:abstractNum w:abstractNumId="21" w15:restartNumberingAfterBreak="0">
     <w:nsid w:val="5C696C69"/>
     <w:multiLevelType w:val="hybridMultilevel"/>
     <w:tmpl w:val="B0E25C1A"/>
@@ -7476,7 +7603,7 @@
       </w:rPr>
     </w:lvl>
   </w:abstractNum>
-  <w:abstractNum w:abstractNumId="21" w15:restartNumberingAfterBreak="0">
+  <w:abstractNum w:abstractNumId="22" w15:restartNumberingAfterBreak="0">
     <w:nsid w:val="64A147AE"/>
     <w:multiLevelType w:val="hybridMultilevel"/>
     <w:tmpl w:val="2D58F1B2"/>
@@ -7589,7 +7716,7 @@
       </w:rPr>
     </w:lvl>
   </w:abstractNum>
-  <w:abstractNum w:abstractNumId="22" w15:restartNumberingAfterBreak="0">
+  <w:abstractNum w:abstractNumId="23" w15:restartNumberingAfterBreak="0">
     <w:nsid w:val="64B660AB"/>
     <w:multiLevelType w:val="hybridMultilevel"/>
     <w:tmpl w:val="ADDC3D22"/>
@@ -7702,7 +7829,7 @@
       </w:rPr>
     </w:lvl>
   </w:abstractNum>
-  <w:abstractNum w:abstractNumId="23" w15:restartNumberingAfterBreak="0">
+  <w:abstractNum w:abstractNumId="24" w15:restartNumberingAfterBreak="0">
     <w:nsid w:val="650F4E65"/>
     <w:multiLevelType w:val="hybridMultilevel"/>
     <w:tmpl w:val="922AD53C"/>
@@ -7815,7 +7942,7 @@
       </w:rPr>
     </w:lvl>
   </w:abstractNum>
-  <w:abstractNum w:abstractNumId="24" w15:restartNumberingAfterBreak="0">
+  <w:abstractNum w:abstractNumId="25" w15:restartNumberingAfterBreak="0">
     <w:nsid w:val="6AFA562A"/>
     <w:multiLevelType w:val="hybridMultilevel"/>
     <w:tmpl w:val="AFF010A8"/>
@@ -7928,7 +8055,7 @@
       </w:rPr>
     </w:lvl>
   </w:abstractNum>
-  <w:abstractNum w:abstractNumId="25" w15:restartNumberingAfterBreak="0">
+  <w:abstractNum w:abstractNumId="26" w15:restartNumberingAfterBreak="0">
     <w:nsid w:val="6DD1402A"/>
     <w:multiLevelType w:val="hybridMultilevel"/>
     <w:tmpl w:val="815C1FA8"/>
@@ -8041,7 +8168,7 @@
       </w:rPr>
     </w:lvl>
   </w:abstractNum>
-  <w:abstractNum w:abstractNumId="26" w15:restartNumberingAfterBreak="0">
+  <w:abstractNum w:abstractNumId="27" w15:restartNumberingAfterBreak="0">
     <w:nsid w:val="70176805"/>
     <w:multiLevelType w:val="hybridMultilevel"/>
     <w:tmpl w:val="B198C184"/>
@@ -8154,7 +8281,7 @@
       </w:rPr>
     </w:lvl>
   </w:abstractNum>
-  <w:abstractNum w:abstractNumId="27" w15:restartNumberingAfterBreak="0">
+  <w:abstractNum w:abstractNumId="28" w15:restartNumberingAfterBreak="0">
     <w:nsid w:val="75977B7A"/>
     <w:multiLevelType w:val="multilevel"/>
     <w:tmpl w:val="0409001F"/>
@@ -8240,7 +8367,7 @@
       </w:pPr>
     </w:lvl>
   </w:abstractNum>
-  <w:abstractNum w:abstractNumId="28" w15:restartNumberingAfterBreak="0">
+  <w:abstractNum w:abstractNumId="29" w15:restartNumberingAfterBreak="0">
     <w:nsid w:val="76600997"/>
     <w:multiLevelType w:val="hybridMultilevel"/>
     <w:tmpl w:val="30382BBC"/>
@@ -8353,7 +8480,7 @@
       </w:rPr>
     </w:lvl>
   </w:abstractNum>
-  <w:abstractNum w:abstractNumId="29" w15:restartNumberingAfterBreak="0">
+  <w:abstractNum w:abstractNumId="30" w15:restartNumberingAfterBreak="0">
     <w:nsid w:val="76D63134"/>
     <w:multiLevelType w:val="hybridMultilevel"/>
     <w:tmpl w:val="AC943AD0"/>
@@ -8466,7 +8593,7 @@
       </w:rPr>
     </w:lvl>
   </w:abstractNum>
-  <w:abstractNum w:abstractNumId="30" w15:restartNumberingAfterBreak="0">
+  <w:abstractNum w:abstractNumId="31" w15:restartNumberingAfterBreak="0">
     <w:nsid w:val="7D6A1F79"/>
     <w:multiLevelType w:val="multilevel"/>
     <w:tmpl w:val="0409001F"/>
@@ -8553,61 +8680,61 @@
     </w:lvl>
   </w:abstractNum>
   <w:num w:numId="1" w16cid:durableId="1942761271">
-    <w:abstractNumId w:val="30"/>
+    <w:abstractNumId w:val="31"/>
   </w:num>
   <w:num w:numId="2" w16cid:durableId="2107336941">
     <w:abstractNumId w:val="1"/>
   </w:num>
   <w:num w:numId="3" w16cid:durableId="1916162833">
-    <w:abstractNumId w:val="27"/>
+    <w:abstractNumId w:val="28"/>
   </w:num>
   <w:num w:numId="4" w16cid:durableId="1110901118">
-    <w:abstractNumId w:val="23"/>
+    <w:abstractNumId w:val="24"/>
   </w:num>
   <w:num w:numId="5" w16cid:durableId="959452090">
-    <w:abstractNumId w:val="25"/>
+    <w:abstractNumId w:val="26"/>
   </w:num>
   <w:num w:numId="6" w16cid:durableId="933127738">
     <w:abstractNumId w:val="6"/>
   </w:num>
   <w:num w:numId="7" w16cid:durableId="2125884164">
-    <w:abstractNumId w:val="15"/>
+    <w:abstractNumId w:val="16"/>
   </w:num>
   <w:num w:numId="8" w16cid:durableId="1623415166">
     <w:abstractNumId w:val="4"/>
   </w:num>
   <w:num w:numId="9" w16cid:durableId="2088767250">
-    <w:abstractNumId w:val="17"/>
+    <w:abstractNumId w:val="18"/>
   </w:num>
   <w:num w:numId="10" w16cid:durableId="100881022">
-    <w:abstractNumId w:val="26"/>
+    <w:abstractNumId w:val="27"/>
   </w:num>
   <w:num w:numId="11" w16cid:durableId="207382022">
     <w:abstractNumId w:val="12"/>
   </w:num>
   <w:num w:numId="12" w16cid:durableId="535310481">
-    <w:abstractNumId w:val="29"/>
+    <w:abstractNumId w:val="30"/>
   </w:num>
   <w:num w:numId="13" w16cid:durableId="2113473311">
-    <w:abstractNumId w:val="16"/>
+    <w:abstractNumId w:val="17"/>
   </w:num>
   <w:num w:numId="14" w16cid:durableId="613948961">
     <w:abstractNumId w:val="8"/>
   </w:num>
   <w:num w:numId="15" w16cid:durableId="1905215314">
-    <w:abstractNumId w:val="19"/>
+    <w:abstractNumId w:val="20"/>
   </w:num>
   <w:num w:numId="16" w16cid:durableId="380323516">
-    <w:abstractNumId w:val="20"/>
+    <w:abstractNumId w:val="21"/>
   </w:num>
   <w:num w:numId="17" w16cid:durableId="2115204629">
-    <w:abstractNumId w:val="18"/>
+    <w:abstractNumId w:val="19"/>
   </w:num>
   <w:num w:numId="18" w16cid:durableId="762454255">
     <w:abstractNumId w:val="11"/>
   </w:num>
   <w:num w:numId="19" w16cid:durableId="98062927">
-    <w:abstractNumId w:val="24"/>
+    <w:abstractNumId w:val="25"/>
   </w:num>
   <w:num w:numId="20" w16cid:durableId="707342185">
     <w:abstractNumId w:val="2"/>
@@ -8616,7 +8743,7 @@
     <w:abstractNumId w:val="13"/>
   </w:num>
   <w:num w:numId="22" w16cid:durableId="1271202564">
-    <w:abstractNumId w:val="22"/>
+    <w:abstractNumId w:val="23"/>
   </w:num>
   <w:num w:numId="23" w16cid:durableId="396049493">
     <w:abstractNumId w:val="14"/>
@@ -8625,7 +8752,7 @@
     <w:abstractNumId w:val="3"/>
   </w:num>
   <w:num w:numId="25" w16cid:durableId="206600439">
-    <w:abstractNumId w:val="28"/>
+    <w:abstractNumId w:val="29"/>
   </w:num>
   <w:num w:numId="26" w16cid:durableId="413937960">
     <w:abstractNumId w:val="5"/>
@@ -8640,10 +8767,13 @@
     <w:abstractNumId w:val="7"/>
   </w:num>
   <w:num w:numId="30" w16cid:durableId="1547985878">
-    <w:abstractNumId w:val="21"/>
+    <w:abstractNumId w:val="22"/>
   </w:num>
   <w:num w:numId="31" w16cid:durableId="2127236327">
     <w:abstractNumId w:val="9"/>
+  </w:num>
+  <w:num w:numId="32" w16cid:durableId="733967335">
+    <w:abstractNumId w:val="15"/>
   </w:num>
 </w:numbering>
 </file>

</xml_diff>